<commit_message>
added lecture 3 notes
</commit_message>
<xml_diff>
--- a/Exams/MidTerm Notes.docx
+++ b/Exams/MidTerm Notes.docx
@@ -3538,43 +3538,7 @@
           <w:sz w:val="21"/>
           <w:szCs w:val="21"/>
         </w:rPr>
-        <w:t>is a situation in which we know what</w:t>
-      </w:r>
-      <w:r>
-        <w:rPr>
-          <w:rFonts w:ascii="NimbusSanL-Regu" w:hAnsi="NimbusSanL-Regu" w:cs="NimbusSanL-Regu"/>
-          <w:color w:val="000000"/>
-          <w:sz w:val="21"/>
-          <w:szCs w:val="21"/>
-        </w:rPr>
-        <w:t xml:space="preserve"> </w:t>
-      </w:r>
-      <w:r>
-        <w:rPr>
-          <w:rFonts w:ascii="NimbusSanL-Regu" w:hAnsi="NimbusSanL-Regu" w:cs="NimbusSanL-Regu"/>
-          <w:color w:val="000000"/>
-          <w:sz w:val="21"/>
-          <w:szCs w:val="21"/>
-        </w:rPr>
-        <w:t>outcomes could happen, but we don’t know which</w:t>
-      </w:r>
-      <w:r>
-        <w:rPr>
-          <w:rFonts w:ascii="NimbusSanL-Regu" w:hAnsi="NimbusSanL-Regu" w:cs="NimbusSanL-Regu"/>
-          <w:color w:val="000000"/>
-          <w:sz w:val="21"/>
-          <w:szCs w:val="21"/>
-        </w:rPr>
-        <w:t xml:space="preserve"> </w:t>
-      </w:r>
-      <w:r>
-        <w:rPr>
-          <w:rFonts w:ascii="NimbusSanL-Regu" w:hAnsi="NimbusSanL-Regu" w:cs="NimbusSanL-Regu"/>
-          <w:color w:val="000000"/>
-          <w:sz w:val="21"/>
-          <w:szCs w:val="21"/>
-        </w:rPr>
-        <w:t>particular outcome will happen.</w:t>
+        <w:t>is a situation in which we know what outcomes could happen, but we don’t know which particular outcome will happen.</w:t>
       </w:r>
     </w:p>
     <w:p>
@@ -3606,25 +3570,7 @@
           <w:sz w:val="21"/>
           <w:szCs w:val="21"/>
         </w:rPr>
-        <w:t>The set of all possible outcomes of a</w:t>
-      </w:r>
-      <w:r>
-        <w:rPr>
-          <w:rFonts w:ascii="NimbusSanL-Regu" w:hAnsi="NimbusSanL-Regu" w:cs="NimbusSanL-Regu"/>
-          <w:color w:val="000000"/>
-          <w:sz w:val="21"/>
-          <w:szCs w:val="21"/>
-        </w:rPr>
-        <w:t xml:space="preserve"> </w:t>
-      </w:r>
-      <w:r>
-        <w:rPr>
-          <w:rFonts w:ascii="NimbusSanL-Regu" w:hAnsi="NimbusSanL-Regu" w:cs="NimbusSanL-Regu"/>
-          <w:color w:val="000000"/>
-          <w:sz w:val="21"/>
-          <w:szCs w:val="21"/>
-        </w:rPr>
-        <w:t>random process.</w:t>
+        <w:t>The set of all possible outcomes of a random process.</w:t>
       </w:r>
       <w:r>
         <w:rPr>
@@ -3692,16 +3638,7 @@
           <w:sz w:val="21"/>
           <w:szCs w:val="21"/>
         </w:rPr>
-        <w:t>Any subset of the sample space.</w:t>
-      </w:r>
-      <w:r>
-        <w:rPr>
-          <w:rFonts w:ascii="NimbusSanL-Regu" w:hAnsi="NimbusSanL-Regu" w:cs="NimbusSanL-Regu"/>
-          <w:color w:val="000000"/>
-          <w:sz w:val="21"/>
-          <w:szCs w:val="21"/>
-        </w:rPr>
-        <w:t xml:space="preserve"> </w:t>
+        <w:t xml:space="preserve">Any subset of the sample space. </w:t>
       </w:r>
       <w:r>
         <w:rPr>
@@ -3796,7 +3733,16 @@
           <w:sz w:val="19"/>
           <w:szCs w:val="19"/>
         </w:rPr>
-        <w:t>.</w:t>
+        <w:t>. Alternative definition: The probability of an outcome is the proportion of times the outcome would occur if we observed the random process an infinite number of times.</w:t>
+      </w:r>
+      <w:r>
+        <w:rPr>
+          <w:rFonts w:ascii="rtcxss" w:hAnsi="rtcxss" w:cs="rtcxss"/>
+          <w:color w:val="000000"/>
+          <w:sz w:val="17"/>
+          <w:szCs w:val="17"/>
+        </w:rPr>
+        <w:t xml:space="preserve"> </w:t>
       </w:r>
       <w:r>
         <w:rPr>
@@ -3805,69 +3751,6 @@
           <w:sz w:val="19"/>
           <w:szCs w:val="19"/>
         </w:rPr>
-        <w:t xml:space="preserve"> </w:t>
-      </w:r>
-      <w:r>
-        <w:rPr>
-          <w:rFonts w:ascii="NimbusSanL-Regu" w:hAnsi="NimbusSanL-Regu" w:cs="NimbusSanL-Regu"/>
-          <w:color w:val="000000"/>
-          <w:sz w:val="19"/>
-          <w:szCs w:val="19"/>
-        </w:rPr>
-        <w:t>Alternative definition: The probability of an outcome is the</w:t>
-      </w:r>
-      <w:r>
-        <w:rPr>
-          <w:rFonts w:ascii="NimbusSanL-Regu" w:hAnsi="NimbusSanL-Regu" w:cs="NimbusSanL-Regu"/>
-          <w:color w:val="000000"/>
-          <w:sz w:val="19"/>
-          <w:szCs w:val="19"/>
-        </w:rPr>
-        <w:t xml:space="preserve"> </w:t>
-      </w:r>
-      <w:r>
-        <w:rPr>
-          <w:rFonts w:ascii="NimbusSanL-Regu" w:hAnsi="NimbusSanL-Regu" w:cs="NimbusSanL-Regu"/>
-          <w:color w:val="000000"/>
-          <w:sz w:val="19"/>
-          <w:szCs w:val="19"/>
-        </w:rPr>
-        <w:t>proportion of times the outcome would occur if we</w:t>
-      </w:r>
-      <w:r>
-        <w:rPr>
-          <w:rFonts w:ascii="NimbusSanL-Regu" w:hAnsi="NimbusSanL-Regu" w:cs="NimbusSanL-Regu"/>
-          <w:color w:val="000000"/>
-          <w:sz w:val="19"/>
-          <w:szCs w:val="19"/>
-        </w:rPr>
-        <w:t xml:space="preserve"> </w:t>
-      </w:r>
-      <w:r>
-        <w:rPr>
-          <w:rFonts w:ascii="NimbusSanL-Regu" w:hAnsi="NimbusSanL-Regu" w:cs="NimbusSanL-Regu"/>
-          <w:color w:val="000000"/>
-          <w:sz w:val="19"/>
-          <w:szCs w:val="19"/>
-        </w:rPr>
-        <w:t>observed the random process an infinite number of times.</w:t>
-      </w:r>
-      <w:r>
-        <w:rPr>
-          <w:rFonts w:ascii="rtcxss" w:hAnsi="rtcxss" w:cs="rtcxss"/>
-          <w:color w:val="000000"/>
-          <w:sz w:val="17"/>
-          <w:szCs w:val="17"/>
-        </w:rPr>
-        <w:t xml:space="preserve"> </w:t>
-      </w:r>
-      <w:r>
-        <w:rPr>
-          <w:rFonts w:ascii="NimbusSanL-Regu" w:hAnsi="NimbusSanL-Regu" w:cs="NimbusSanL-Regu"/>
-          <w:color w:val="000000"/>
-          <w:sz w:val="19"/>
-          <w:szCs w:val="19"/>
-        </w:rPr>
         <w:t xml:space="preserve">Computed by: </w:t>
       </w:r>
       <w:r>
@@ -3877,25 +3760,7 @@
           <w:sz w:val="13"/>
           <w:szCs w:val="13"/>
         </w:rPr>
-        <w:t>number of elements in the event</w:t>
-      </w:r>
-      <w:r>
-        <w:rPr>
-          <w:rFonts w:ascii="NimbusSanL-Regu" w:hAnsi="NimbusSanL-Regu" w:cs="NimbusSanL-Regu"/>
-          <w:color w:val="000000"/>
-          <w:sz w:val="13"/>
-          <w:szCs w:val="13"/>
-        </w:rPr>
-        <w:t>/</w:t>
-      </w:r>
-      <w:r>
-        <w:rPr>
-          <w:rFonts w:ascii="NimbusSanL-Regu" w:hAnsi="NimbusSanL-Regu" w:cs="NimbusSanL-Regu"/>
-          <w:color w:val="000000"/>
-          <w:sz w:val="13"/>
-          <w:szCs w:val="13"/>
-        </w:rPr>
-        <w:t>number of elements in the sample</w:t>
+        <w:t>number of elements in the event/number of elements in the sample</w:t>
       </w:r>
     </w:p>
     <w:p>
@@ -3923,11 +3788,84 @@
           <w:rFonts w:ascii="txsy" w:hAnsi="txsy" w:cs="txsy"/>
           <w:color w:val="0C5278"/>
         </w:rPr>
+        <w:t xml:space="preserve">&lt;= </w:t>
+      </w:r>
+      <w:r>
+        <w:rPr>
+          <w:rFonts w:ascii="NimbusRomNo9L-ReguItal" w:hAnsi="NimbusRomNo9L-ReguItal" w:cs="NimbusRomNo9L-ReguItal"/>
+          <w:color w:val="0C5278"/>
+        </w:rPr>
+        <w:t>P</w:t>
+      </w:r>
+      <w:r>
+        <w:rPr>
+          <w:rFonts w:ascii="NimbusRomNo9L-Regu" w:hAnsi="NimbusRomNo9L-Regu" w:cs="NimbusRomNo9L-Regu"/>
+          <w:color w:val="0C5278"/>
+        </w:rPr>
+        <w:t>(</w:t>
+      </w:r>
+      <w:r>
+        <w:rPr>
+          <w:rFonts w:ascii="NimbusRomNo9L-ReguItal" w:hAnsi="NimbusRomNo9L-ReguItal" w:cs="NimbusRomNo9L-ReguItal"/>
+          <w:color w:val="0C5278"/>
+        </w:rPr>
+        <w:t>A</w:t>
+      </w:r>
+      <w:r>
+        <w:rPr>
+          <w:rFonts w:ascii="NimbusRomNo9L-Regu" w:hAnsi="NimbusRomNo9L-Regu" w:cs="NimbusRomNo9L-Regu"/>
+          <w:color w:val="0C5278"/>
+        </w:rPr>
+        <w:t xml:space="preserve">) </w:t>
+      </w:r>
+      <w:r>
+        <w:rPr>
+          <w:rFonts w:ascii="txsy" w:hAnsi="txsy" w:cs="txsy"/>
+          <w:color w:val="0C5278"/>
+        </w:rPr>
         <w:t>&lt;=</w:t>
       </w:r>
       <w:r>
         <w:rPr>
-          <w:rFonts w:ascii="txsy" w:hAnsi="txsy" w:cs="txsy"/>
+          <w:rFonts w:ascii="NimbusSanL-Regu" w:hAnsi="NimbusSanL-Regu" w:cs="NimbusSanL-Regu"/>
+          <w:color w:val="2A526D"/>
+          <w:sz w:val="21"/>
+          <w:szCs w:val="21"/>
+        </w:rPr>
+        <w:t xml:space="preserve">1 </w:t>
+      </w:r>
+      <w:r>
+        <w:rPr>
+          <w:rFonts w:ascii="NimbusSanL-Regu" w:hAnsi="NimbusSanL-Regu" w:cs="NimbusSanL-Regu"/>
+          <w:color w:val="000000"/>
+          <w:sz w:val="21"/>
+          <w:szCs w:val="21"/>
+        </w:rPr>
+        <w:t>The probability of any event must be between 0 and 1.</w:t>
+      </w:r>
+    </w:p>
+    <w:p>
+      <w:pPr>
+        <w:autoSpaceDE w:val="0"/>
+        <w:autoSpaceDN w:val="0"/>
+        <w:adjustRightInd w:val="0"/>
+        <w:spacing w:after="0" w:line="240" w:lineRule="auto"/>
+        <w:rPr>
+          <w:rFonts w:ascii="NimbusRomNo9L-Regu" w:hAnsi="NimbusRomNo9L-Regu" w:cs="NimbusRomNo9L-Regu"/>
+          <w:color w:val="0C5278"/>
+        </w:rPr>
+      </w:pPr>
+      <w:r>
+        <w:rPr>
+          <w:rFonts w:ascii="NimbusSanL-Regu" w:hAnsi="NimbusSanL-Regu" w:cs="NimbusSanL-Regu"/>
+          <w:sz w:val="21"/>
+          <w:szCs w:val="21"/>
+        </w:rPr>
+        <w:t>The probabilities of all events in a sample space must sum to 1.</w:t>
+      </w:r>
+      <w:r>
+        <w:rPr>
+          <w:rFonts w:ascii="NimbusRomNo9L-ReguItal" w:hAnsi="NimbusRomNo9L-ReguItal" w:cs="NimbusRomNo9L-ReguItal"/>
           <w:color w:val="0C5278"/>
         </w:rPr>
         <w:t xml:space="preserve"> </w:t>
@@ -3962,214 +3900,102 @@
       </w:r>
       <w:r>
         <w:rPr>
-          <w:rFonts w:ascii="txsy" w:hAnsi="txsy" w:cs="txsy"/>
-          <w:color w:val="0C5278"/>
-        </w:rPr>
-        <w:t>&lt;=</w:t>
-      </w:r>
-      <w:r>
-        <w:rPr>
-          <w:rFonts w:ascii="NimbusSanL-Regu" w:hAnsi="NimbusSanL-Regu" w:cs="NimbusSanL-Regu"/>
-          <w:color w:val="2A526D"/>
-          <w:sz w:val="21"/>
-          <w:szCs w:val="21"/>
+          <w:rFonts w:ascii="rtxr" w:hAnsi="rtxr" w:cs="rtxr"/>
+          <w:color w:val="0C5278"/>
+        </w:rPr>
+        <w:t xml:space="preserve">+ </w:t>
+      </w:r>
+      <w:r>
+        <w:rPr>
+          <w:rFonts w:ascii="NimbusRomNo9L-ReguItal" w:hAnsi="NimbusRomNo9L-ReguItal" w:cs="NimbusRomNo9L-ReguItal"/>
+          <w:color w:val="0C5278"/>
+        </w:rPr>
+        <w:t>P</w:t>
+      </w:r>
+      <w:r>
+        <w:rPr>
+          <w:rFonts w:ascii="NimbusRomNo9L-Regu" w:hAnsi="NimbusRomNo9L-Regu" w:cs="NimbusRomNo9L-Regu"/>
+          <w:color w:val="0C5278"/>
+        </w:rPr>
+        <w:t>(</w:t>
+      </w:r>
+      <w:r>
+        <w:rPr>
+          <w:rFonts w:ascii="NimbusRomNo9L-ReguItal" w:hAnsi="NimbusRomNo9L-ReguItal" w:cs="NimbusRomNo9L-ReguItal"/>
+          <w:color w:val="0C5278"/>
+        </w:rPr>
+        <w:t>B</w:t>
+      </w:r>
+      <w:r>
+        <w:rPr>
+          <w:rFonts w:ascii="NimbusRomNo9L-Regu" w:hAnsi="NimbusRomNo9L-Regu" w:cs="NimbusRomNo9L-Regu"/>
+          <w:color w:val="0C5278"/>
+        </w:rPr>
+        <w:t xml:space="preserve">) </w:t>
+      </w:r>
+      <w:r>
+        <w:rPr>
+          <w:rFonts w:ascii="rtxr" w:hAnsi="rtxr" w:cs="rtxr"/>
+          <w:color w:val="0C5278"/>
+        </w:rPr>
+        <w:t xml:space="preserve">+ </w:t>
+      </w:r>
+      <w:r>
+        <w:rPr>
+          <w:rFonts w:ascii="rtxmi" w:hAnsi="rtxmi" w:cs="rtxmi"/>
+          <w:color w:val="0C5278"/>
+        </w:rPr>
+        <w:t xml:space="preserve">…. </w:t>
+      </w:r>
+      <w:r>
+        <w:rPr>
+          <w:rFonts w:ascii="rtxr" w:hAnsi="rtxr" w:cs="rtxr"/>
+          <w:color w:val="0C5278"/>
+        </w:rPr>
+        <w:t xml:space="preserve">= </w:t>
+      </w:r>
+      <w:r>
+        <w:rPr>
+          <w:rFonts w:ascii="NimbusRomNo9L-ReguItal" w:hAnsi="NimbusRomNo9L-ReguItal" w:cs="NimbusRomNo9L-ReguItal"/>
+          <w:color w:val="0C5278"/>
+        </w:rPr>
+        <w:t>P</w:t>
+      </w:r>
+      <w:r>
+        <w:rPr>
+          <w:rFonts w:ascii="NimbusRomNo9L-Regu" w:hAnsi="NimbusRomNo9L-Regu" w:cs="NimbusRomNo9L-Regu"/>
+          <w:color w:val="0C5278"/>
+        </w:rPr>
+        <w:t>(</w:t>
+      </w:r>
+      <w:r>
+        <w:rPr>
+          <w:rFonts w:ascii="NimbusRomNo9L-ReguItal" w:hAnsi="NimbusRomNo9L-ReguItal" w:cs="NimbusRomNo9L-ReguItal"/>
+          <w:color w:val="0C5278"/>
+        </w:rPr>
+        <w:t>S</w:t>
+      </w:r>
+      <w:r>
+        <w:rPr>
+          <w:rFonts w:ascii="NimbusRomNo9L-Regu" w:hAnsi="NimbusRomNo9L-Regu" w:cs="NimbusRomNo9L-Regu"/>
+          <w:color w:val="0C5278"/>
+        </w:rPr>
+        <w:t xml:space="preserve">) </w:t>
+      </w:r>
+      <w:r>
+        <w:rPr>
+          <w:rFonts w:ascii="rtxr" w:hAnsi="rtxr" w:cs="rtxr"/>
+          <w:color w:val="0C5278"/>
+        </w:rPr>
+        <w:t xml:space="preserve">= </w:t>
+      </w:r>
+      <w:r>
+        <w:rPr>
+          <w:rFonts w:ascii="NimbusRomNo9L-Regu" w:hAnsi="NimbusRomNo9L-Regu" w:cs="NimbusRomNo9L-Regu"/>
+          <w:color w:val="0C5278"/>
         </w:rPr>
         <w:t>1</w:t>
       </w:r>
-      <w:r>
-        <w:rPr>
-          <w:rFonts w:ascii="NimbusSanL-Regu" w:hAnsi="NimbusSanL-Regu" w:cs="NimbusSanL-Regu"/>
-          <w:color w:val="2A526D"/>
-          <w:sz w:val="21"/>
-          <w:szCs w:val="21"/>
-        </w:rPr>
-        <w:t xml:space="preserve"> </w:t>
-      </w:r>
-      <w:r>
-        <w:rPr>
-          <w:rFonts w:ascii="NimbusSanL-Regu" w:hAnsi="NimbusSanL-Regu" w:cs="NimbusSanL-Regu"/>
-          <w:color w:val="000000"/>
-          <w:sz w:val="21"/>
-          <w:szCs w:val="21"/>
-        </w:rPr>
-        <w:t>The probability of any event must be between 0 and 1.</w:t>
-      </w:r>
-    </w:p>
-    <w:p>
-      <w:pPr>
-        <w:autoSpaceDE w:val="0"/>
-        <w:autoSpaceDN w:val="0"/>
-        <w:adjustRightInd w:val="0"/>
-        <w:spacing w:after="0" w:line="240" w:lineRule="auto"/>
-        <w:rPr>
-          <w:rFonts w:ascii="NimbusRomNo9L-Regu" w:hAnsi="NimbusRomNo9L-Regu" w:cs="NimbusRomNo9L-Regu"/>
-          <w:color w:val="0C5278"/>
-        </w:rPr>
-      </w:pPr>
-      <w:r>
-        <w:rPr>
-          <w:rFonts w:ascii="NimbusSanL-Regu" w:hAnsi="NimbusSanL-Regu" w:cs="NimbusSanL-Regu"/>
-          <w:sz w:val="21"/>
-          <w:szCs w:val="21"/>
-        </w:rPr>
-        <w:t>The probabilities of all events in a sample space must sum</w:t>
-      </w:r>
-      <w:r>
-        <w:rPr>
-          <w:rFonts w:ascii="NimbusSanL-Regu" w:hAnsi="NimbusSanL-Regu" w:cs="NimbusSanL-Regu"/>
-          <w:sz w:val="21"/>
-          <w:szCs w:val="21"/>
-        </w:rPr>
-        <w:t xml:space="preserve"> </w:t>
-      </w:r>
-      <w:r>
-        <w:rPr>
-          <w:rFonts w:ascii="NimbusSanL-Regu" w:hAnsi="NimbusSanL-Regu" w:cs="NimbusSanL-Regu"/>
-          <w:sz w:val="21"/>
-          <w:szCs w:val="21"/>
-        </w:rPr>
-        <w:t>to 1.</w:t>
-      </w:r>
-      <w:r>
-        <w:rPr>
-          <w:rFonts w:ascii="NimbusRomNo9L-ReguItal" w:hAnsi="NimbusRomNo9L-ReguItal" w:cs="NimbusRomNo9L-ReguItal"/>
-          <w:color w:val="0C5278"/>
-        </w:rPr>
-        <w:t xml:space="preserve"> </w:t>
-      </w:r>
-      <w:r>
-        <w:rPr>
-          <w:rFonts w:ascii="NimbusRomNo9L-ReguItal" w:hAnsi="NimbusRomNo9L-ReguItal" w:cs="NimbusRomNo9L-ReguItal"/>
-          <w:color w:val="0C5278"/>
-        </w:rPr>
-        <w:t>P</w:t>
-      </w:r>
-      <w:r>
-        <w:rPr>
-          <w:rFonts w:ascii="NimbusRomNo9L-Regu" w:hAnsi="NimbusRomNo9L-Regu" w:cs="NimbusRomNo9L-Regu"/>
-          <w:color w:val="0C5278"/>
-        </w:rPr>
-        <w:t>(</w:t>
-      </w:r>
-      <w:r>
-        <w:rPr>
-          <w:rFonts w:ascii="NimbusRomNo9L-ReguItal" w:hAnsi="NimbusRomNo9L-ReguItal" w:cs="NimbusRomNo9L-ReguItal"/>
-          <w:color w:val="0C5278"/>
-        </w:rPr>
-        <w:t>A</w:t>
-      </w:r>
-      <w:r>
-        <w:rPr>
-          <w:rFonts w:ascii="NimbusRomNo9L-Regu" w:hAnsi="NimbusRomNo9L-Regu" w:cs="NimbusRomNo9L-Regu"/>
-          <w:color w:val="0C5278"/>
-        </w:rPr>
-        <w:t xml:space="preserve">) </w:t>
-      </w:r>
-      <w:r>
-        <w:rPr>
-          <w:rFonts w:ascii="rtxr" w:hAnsi="rtxr" w:cs="rtxr"/>
-          <w:color w:val="0C5278"/>
-        </w:rPr>
-        <w:t xml:space="preserve">+ </w:t>
-      </w:r>
-      <w:r>
-        <w:rPr>
-          <w:rFonts w:ascii="NimbusRomNo9L-ReguItal" w:hAnsi="NimbusRomNo9L-ReguItal" w:cs="NimbusRomNo9L-ReguItal"/>
-          <w:color w:val="0C5278"/>
-        </w:rPr>
-        <w:t>P</w:t>
-      </w:r>
-      <w:r>
-        <w:rPr>
-          <w:rFonts w:ascii="NimbusRomNo9L-Regu" w:hAnsi="NimbusRomNo9L-Regu" w:cs="NimbusRomNo9L-Regu"/>
-          <w:color w:val="0C5278"/>
-        </w:rPr>
-        <w:t>(</w:t>
-      </w:r>
-      <w:r>
-        <w:rPr>
-          <w:rFonts w:ascii="NimbusRomNo9L-ReguItal" w:hAnsi="NimbusRomNo9L-ReguItal" w:cs="NimbusRomNo9L-ReguItal"/>
-          <w:color w:val="0C5278"/>
-        </w:rPr>
-        <w:t>B</w:t>
-      </w:r>
-      <w:r>
-        <w:rPr>
-          <w:rFonts w:ascii="NimbusRomNo9L-Regu" w:hAnsi="NimbusRomNo9L-Regu" w:cs="NimbusRomNo9L-Regu"/>
-          <w:color w:val="0C5278"/>
-        </w:rPr>
-        <w:t xml:space="preserve">) </w:t>
-      </w:r>
-      <w:r>
-        <w:rPr>
-          <w:rFonts w:ascii="rtxr" w:hAnsi="rtxr" w:cs="rtxr"/>
-          <w:color w:val="0C5278"/>
-        </w:rPr>
-        <w:t xml:space="preserve">+ </w:t>
-      </w:r>
-      <w:r>
-        <w:rPr>
-          <w:rFonts w:ascii="rtxmi" w:hAnsi="rtxmi" w:cs="rtxmi"/>
-          <w:color w:val="0C5278"/>
-        </w:rPr>
-        <w:t>….</w:t>
-      </w:r>
-      <w:r>
-        <w:rPr>
-          <w:rFonts w:ascii="rtxmi" w:hAnsi="rtxmi" w:cs="rtxmi"/>
-          <w:color w:val="0C5278"/>
-        </w:rPr>
-        <w:t xml:space="preserve"> </w:t>
-      </w:r>
-      <w:r>
-        <w:rPr>
-          <w:rFonts w:ascii="rtxr" w:hAnsi="rtxr" w:cs="rtxr"/>
-          <w:color w:val="0C5278"/>
-        </w:rPr>
-        <w:t xml:space="preserve">= </w:t>
-      </w:r>
-      <w:r>
-        <w:rPr>
-          <w:rFonts w:ascii="NimbusRomNo9L-ReguItal" w:hAnsi="NimbusRomNo9L-ReguItal" w:cs="NimbusRomNo9L-ReguItal"/>
-          <w:color w:val="0C5278"/>
-        </w:rPr>
-        <w:t>P</w:t>
-      </w:r>
-      <w:r>
-        <w:rPr>
-          <w:rFonts w:ascii="NimbusRomNo9L-Regu" w:hAnsi="NimbusRomNo9L-Regu" w:cs="NimbusRomNo9L-Regu"/>
-          <w:color w:val="0C5278"/>
-        </w:rPr>
-        <w:t>(</w:t>
-      </w:r>
-      <w:r>
-        <w:rPr>
-          <w:rFonts w:ascii="NimbusRomNo9L-ReguItal" w:hAnsi="NimbusRomNo9L-ReguItal" w:cs="NimbusRomNo9L-ReguItal"/>
-          <w:color w:val="0C5278"/>
-        </w:rPr>
-        <w:t>S</w:t>
-      </w:r>
-      <w:r>
-        <w:rPr>
-          <w:rFonts w:ascii="NimbusRomNo9L-Regu" w:hAnsi="NimbusRomNo9L-Regu" w:cs="NimbusRomNo9L-Regu"/>
-          <w:color w:val="0C5278"/>
-        </w:rPr>
-        <w:t xml:space="preserve">) </w:t>
-      </w:r>
-      <w:r>
-        <w:rPr>
-          <w:rFonts w:ascii="rtxr" w:hAnsi="rtxr" w:cs="rtxr"/>
-          <w:color w:val="0C5278"/>
-        </w:rPr>
-        <w:t xml:space="preserve">= </w:t>
-      </w:r>
-      <w:r>
-        <w:rPr>
-          <w:rFonts w:ascii="NimbusRomNo9L-Regu" w:hAnsi="NimbusRomNo9L-Regu" w:cs="NimbusRomNo9L-Regu"/>
-          <w:color w:val="0C5278"/>
-        </w:rPr>
-        <w:t>1</w:t>
-      </w:r>
     </w:p>
     <w:p>
       <w:pPr>
@@ -4200,75 +4026,30 @@
           <w:sz w:val="21"/>
           <w:szCs w:val="21"/>
         </w:rPr>
-        <w:t>Two or more</w:t>
-      </w:r>
-      <w:r>
-        <w:rPr>
-          <w:rFonts w:ascii="NimbusSanL-Regu" w:hAnsi="NimbusSanL-Regu" w:cs="NimbusSanL-Regu"/>
-          <w:color w:val="000000"/>
-          <w:sz w:val="21"/>
-          <w:szCs w:val="21"/>
-        </w:rPr>
-        <w:t xml:space="preserve"> </w:t>
-      </w:r>
-      <w:r>
-        <w:rPr>
-          <w:rFonts w:ascii="NimbusSanL-Regu" w:hAnsi="NimbusSanL-Regu" w:cs="NimbusSanL-Regu"/>
-          <w:color w:val="000000"/>
-          <w:sz w:val="21"/>
-          <w:szCs w:val="21"/>
-        </w:rPr>
-        <w:t>outcomes of a random process that</w:t>
-      </w:r>
-      <w:r>
-        <w:rPr>
-          <w:rFonts w:ascii="NimbusSanL-Regu" w:hAnsi="NimbusSanL-Regu" w:cs="NimbusSanL-Regu"/>
-          <w:color w:val="000000"/>
-          <w:sz w:val="21"/>
-          <w:szCs w:val="21"/>
-        </w:rPr>
-        <w:t xml:space="preserve"> </w:t>
-      </w:r>
-      <w:r>
-        <w:rPr>
-          <w:rFonts w:ascii="NimbusSanL-Regu" w:hAnsi="NimbusSanL-Regu" w:cs="NimbusSanL-Regu"/>
-          <w:color w:val="000000"/>
-          <w:sz w:val="21"/>
-          <w:szCs w:val="21"/>
-        </w:rPr>
-        <w:t>cannot happen at the same time. Also</w:t>
-      </w:r>
-    </w:p>
-    <w:p>
-      <w:pPr>
-        <w:autoSpaceDE w:val="0"/>
-        <w:autoSpaceDN w:val="0"/>
-        <w:adjustRightInd w:val="0"/>
-        <w:spacing w:after="0" w:line="240" w:lineRule="auto"/>
-        <w:rPr>
-          <w:rFonts w:ascii="NimbusSanL-Regu" w:hAnsi="NimbusSanL-Regu" w:cs="NimbusSanL-Regu"/>
-          <w:color w:val="000000"/>
-          <w:sz w:val="21"/>
-          <w:szCs w:val="21"/>
-        </w:rPr>
-      </w:pPr>
-      <w:r>
-        <w:rPr>
-          <w:rFonts w:ascii="NimbusSanL-Regu" w:hAnsi="NimbusSanL-Regu" w:cs="NimbusSanL-Regu"/>
-          <w:color w:val="000000"/>
-          <w:sz w:val="21"/>
-          <w:szCs w:val="21"/>
-        </w:rPr>
-        <w:t>known as mutually exclusive outcomes.</w:t>
-      </w:r>
-      <w:r>
-        <w:rPr>
-          <w:rFonts w:ascii="NimbusSanL-Regu" w:hAnsi="NimbusSanL-Regu" w:cs="NimbusSanL-Regu"/>
-          <w:color w:val="000000"/>
-          <w:sz w:val="21"/>
-          <w:szCs w:val="21"/>
-        </w:rPr>
-        <w:t xml:space="preserve"> </w:t>
+        <w:t>Two or more outcomes of a random process that cannot happen at the same time. Also</w:t>
+      </w:r>
+    </w:p>
+    <w:p>
+      <w:pPr>
+        <w:autoSpaceDE w:val="0"/>
+        <w:autoSpaceDN w:val="0"/>
+        <w:adjustRightInd w:val="0"/>
+        <w:spacing w:after="0" w:line="240" w:lineRule="auto"/>
+        <w:rPr>
+          <w:rFonts w:ascii="NimbusSanL-Regu" w:hAnsi="NimbusSanL-Regu" w:cs="NimbusSanL-Regu"/>
+          <w:color w:val="000000"/>
+          <w:sz w:val="21"/>
+          <w:szCs w:val="21"/>
+        </w:rPr>
+      </w:pPr>
+      <w:r>
+        <w:rPr>
+          <w:rFonts w:ascii="NimbusSanL-Regu" w:hAnsi="NimbusSanL-Regu" w:cs="NimbusSanL-Regu"/>
+          <w:color w:val="000000"/>
+          <w:sz w:val="21"/>
+          <w:szCs w:val="21"/>
+        </w:rPr>
+        <w:t xml:space="preserve">known as mutually exclusive outcomes. </w:t>
       </w:r>
       <w:proofErr w:type="gramStart"/>
       <w:r>
@@ -4309,31 +4090,7 @@
           <w:sz w:val="21"/>
           <w:szCs w:val="21"/>
         </w:rPr>
-        <w:t>Non-disjoint outcomes, on the other</w:t>
-      </w:r>
-      <w:r>
-        <w:rPr>
-          <w:rFonts w:ascii="NimbusSanL-Regu" w:hAnsi="NimbusSanL-Regu" w:cs="NimbusSanL-Regu"/>
-          <w:sz w:val="21"/>
-          <w:szCs w:val="21"/>
-        </w:rPr>
-        <w:t xml:space="preserve"> </w:t>
-      </w:r>
-      <w:r>
-        <w:rPr>
-          <w:rFonts w:ascii="NimbusSanL-Regu" w:hAnsi="NimbusSanL-Regu" w:cs="NimbusSanL-Regu"/>
-          <w:sz w:val="21"/>
-          <w:szCs w:val="21"/>
-        </w:rPr>
-        <w:t>hand, can happen at the same time.</w:t>
-      </w:r>
-      <w:r>
-        <w:rPr>
-          <w:rFonts w:ascii="NimbusSanL-Regu" w:hAnsi="NimbusSanL-Regu" w:cs="NimbusSanL-Regu"/>
-          <w:sz w:val="21"/>
-          <w:szCs w:val="21"/>
-        </w:rPr>
-        <w:t xml:space="preserve"> </w:t>
+        <w:t xml:space="preserve">Non-disjoint outcomes, on the other hand, can happen at the same time. </w:t>
       </w:r>
       <w:proofErr w:type="gramStart"/>
       <w:r>
@@ -4383,43 +4140,7 @@
           <w:sz w:val="21"/>
           <w:szCs w:val="21"/>
         </w:rPr>
-        <w:t>are disjoint events that are the only</w:t>
-      </w:r>
-      <w:r>
-        <w:rPr>
-          <w:rFonts w:ascii="NimbusSanL-Regu" w:hAnsi="NimbusSanL-Regu" w:cs="NimbusSanL-Regu"/>
-          <w:color w:val="000000"/>
-          <w:sz w:val="21"/>
-          <w:szCs w:val="21"/>
-        </w:rPr>
-        <w:t xml:space="preserve"> </w:t>
-      </w:r>
-      <w:r>
-        <w:rPr>
-          <w:rFonts w:ascii="NimbusSanL-Regu" w:hAnsi="NimbusSanL-Regu" w:cs="NimbusSanL-Regu"/>
-          <w:color w:val="000000"/>
-          <w:sz w:val="21"/>
-          <w:szCs w:val="21"/>
-        </w:rPr>
-        <w:t>possible outcomes of a sample space. The probabilities of</w:t>
-      </w:r>
-      <w:r>
-        <w:rPr>
-          <w:rFonts w:ascii="NimbusSanL-Regu" w:hAnsi="NimbusSanL-Regu" w:cs="NimbusSanL-Regu"/>
-          <w:color w:val="000000"/>
-          <w:sz w:val="21"/>
-          <w:szCs w:val="21"/>
-        </w:rPr>
-        <w:t xml:space="preserve"> </w:t>
-      </w:r>
-      <w:r>
-        <w:rPr>
-          <w:rFonts w:ascii="NimbusSanL-Regu" w:hAnsi="NimbusSanL-Regu" w:cs="NimbusSanL-Regu"/>
-          <w:color w:val="000000"/>
-          <w:sz w:val="21"/>
-          <w:szCs w:val="21"/>
-        </w:rPr>
-        <w:t>complementary events add up to 1.</w:t>
+        <w:t>are disjoint events that are the only possible outcomes of a sample space. The probabilities of complementary events add up to 1.</w:t>
       </w:r>
       <w:r>
         <w:rPr>
@@ -4478,16 +4199,7 @@
           <w:sz w:val="21"/>
           <w:szCs w:val="21"/>
         </w:rPr>
-        <w:t>B occurs (or both).</w:t>
-      </w:r>
-      <w:r>
-        <w:rPr>
-          <w:rFonts w:ascii="NimbusSanL-Regu" w:hAnsi="NimbusSanL-Regu" w:cs="NimbusSanL-Regu"/>
-          <w:color w:val="000000"/>
-          <w:sz w:val="21"/>
-          <w:szCs w:val="21"/>
-        </w:rPr>
-        <w:t xml:space="preserve"> A or B = A U B </w:t>
+        <w:t xml:space="preserve">B occurs (or both). A or B = A U B </w:t>
       </w:r>
     </w:p>
     <w:p>
@@ -4530,16 +4242,7 @@
           <w:sz w:val="21"/>
           <w:szCs w:val="21"/>
         </w:rPr>
-        <w:t xml:space="preserve">A U B) = P(A) + P(B) - P(A n B) disjoint </w:t>
-      </w:r>
-      <w:r>
-        <w:rPr>
-          <w:rFonts w:ascii="NimbusSanL-Regu" w:hAnsi="NimbusSanL-Regu" w:cs="NimbusSanL-Regu"/>
-          <w:color w:val="000000"/>
-          <w:sz w:val="21"/>
-          <w:szCs w:val="21"/>
-        </w:rPr>
-        <w:t>P(A U B) = P(A) + P(B)</w:t>
+        <w:t>A U B) = P(A) + P(B) - P(A n B) disjoint P(A U B) = P(A) + P(B)</w:t>
       </w:r>
     </w:p>
     <w:p>
@@ -4589,16 +4292,7 @@
           <w:sz w:val="21"/>
           <w:szCs w:val="21"/>
         </w:rPr>
-        <w:t>B occur.</w:t>
-      </w:r>
-      <w:r>
-        <w:rPr>
-          <w:rFonts w:ascii="NimbusSanL-Regu" w:hAnsi="NimbusSanL-Regu" w:cs="NimbusSanL-Regu"/>
-          <w:color w:val="000000"/>
-          <w:sz w:val="21"/>
-          <w:szCs w:val="21"/>
-        </w:rPr>
-        <w:t xml:space="preserve"> A and B = A n B</w:t>
+        <w:t>B occur. A and B = A n B</w:t>
       </w:r>
     </w:p>
     <w:p>
@@ -4630,16 +4324,7 @@
           <w:sz w:val="21"/>
           <w:szCs w:val="21"/>
         </w:rPr>
-        <w:t>occurs if an event, say A, does</w:t>
-      </w:r>
-      <w:r>
-        <w:rPr>
-          <w:rFonts w:ascii="NimbusSanL-Regu" w:hAnsi="NimbusSanL-Regu" w:cs="NimbusSanL-Regu"/>
-          <w:color w:val="000000"/>
-          <w:sz w:val="21"/>
-          <w:szCs w:val="21"/>
-        </w:rPr>
-        <w:t xml:space="preserve"> </w:t>
+        <w:t xml:space="preserve">occurs if an event, say A, does </w:t>
       </w:r>
       <w:r>
         <w:rPr>
@@ -4657,16 +4342,7 @@
           <w:sz w:val="21"/>
           <w:szCs w:val="21"/>
         </w:rPr>
-        <w:t>occur.</w:t>
-      </w:r>
-      <w:r>
-        <w:rPr>
-          <w:rFonts w:ascii="NimbusSanL-Regu" w:hAnsi="NimbusSanL-Regu" w:cs="NimbusSanL-Regu"/>
-          <w:color w:val="000000"/>
-          <w:sz w:val="21"/>
-          <w:szCs w:val="21"/>
-        </w:rPr>
-        <w:t xml:space="preserve"> Not A = A</w:t>
+        <w:t>occur. Not A = A</w:t>
       </w:r>
       <w:r>
         <w:rPr>
@@ -4718,25 +4394,7 @@
           <w:sz w:val="21"/>
           <w:szCs w:val="21"/>
         </w:rPr>
-        <w:t>The probability of an event (A),</w:t>
-      </w:r>
-      <w:r>
-        <w:rPr>
-          <w:rFonts w:ascii="NimbusSanL-Regu" w:hAnsi="NimbusSanL-Regu" w:cs="NimbusSanL-Regu"/>
-          <w:color w:val="000000"/>
-          <w:sz w:val="21"/>
-          <w:szCs w:val="21"/>
-        </w:rPr>
-        <w:t xml:space="preserve"> </w:t>
-      </w:r>
-      <w:r>
-        <w:rPr>
-          <w:rFonts w:ascii="NimbusSanL-Regu" w:hAnsi="NimbusSanL-Regu" w:cs="NimbusSanL-Regu"/>
-          <w:color w:val="000000"/>
-          <w:sz w:val="21"/>
-          <w:szCs w:val="21"/>
-        </w:rPr>
-        <w:t>given that another event (B) has already occurred.</w:t>
+        <w:t>The probability of an event (A), given that another event (B) has already occurred.</w:t>
       </w:r>
     </w:p>
     <w:p>
@@ -4851,43 +4509,25 @@
           <w:sz w:val="20"/>
           <w:szCs w:val="20"/>
         </w:rPr>
-        <w:t>|</w:t>
-      </w:r>
-      <w:r>
-        <w:rPr>
-          <w:rFonts w:ascii="txsy" w:hAnsi="txsy" w:cs="txsy"/>
+        <w:t xml:space="preserve">| </w:t>
+      </w:r>
+      <w:r>
+        <w:rPr>
+          <w:rFonts w:ascii="NimbusRomNo9L-ReguItal" w:hAnsi="NimbusRomNo9L-ReguItal" w:cs="NimbusRomNo9L-ReguItal"/>
           <w:color w:val="000000"/>
           <w:sz w:val="20"/>
           <w:szCs w:val="20"/>
         </w:rPr>
-        <w:t xml:space="preserve"> </w:t>
-      </w:r>
-      <w:r>
-        <w:rPr>
-          <w:rFonts w:ascii="NimbusRomNo9L-ReguItal" w:hAnsi="NimbusRomNo9L-ReguItal" w:cs="NimbusRomNo9L-ReguItal"/>
+        <w:t>B</w:t>
+      </w:r>
+      <w:r>
+        <w:rPr>
+          <w:rFonts w:ascii="NimbusRomNo9L-Regu" w:hAnsi="NimbusRomNo9L-Regu" w:cs="NimbusRomNo9L-Regu"/>
           <w:color w:val="000000"/>
           <w:sz w:val="20"/>
           <w:szCs w:val="20"/>
         </w:rPr>
-        <w:t>B</w:t>
-      </w:r>
-      <w:r>
-        <w:rPr>
-          <w:rFonts w:ascii="NimbusRomNo9L-Regu" w:hAnsi="NimbusRomNo9L-Regu" w:cs="NimbusRomNo9L-Regu"/>
-          <w:color w:val="000000"/>
-          <w:sz w:val="20"/>
-          <w:szCs w:val="20"/>
-        </w:rPr>
-        <w:t>)</w:t>
-      </w:r>
-      <w:r>
-        <w:rPr>
-          <w:rFonts w:ascii="NimbusRomNo9L-Regu" w:hAnsi="NimbusRomNo9L-Regu" w:cs="NimbusRomNo9L-Regu"/>
-          <w:color w:val="000000"/>
-          <w:sz w:val="20"/>
-          <w:szCs w:val="20"/>
-        </w:rPr>
-        <w:t xml:space="preserve"> = </w:t>
+        <w:t xml:space="preserve">) = </w:t>
       </w:r>
       <m:oMath>
         <m:f>
@@ -5000,17 +4640,214 @@
           <w:sz w:val="21"/>
           <w:szCs w:val="21"/>
         </w:rPr>
-        <w:t>represent two events, then</w:t>
-      </w:r>
-      <w:r>
-        <w:rPr>
-          <w:rFonts w:ascii="NimbusSanL-Regu" w:hAnsi="NimbusSanL-Regu" w:cs="NimbusSanL-Regu"/>
-          <w:color w:val="000000"/>
-          <w:sz w:val="21"/>
-          <w:szCs w:val="21"/>
+        <w:t xml:space="preserve">represent two events, then </w:t>
+      </w:r>
+      <w:proofErr w:type="gramStart"/>
+      <w:r>
+        <w:rPr>
+          <w:rFonts w:ascii="NimbusRomNo9L-ReguItal" w:hAnsi="NimbusRomNo9L-ReguItal" w:cs="NimbusRomNo9L-ReguItal"/>
+          <w:color w:val="0C5278"/>
+        </w:rPr>
+        <w:t>P</w:t>
+      </w:r>
+      <w:r>
+        <w:rPr>
+          <w:rFonts w:ascii="NimbusRomNo9L-Regu" w:hAnsi="NimbusRomNo9L-Regu" w:cs="NimbusRomNo9L-Regu"/>
+          <w:color w:val="0C5278"/>
+        </w:rPr>
+        <w:t>(</w:t>
+      </w:r>
+      <w:proofErr w:type="gramEnd"/>
+      <w:r>
+        <w:rPr>
+          <w:rFonts w:ascii="NimbusRomNo9L-ReguItal" w:hAnsi="NimbusRomNo9L-ReguItal" w:cs="NimbusRomNo9L-ReguItal"/>
+          <w:color w:val="0C5278"/>
+        </w:rPr>
+        <w:t xml:space="preserve">A </w:t>
+      </w:r>
+      <w:r>
+        <w:rPr>
+          <w:rFonts w:ascii="Calibri" w:hAnsi="Calibri" w:cs="Calibri"/>
+          <w:color w:val="0C5278"/>
+        </w:rPr>
+        <w:t>ꓵ</w:t>
+      </w:r>
+      <w:r>
+        <w:rPr>
+          <w:rFonts w:ascii="txsy" w:hAnsi="txsy" w:cs="txsy"/>
+          <w:color w:val="0C5278"/>
         </w:rPr>
         <w:t xml:space="preserve"> </w:t>
       </w:r>
+      <w:r>
+        <w:rPr>
+          <w:rFonts w:ascii="NimbusRomNo9L-ReguItal" w:hAnsi="NimbusRomNo9L-ReguItal" w:cs="NimbusRomNo9L-ReguItal"/>
+          <w:color w:val="0C5278"/>
+        </w:rPr>
+        <w:t>B</w:t>
+      </w:r>
+      <w:r>
+        <w:rPr>
+          <w:rFonts w:ascii="NimbusRomNo9L-Regu" w:hAnsi="NimbusRomNo9L-Regu" w:cs="NimbusRomNo9L-Regu"/>
+          <w:color w:val="0C5278"/>
+        </w:rPr>
+        <w:t xml:space="preserve">) </w:t>
+      </w:r>
+      <w:r>
+        <w:rPr>
+          <w:rFonts w:ascii="rtxr" w:hAnsi="rtxr" w:cs="rtxr"/>
+          <w:color w:val="0C5278"/>
+        </w:rPr>
+        <w:t xml:space="preserve">= </w:t>
+      </w:r>
+      <w:r>
+        <w:rPr>
+          <w:rFonts w:ascii="NimbusRomNo9L-ReguItal" w:hAnsi="NimbusRomNo9L-ReguItal" w:cs="NimbusRomNo9L-ReguItal"/>
+          <w:color w:val="0C5278"/>
+        </w:rPr>
+        <w:t>P</w:t>
+      </w:r>
+      <w:r>
+        <w:rPr>
+          <w:rFonts w:ascii="NimbusRomNo9L-Regu" w:hAnsi="NimbusRomNo9L-Regu" w:cs="NimbusRomNo9L-Regu"/>
+          <w:color w:val="0C5278"/>
+        </w:rPr>
+        <w:t>(</w:t>
+      </w:r>
+      <w:r>
+        <w:rPr>
+          <w:rFonts w:ascii="NimbusRomNo9L-ReguItal" w:hAnsi="NimbusRomNo9L-ReguItal" w:cs="NimbusRomNo9L-ReguItal"/>
+          <w:color w:val="0C5278"/>
+        </w:rPr>
+        <w:t xml:space="preserve">A </w:t>
+      </w:r>
+      <w:r>
+        <w:rPr>
+          <w:rFonts w:ascii="txsy" w:hAnsi="txsy" w:cs="txsy"/>
+          <w:color w:val="0C5278"/>
+        </w:rPr>
+        <w:t xml:space="preserve">| </w:t>
+      </w:r>
+      <w:r>
+        <w:rPr>
+          <w:rFonts w:ascii="NimbusRomNo9L-ReguItal" w:hAnsi="NimbusRomNo9L-ReguItal" w:cs="NimbusRomNo9L-ReguItal"/>
+          <w:color w:val="0C5278"/>
+        </w:rPr>
+        <w:t>B</w:t>
+      </w:r>
+      <w:r>
+        <w:rPr>
+          <w:rFonts w:ascii="NimbusRomNo9L-Regu" w:hAnsi="NimbusRomNo9L-Regu" w:cs="NimbusRomNo9L-Regu"/>
+          <w:color w:val="0C5278"/>
+        </w:rPr>
+        <w:t xml:space="preserve">) </w:t>
+      </w:r>
+      <w:r>
+        <w:rPr>
+          <w:rFonts w:ascii="txsy" w:hAnsi="txsy" w:cs="txsy"/>
+          <w:color w:val="0C5278"/>
+        </w:rPr>
+        <w:t xml:space="preserve">X </w:t>
+      </w:r>
+      <w:r>
+        <w:rPr>
+          <w:rFonts w:ascii="NimbusRomNo9L-ReguItal" w:hAnsi="NimbusRomNo9L-ReguItal" w:cs="NimbusRomNo9L-ReguItal"/>
+          <w:color w:val="0C5278"/>
+        </w:rPr>
+        <w:t>P</w:t>
+      </w:r>
+      <w:r>
+        <w:rPr>
+          <w:rFonts w:ascii="NimbusRomNo9L-Regu" w:hAnsi="NimbusRomNo9L-Regu" w:cs="NimbusRomNo9L-Regu"/>
+          <w:color w:val="0C5278"/>
+        </w:rPr>
+        <w:t>(</w:t>
+      </w:r>
+      <w:r>
+        <w:rPr>
+          <w:rFonts w:ascii="NimbusRomNo9L-ReguItal" w:hAnsi="NimbusRomNo9L-ReguItal" w:cs="NimbusRomNo9L-ReguItal"/>
+          <w:color w:val="0C5278"/>
+        </w:rPr>
+        <w:t>B</w:t>
+      </w:r>
+      <w:r>
+        <w:rPr>
+          <w:rFonts w:ascii="NimbusRomNo9L-Regu" w:hAnsi="NimbusRomNo9L-Regu" w:cs="NimbusRomNo9L-Regu"/>
+          <w:color w:val="0C5278"/>
+        </w:rPr>
+        <w:t>)</w:t>
+      </w:r>
+    </w:p>
+    <w:p>
+      <w:pPr>
+        <w:autoSpaceDE w:val="0"/>
+        <w:autoSpaceDN w:val="0"/>
+        <w:adjustRightInd w:val="0"/>
+        <w:spacing w:after="0" w:line="240" w:lineRule="auto"/>
+        <w:rPr>
+          <w:rFonts w:ascii="NimbusRomNo9L-Regu" w:hAnsi="NimbusRomNo9L-Regu" w:cs="NimbusRomNo9L-Regu"/>
+          <w:color w:val="0C5278"/>
+        </w:rPr>
+      </w:pPr>
+      <w:r>
+        <w:rPr>
+          <w:rFonts w:ascii="NimbusSanL-Regu" w:hAnsi="NimbusSanL-Regu" w:cs="NimbusSanL-Regu"/>
+          <w:color w:val="000000"/>
+          <w:sz w:val="21"/>
+          <w:szCs w:val="21"/>
+        </w:rPr>
+        <w:t xml:space="preserve">If </w:t>
+      </w:r>
+      <w:r>
+        <w:rPr>
+          <w:rFonts w:ascii="NimbusRomNo9L-ReguItal" w:hAnsi="NimbusRomNo9L-ReguItal" w:cs="NimbusRomNo9L-ReguItal"/>
+          <w:color w:val="000000"/>
+        </w:rPr>
+        <w:t xml:space="preserve">A </w:t>
+      </w:r>
+      <w:r>
+        <w:rPr>
+          <w:rFonts w:ascii="NimbusSanL-Regu" w:hAnsi="NimbusSanL-Regu" w:cs="NimbusSanL-Regu"/>
+          <w:color w:val="000000"/>
+          <w:sz w:val="21"/>
+          <w:szCs w:val="21"/>
+        </w:rPr>
+        <w:t xml:space="preserve">and </w:t>
+      </w:r>
+      <w:r>
+        <w:rPr>
+          <w:rFonts w:ascii="NimbusRomNo9L-ReguItal" w:hAnsi="NimbusRomNo9L-ReguItal" w:cs="NimbusRomNo9L-ReguItal"/>
+          <w:color w:val="000000"/>
+        </w:rPr>
+        <w:t xml:space="preserve">B </w:t>
+      </w:r>
+      <w:r>
+        <w:rPr>
+          <w:rFonts w:ascii="NimbusSanL-Regu" w:hAnsi="NimbusSanL-Regu" w:cs="NimbusSanL-Regu"/>
+          <w:color w:val="000000"/>
+          <w:sz w:val="21"/>
+          <w:szCs w:val="21"/>
+        </w:rPr>
+        <w:t xml:space="preserve">represent two </w:t>
+      </w:r>
+      <w:r>
+        <w:rPr>
+          <w:rFonts w:ascii="NimbusSanL-Regu-Slant_167" w:hAnsi="NimbusSanL-Regu-Slant_167" w:cs="NimbusSanL-Regu-Slant_167"/>
+          <w:color w:val="000000"/>
+          <w:sz w:val="21"/>
+          <w:szCs w:val="21"/>
+        </w:rPr>
+        <w:t xml:space="preserve">independent </w:t>
+      </w:r>
+      <w:r>
+        <w:rPr>
+          <w:rFonts w:ascii="NimbusSanL-Regu" w:hAnsi="NimbusSanL-Regu" w:cs="NimbusSanL-Regu"/>
+          <w:color w:val="000000"/>
+          <w:sz w:val="21"/>
+          <w:szCs w:val="21"/>
+        </w:rPr>
+        <w:t xml:space="preserve">events, then </w:t>
+      </w:r>
       <w:proofErr w:type="gramStart"/>
       <w:r>
         <w:rPr>
@@ -5088,250 +4925,14 @@
           <w:rFonts w:ascii="NimbusRomNo9L-ReguItal" w:hAnsi="NimbusRomNo9L-ReguItal" w:cs="NimbusRomNo9L-ReguItal"/>
           <w:color w:val="0C5278"/>
         </w:rPr>
-        <w:t xml:space="preserve">A </w:t>
-      </w:r>
-      <w:r>
-        <w:rPr>
-          <w:rFonts w:ascii="txsy" w:hAnsi="txsy" w:cs="txsy"/>
-          <w:color w:val="0C5278"/>
-        </w:rPr>
-        <w:t>|</w:t>
-      </w:r>
-      <w:r>
-        <w:rPr>
-          <w:rFonts w:ascii="txsy" w:hAnsi="txsy" w:cs="txsy"/>
-          <w:color w:val="0C5278"/>
-        </w:rPr>
-        <w:t xml:space="preserve"> </w:t>
-      </w:r>
-      <w:r>
-        <w:rPr>
-          <w:rFonts w:ascii="NimbusRomNo9L-ReguItal" w:hAnsi="NimbusRomNo9L-ReguItal" w:cs="NimbusRomNo9L-ReguItal"/>
-          <w:color w:val="0C5278"/>
-        </w:rPr>
-        <w:t>B</w:t>
+        <w:t>A</w:t>
       </w:r>
       <w:r>
         <w:rPr>
           <w:rFonts w:ascii="NimbusRomNo9L-Regu" w:hAnsi="NimbusRomNo9L-Regu" w:cs="NimbusRomNo9L-Regu"/>
           <w:color w:val="0C5278"/>
         </w:rPr>
-        <w:t xml:space="preserve">) </w:t>
-      </w:r>
-      <w:r>
-        <w:rPr>
-          <w:rFonts w:ascii="txsy" w:hAnsi="txsy" w:cs="txsy"/>
-          <w:color w:val="0C5278"/>
-        </w:rPr>
-        <w:t>X</w:t>
-      </w:r>
-      <w:r>
-        <w:rPr>
-          <w:rFonts w:ascii="txsy" w:hAnsi="txsy" w:cs="txsy"/>
-          <w:color w:val="0C5278"/>
-        </w:rPr>
-        <w:t xml:space="preserve"> </w:t>
-      </w:r>
-      <w:r>
-        <w:rPr>
-          <w:rFonts w:ascii="NimbusRomNo9L-ReguItal" w:hAnsi="NimbusRomNo9L-ReguItal" w:cs="NimbusRomNo9L-ReguItal"/>
-          <w:color w:val="0C5278"/>
-        </w:rPr>
-        <w:t>P</w:t>
-      </w:r>
-      <w:r>
-        <w:rPr>
-          <w:rFonts w:ascii="NimbusRomNo9L-Regu" w:hAnsi="NimbusRomNo9L-Regu" w:cs="NimbusRomNo9L-Regu"/>
-          <w:color w:val="0C5278"/>
-        </w:rPr>
-        <w:t>(</w:t>
-      </w:r>
-      <w:r>
-        <w:rPr>
-          <w:rFonts w:ascii="NimbusRomNo9L-ReguItal" w:hAnsi="NimbusRomNo9L-ReguItal" w:cs="NimbusRomNo9L-ReguItal"/>
-          <w:color w:val="0C5278"/>
-        </w:rPr>
-        <w:t>B</w:t>
-      </w:r>
-      <w:r>
-        <w:rPr>
-          <w:rFonts w:ascii="NimbusRomNo9L-Regu" w:hAnsi="NimbusRomNo9L-Regu" w:cs="NimbusRomNo9L-Regu"/>
-          <w:color w:val="0C5278"/>
-        </w:rPr>
-        <w:t>)</w:t>
-      </w:r>
-    </w:p>
-    <w:p>
-      <w:pPr>
-        <w:autoSpaceDE w:val="0"/>
-        <w:autoSpaceDN w:val="0"/>
-        <w:adjustRightInd w:val="0"/>
-        <w:spacing w:after="0" w:line="240" w:lineRule="auto"/>
-        <w:rPr>
-          <w:rFonts w:ascii="NimbusRomNo9L-Regu" w:hAnsi="NimbusRomNo9L-Regu" w:cs="NimbusRomNo9L-Regu"/>
-          <w:color w:val="0C5278"/>
-        </w:rPr>
-      </w:pPr>
-      <w:r>
-        <w:rPr>
-          <w:rFonts w:ascii="NimbusSanL-Regu" w:hAnsi="NimbusSanL-Regu" w:cs="NimbusSanL-Regu"/>
-          <w:color w:val="000000"/>
-          <w:sz w:val="21"/>
-          <w:szCs w:val="21"/>
-        </w:rPr>
-        <w:t xml:space="preserve">If </w:t>
-      </w:r>
-      <w:r>
-        <w:rPr>
-          <w:rFonts w:ascii="NimbusRomNo9L-ReguItal" w:hAnsi="NimbusRomNo9L-ReguItal" w:cs="NimbusRomNo9L-ReguItal"/>
-          <w:color w:val="000000"/>
-        </w:rPr>
-        <w:t xml:space="preserve">A </w:t>
-      </w:r>
-      <w:r>
-        <w:rPr>
-          <w:rFonts w:ascii="NimbusSanL-Regu" w:hAnsi="NimbusSanL-Regu" w:cs="NimbusSanL-Regu"/>
-          <w:color w:val="000000"/>
-          <w:sz w:val="21"/>
-          <w:szCs w:val="21"/>
-        </w:rPr>
-        <w:t xml:space="preserve">and </w:t>
-      </w:r>
-      <w:r>
-        <w:rPr>
-          <w:rFonts w:ascii="NimbusRomNo9L-ReguItal" w:hAnsi="NimbusRomNo9L-ReguItal" w:cs="NimbusRomNo9L-ReguItal"/>
-          <w:color w:val="000000"/>
-        </w:rPr>
-        <w:t xml:space="preserve">B </w:t>
-      </w:r>
-      <w:r>
-        <w:rPr>
-          <w:rFonts w:ascii="NimbusSanL-Regu" w:hAnsi="NimbusSanL-Regu" w:cs="NimbusSanL-Regu"/>
-          <w:color w:val="000000"/>
-          <w:sz w:val="21"/>
-          <w:szCs w:val="21"/>
-        </w:rPr>
-        <w:t xml:space="preserve">represent two </w:t>
-      </w:r>
-      <w:r>
-        <w:rPr>
-          <w:rFonts w:ascii="NimbusSanL-Regu-Slant_167" w:hAnsi="NimbusSanL-Regu-Slant_167" w:cs="NimbusSanL-Regu-Slant_167"/>
-          <w:color w:val="000000"/>
-          <w:sz w:val="21"/>
-          <w:szCs w:val="21"/>
-        </w:rPr>
-        <w:t xml:space="preserve">independent </w:t>
-      </w:r>
-      <w:r>
-        <w:rPr>
-          <w:rFonts w:ascii="NimbusSanL-Regu" w:hAnsi="NimbusSanL-Regu" w:cs="NimbusSanL-Regu"/>
-          <w:color w:val="000000"/>
-          <w:sz w:val="21"/>
-          <w:szCs w:val="21"/>
-        </w:rPr>
-        <w:t>events, then</w:t>
-      </w:r>
-      <w:r>
-        <w:rPr>
-          <w:rFonts w:ascii="NimbusSanL-Regu" w:hAnsi="NimbusSanL-Regu" w:cs="NimbusSanL-Regu"/>
-          <w:color w:val="000000"/>
-          <w:sz w:val="21"/>
-          <w:szCs w:val="21"/>
-        </w:rPr>
-        <w:t xml:space="preserve"> </w:t>
-      </w:r>
-      <w:proofErr w:type="gramStart"/>
-      <w:r>
-        <w:rPr>
-          <w:rFonts w:ascii="NimbusRomNo9L-ReguItal" w:hAnsi="NimbusRomNo9L-ReguItal" w:cs="NimbusRomNo9L-ReguItal"/>
-          <w:color w:val="0C5278"/>
-        </w:rPr>
-        <w:t>P</w:t>
-      </w:r>
-      <w:r>
-        <w:rPr>
-          <w:rFonts w:ascii="NimbusRomNo9L-Regu" w:hAnsi="NimbusRomNo9L-Regu" w:cs="NimbusRomNo9L-Regu"/>
-          <w:color w:val="0C5278"/>
-        </w:rPr>
-        <w:t>(</w:t>
-      </w:r>
-      <w:proofErr w:type="gramEnd"/>
-      <w:r>
-        <w:rPr>
-          <w:rFonts w:ascii="NimbusRomNo9L-ReguItal" w:hAnsi="NimbusRomNo9L-ReguItal" w:cs="NimbusRomNo9L-ReguItal"/>
-          <w:color w:val="0C5278"/>
-        </w:rPr>
-        <w:t xml:space="preserve">A </w:t>
-      </w:r>
-      <w:r>
-        <w:rPr>
-          <w:rFonts w:ascii="Calibri" w:hAnsi="Calibri" w:cs="Calibri"/>
-          <w:color w:val="0C5278"/>
-        </w:rPr>
-        <w:t>ꓵ</w:t>
-      </w:r>
-      <w:r>
-        <w:rPr>
-          <w:rFonts w:ascii="txsy" w:hAnsi="txsy" w:cs="txsy"/>
-          <w:color w:val="0C5278"/>
-        </w:rPr>
-        <w:t xml:space="preserve"> </w:t>
-      </w:r>
-      <w:r>
-        <w:rPr>
-          <w:rFonts w:ascii="NimbusRomNo9L-ReguItal" w:hAnsi="NimbusRomNo9L-ReguItal" w:cs="NimbusRomNo9L-ReguItal"/>
-          <w:color w:val="0C5278"/>
-        </w:rPr>
-        <w:t>B</w:t>
-      </w:r>
-      <w:r>
-        <w:rPr>
-          <w:rFonts w:ascii="NimbusRomNo9L-Regu" w:hAnsi="NimbusRomNo9L-Regu" w:cs="NimbusRomNo9L-Regu"/>
-          <w:color w:val="0C5278"/>
-        </w:rPr>
-        <w:t xml:space="preserve">) </w:t>
-      </w:r>
-      <w:r>
-        <w:rPr>
-          <w:rFonts w:ascii="rtxr" w:hAnsi="rtxr" w:cs="rtxr"/>
-          <w:color w:val="0C5278"/>
-        </w:rPr>
-        <w:t xml:space="preserve">= </w:t>
-      </w:r>
-      <w:r>
-        <w:rPr>
-          <w:rFonts w:ascii="NimbusRomNo9L-ReguItal" w:hAnsi="NimbusRomNo9L-ReguItal" w:cs="NimbusRomNo9L-ReguItal"/>
-          <w:color w:val="0C5278"/>
-        </w:rPr>
-        <w:t>P</w:t>
-      </w:r>
-      <w:r>
-        <w:rPr>
-          <w:rFonts w:ascii="NimbusRomNo9L-Regu" w:hAnsi="NimbusRomNo9L-Regu" w:cs="NimbusRomNo9L-Regu"/>
-          <w:color w:val="0C5278"/>
-        </w:rPr>
-        <w:t>(</w:t>
-      </w:r>
-      <w:r>
-        <w:rPr>
-          <w:rFonts w:ascii="NimbusRomNo9L-ReguItal" w:hAnsi="NimbusRomNo9L-ReguItal" w:cs="NimbusRomNo9L-ReguItal"/>
-          <w:color w:val="0C5278"/>
-        </w:rPr>
-        <w:t>A</w:t>
-      </w:r>
-      <w:r>
-        <w:rPr>
-          <w:rFonts w:ascii="NimbusRomNo9L-Regu" w:hAnsi="NimbusRomNo9L-Regu" w:cs="NimbusRomNo9L-Regu"/>
-          <w:color w:val="0C5278"/>
-        </w:rPr>
-        <w:t xml:space="preserve">) </w:t>
-      </w:r>
-      <w:r>
-        <w:rPr>
-          <w:rFonts w:ascii="NimbusRomNo9L-Regu" w:hAnsi="NimbusRomNo9L-Regu" w:cs="NimbusRomNo9L-Regu"/>
-          <w:color w:val="0C5278"/>
-        </w:rPr>
-        <w:t>X</w:t>
+        <w:t>) X</w:t>
       </w:r>
       <w:r>
         <w:rPr>
@@ -5430,34 +5031,115 @@
           <w:sz w:val="21"/>
           <w:szCs w:val="21"/>
         </w:rPr>
-        <w:t>if knowing the outcome of one</w:t>
-      </w:r>
-      <w:r>
-        <w:rPr>
-          <w:rFonts w:ascii="NimbusSanL-Regu" w:hAnsi="NimbusSanL-Regu" w:cs="NimbusSanL-Regu"/>
-          <w:color w:val="000000"/>
+        <w:t xml:space="preserve">if knowing the outcome of one provides no useful information about the outcome of the other.  </w:t>
+      </w:r>
+      <w:r>
+        <w:rPr>
+          <w:rFonts w:ascii="NimbusSanL-Regu" w:hAnsi="NimbusSanL-Regu" w:cs="NimbusSanL-Regu"/>
+          <w:color w:val="0C5278"/>
+          <w:sz w:val="21"/>
+          <w:szCs w:val="21"/>
+        </w:rPr>
+        <w:t xml:space="preserve">A and B are independent </w:t>
+      </w:r>
+      <w:proofErr w:type="spellStart"/>
+      <w:r>
+        <w:rPr>
+          <w:rFonts w:ascii="NimbusSanL-Regu" w:hAnsi="NimbusSanL-Regu" w:cs="NimbusSanL-Regu"/>
+          <w:color w:val="0C5278"/>
+          <w:sz w:val="21"/>
+          <w:szCs w:val="21"/>
+        </w:rPr>
+        <w:t>iff</w:t>
+      </w:r>
+      <w:proofErr w:type="spellEnd"/>
+      <w:r>
+        <w:rPr>
+          <w:rFonts w:ascii="NimbusSanL-Regu" w:hAnsi="NimbusSanL-Regu" w:cs="NimbusSanL-Regu"/>
+          <w:color w:val="0C5278"/>
           <w:sz w:val="21"/>
           <w:szCs w:val="21"/>
         </w:rPr>
         <w:t xml:space="preserve"> </w:t>
       </w:r>
-      <w:r>
-        <w:rPr>
-          <w:rFonts w:ascii="NimbusSanL-Regu" w:hAnsi="NimbusSanL-Regu" w:cs="NimbusSanL-Regu"/>
-          <w:color w:val="000000"/>
-          <w:sz w:val="21"/>
-          <w:szCs w:val="21"/>
-        </w:rPr>
-        <w:t>provides no useful information about the outcome of the other.</w:t>
-      </w:r>
-      <w:r>
-        <w:rPr>
-          <w:rFonts w:ascii="NimbusSanL-Regu" w:hAnsi="NimbusSanL-Regu" w:cs="NimbusSanL-Regu"/>
-          <w:color w:val="000000"/>
-          <w:sz w:val="21"/>
-          <w:szCs w:val="21"/>
-        </w:rPr>
-        <w:t xml:space="preserve">  </w:t>
+      <w:proofErr w:type="gramStart"/>
+      <w:r>
+        <w:rPr>
+          <w:rFonts w:ascii="NimbusRomNo9L-ReguItal" w:hAnsi="NimbusRomNo9L-ReguItal" w:cs="NimbusRomNo9L-ReguItal"/>
+          <w:color w:val="0C5278"/>
+        </w:rPr>
+        <w:t>P</w:t>
+      </w:r>
+      <w:r>
+        <w:rPr>
+          <w:rFonts w:ascii="NimbusRomNo9L-Regu" w:hAnsi="NimbusRomNo9L-Regu" w:cs="NimbusRomNo9L-Regu"/>
+          <w:color w:val="0C5278"/>
+        </w:rPr>
+        <w:t>(</w:t>
+      </w:r>
+      <w:proofErr w:type="gramEnd"/>
+      <w:r>
+        <w:rPr>
+          <w:rFonts w:ascii="NimbusRomNo9L-ReguItal" w:hAnsi="NimbusRomNo9L-ReguItal" w:cs="NimbusRomNo9L-ReguItal"/>
+          <w:color w:val="0C5278"/>
+        </w:rPr>
+        <w:t xml:space="preserve">A </w:t>
+      </w:r>
+      <w:r>
+        <w:rPr>
+          <w:rFonts w:ascii="txsy" w:hAnsi="txsy" w:cs="txsy"/>
+          <w:color w:val="0C5278"/>
+        </w:rPr>
+        <w:t xml:space="preserve">| </w:t>
+      </w:r>
+      <w:r>
+        <w:rPr>
+          <w:rFonts w:ascii="NimbusRomNo9L-ReguItal" w:hAnsi="NimbusRomNo9L-ReguItal" w:cs="NimbusRomNo9L-ReguItal"/>
+          <w:color w:val="0C5278"/>
+        </w:rPr>
+        <w:t>B</w:t>
+      </w:r>
+      <w:r>
+        <w:rPr>
+          <w:rFonts w:ascii="NimbusRomNo9L-Regu" w:hAnsi="NimbusRomNo9L-Regu" w:cs="NimbusRomNo9L-Regu"/>
+          <w:color w:val="0C5278"/>
+        </w:rPr>
+        <w:t xml:space="preserve">) </w:t>
+      </w:r>
+      <w:r>
+        <w:rPr>
+          <w:rFonts w:ascii="rtxr" w:hAnsi="rtxr" w:cs="rtxr"/>
+          <w:color w:val="0C5278"/>
+        </w:rPr>
+        <w:t xml:space="preserve">= </w:t>
+      </w:r>
+      <w:r>
+        <w:rPr>
+          <w:rFonts w:ascii="NimbusRomNo9L-ReguItal" w:hAnsi="NimbusRomNo9L-ReguItal" w:cs="NimbusRomNo9L-ReguItal"/>
+          <w:color w:val="0C5278"/>
+        </w:rPr>
+        <w:t>P</w:t>
+      </w:r>
+      <w:r>
+        <w:rPr>
+          <w:rFonts w:ascii="NimbusRomNo9L-Regu" w:hAnsi="NimbusRomNo9L-Regu" w:cs="NimbusRomNo9L-Regu"/>
+          <w:color w:val="0C5278"/>
+        </w:rPr>
+        <w:t>(</w:t>
+      </w:r>
+      <w:r>
+        <w:rPr>
+          <w:rFonts w:ascii="NimbusRomNo9L-ReguItal" w:hAnsi="NimbusRomNo9L-ReguItal" w:cs="NimbusRomNo9L-ReguItal"/>
+          <w:color w:val="0C5278"/>
+        </w:rPr>
+        <w:t>A</w:t>
+      </w:r>
+      <w:r>
+        <w:rPr>
+          <w:rFonts w:ascii="NimbusRomNo9L-Regu" w:hAnsi="NimbusRomNo9L-Regu" w:cs="NimbusRomNo9L-Regu"/>
+          <w:color w:val="0C5278"/>
+        </w:rPr>
+        <w:t xml:space="preserve">) </w:t>
       </w:r>
       <w:r>
         <w:rPr>
@@ -5488,7 +5170,6 @@
         </w:rPr>
         <w:t xml:space="preserve"> </w:t>
       </w:r>
-      <w:proofErr w:type="gramStart"/>
       <w:r>
         <w:rPr>
           <w:rFonts w:ascii="NimbusRomNo9L-ReguItal" w:hAnsi="NimbusRomNo9L-ReguItal" w:cs="NimbusRomNo9L-ReguItal"/>
@@ -5503,7 +5184,6 @@
         </w:rPr>
         <w:t>(</w:t>
       </w:r>
-      <w:proofErr w:type="gramEnd"/>
       <w:r>
         <w:rPr>
           <w:rFonts w:ascii="NimbusRomNo9L-ReguItal" w:hAnsi="NimbusRomNo9L-ReguItal" w:cs="NimbusRomNo9L-ReguItal"/>
@@ -5513,200 +5193,73 @@
       </w:r>
       <w:r>
         <w:rPr>
+          <w:rFonts w:ascii="Calibri" w:hAnsi="Calibri" w:cs="Calibri"/>
+          <w:color w:val="0C5278"/>
+        </w:rPr>
+        <w:t>ꓵ</w:t>
+      </w:r>
+      <w:r>
+        <w:rPr>
           <w:rFonts w:ascii="txsy" w:hAnsi="txsy" w:cs="txsy"/>
           <w:color w:val="0C5278"/>
         </w:rPr>
-        <w:t>|</w:t>
+        <w:t xml:space="preserve"> </w:t>
+      </w:r>
+      <w:r>
+        <w:rPr>
+          <w:rFonts w:ascii="NimbusRomNo9L-ReguItal" w:hAnsi="NimbusRomNo9L-ReguItal" w:cs="NimbusRomNo9L-ReguItal"/>
+          <w:color w:val="0C5278"/>
+        </w:rPr>
+        <w:t>B</w:t>
+      </w:r>
+      <w:r>
+        <w:rPr>
+          <w:rFonts w:ascii="NimbusRomNo9L-Regu" w:hAnsi="NimbusRomNo9L-Regu" w:cs="NimbusRomNo9L-Regu"/>
+          <w:color w:val="0C5278"/>
+        </w:rPr>
+        <w:t xml:space="preserve">) </w:t>
+      </w:r>
+      <w:r>
+        <w:rPr>
+          <w:rFonts w:ascii="rtxr" w:hAnsi="rtxr" w:cs="rtxr"/>
+          <w:color w:val="0C5278"/>
+        </w:rPr>
+        <w:t xml:space="preserve">= </w:t>
+      </w:r>
+      <w:r>
+        <w:rPr>
+          <w:rFonts w:ascii="NimbusRomNo9L-ReguItal" w:hAnsi="NimbusRomNo9L-ReguItal" w:cs="NimbusRomNo9L-ReguItal"/>
+          <w:color w:val="0C5278"/>
+        </w:rPr>
+        <w:t>P</w:t>
+      </w:r>
+      <w:r>
+        <w:rPr>
+          <w:rFonts w:ascii="NimbusRomNo9L-Regu" w:hAnsi="NimbusRomNo9L-Regu" w:cs="NimbusRomNo9L-Regu"/>
+          <w:color w:val="0C5278"/>
+        </w:rPr>
+        <w:t>(</w:t>
+      </w:r>
+      <w:r>
+        <w:rPr>
+          <w:rFonts w:ascii="NimbusRomNo9L-ReguItal" w:hAnsi="NimbusRomNo9L-ReguItal" w:cs="NimbusRomNo9L-ReguItal"/>
+          <w:color w:val="0C5278"/>
+        </w:rPr>
+        <w:t>A</w:t>
+      </w:r>
+      <w:r>
+        <w:rPr>
+          <w:rFonts w:ascii="NimbusRomNo9L-Regu" w:hAnsi="NimbusRomNo9L-Regu" w:cs="NimbusRomNo9L-Regu"/>
+          <w:color w:val="0C5278"/>
+        </w:rPr>
+        <w:t xml:space="preserve">) </w:t>
       </w:r>
       <w:r>
         <w:rPr>
           <w:rFonts w:ascii="txsy" w:hAnsi="txsy" w:cs="txsy"/>
           <w:color w:val="0C5278"/>
         </w:rPr>
-        <w:t xml:space="preserve"> </w:t>
-      </w:r>
-      <w:r>
-        <w:rPr>
-          <w:rFonts w:ascii="NimbusRomNo9L-ReguItal" w:hAnsi="NimbusRomNo9L-ReguItal" w:cs="NimbusRomNo9L-ReguItal"/>
-          <w:color w:val="0C5278"/>
-        </w:rPr>
-        <w:t>B</w:t>
-      </w:r>
-      <w:r>
-        <w:rPr>
-          <w:rFonts w:ascii="NimbusRomNo9L-Regu" w:hAnsi="NimbusRomNo9L-Regu" w:cs="NimbusRomNo9L-Regu"/>
-          <w:color w:val="0C5278"/>
-        </w:rPr>
-        <w:t xml:space="preserve">) </w:t>
-      </w:r>
-      <w:r>
-        <w:rPr>
-          <w:rFonts w:ascii="rtxr" w:hAnsi="rtxr" w:cs="rtxr"/>
-          <w:color w:val="0C5278"/>
-        </w:rPr>
-        <w:t xml:space="preserve">= </w:t>
-      </w:r>
-      <w:r>
-        <w:rPr>
-          <w:rFonts w:ascii="NimbusRomNo9L-ReguItal" w:hAnsi="NimbusRomNo9L-ReguItal" w:cs="NimbusRomNo9L-ReguItal"/>
-          <w:color w:val="0C5278"/>
-        </w:rPr>
-        <w:t>P</w:t>
-      </w:r>
-      <w:r>
-        <w:rPr>
-          <w:rFonts w:ascii="NimbusRomNo9L-Regu" w:hAnsi="NimbusRomNo9L-Regu" w:cs="NimbusRomNo9L-Regu"/>
-          <w:color w:val="0C5278"/>
-        </w:rPr>
-        <w:t>(</w:t>
-      </w:r>
-      <w:r>
-        <w:rPr>
-          <w:rFonts w:ascii="NimbusRomNo9L-ReguItal" w:hAnsi="NimbusRomNo9L-ReguItal" w:cs="NimbusRomNo9L-ReguItal"/>
-          <w:color w:val="0C5278"/>
-        </w:rPr>
-        <w:t>A</w:t>
-      </w:r>
-      <w:r>
-        <w:rPr>
-          <w:rFonts w:ascii="NimbusRomNo9L-Regu" w:hAnsi="NimbusRomNo9L-Regu" w:cs="NimbusRomNo9L-Regu"/>
-          <w:color w:val="0C5278"/>
-        </w:rPr>
-        <w:t>)</w:t>
-      </w:r>
-      <w:r>
-        <w:rPr>
-          <w:rFonts w:ascii="NimbusRomNo9L-Regu" w:hAnsi="NimbusRomNo9L-Regu" w:cs="NimbusRomNo9L-Regu"/>
-          <w:color w:val="0C5278"/>
-        </w:rPr>
-        <w:t xml:space="preserve"> </w:t>
-      </w:r>
-      <w:r>
-        <w:rPr>
-          <w:rFonts w:ascii="NimbusSanL-Regu" w:hAnsi="NimbusSanL-Regu" w:cs="NimbusSanL-Regu"/>
-          <w:color w:val="0C5278"/>
-          <w:sz w:val="21"/>
-          <w:szCs w:val="21"/>
-        </w:rPr>
-        <w:t xml:space="preserve">A and B are independent </w:t>
-      </w:r>
-      <w:proofErr w:type="spellStart"/>
-      <w:r>
-        <w:rPr>
-          <w:rFonts w:ascii="NimbusSanL-Regu" w:hAnsi="NimbusSanL-Regu" w:cs="NimbusSanL-Regu"/>
-          <w:color w:val="0C5278"/>
-          <w:sz w:val="21"/>
-          <w:szCs w:val="21"/>
-        </w:rPr>
-        <w:t>iff</w:t>
-      </w:r>
-      <w:proofErr w:type="spellEnd"/>
-      <w:r>
-        <w:rPr>
-          <w:rFonts w:ascii="NimbusSanL-Regu" w:hAnsi="NimbusSanL-Regu" w:cs="NimbusSanL-Regu"/>
-          <w:color w:val="0C5278"/>
-          <w:sz w:val="21"/>
-          <w:szCs w:val="21"/>
-        </w:rPr>
-        <w:t xml:space="preserve"> </w:t>
-      </w:r>
-      <w:r>
-        <w:rPr>
-          <w:rFonts w:ascii="NimbusRomNo9L-ReguItal" w:hAnsi="NimbusRomNo9L-ReguItal" w:cs="NimbusRomNo9L-ReguItal"/>
-          <w:color w:val="0C5278"/>
-        </w:rPr>
-        <w:t>P</w:t>
-      </w:r>
-      <w:r>
-        <w:rPr>
-          <w:rFonts w:ascii="NimbusRomNo9L-Regu" w:hAnsi="NimbusRomNo9L-Regu" w:cs="NimbusRomNo9L-Regu"/>
-          <w:color w:val="0C5278"/>
-        </w:rPr>
-        <w:t>(</w:t>
-      </w:r>
-      <w:r>
-        <w:rPr>
-          <w:rFonts w:ascii="NimbusRomNo9L-ReguItal" w:hAnsi="NimbusRomNo9L-ReguItal" w:cs="NimbusRomNo9L-ReguItal"/>
-          <w:color w:val="0C5278"/>
-        </w:rPr>
-        <w:t xml:space="preserve">A </w:t>
-      </w:r>
-      <w:r>
-        <w:rPr>
-          <w:rFonts w:ascii="Calibri" w:hAnsi="Calibri" w:cs="Calibri"/>
-          <w:color w:val="0C5278"/>
-        </w:rPr>
-        <w:t>ꓵ</w:t>
-      </w:r>
-      <w:r>
-        <w:rPr>
-          <w:rFonts w:ascii="txsy" w:hAnsi="txsy" w:cs="txsy"/>
-          <w:color w:val="0C5278"/>
-        </w:rPr>
-        <w:t xml:space="preserve"> </w:t>
-      </w:r>
-      <w:r>
-        <w:rPr>
-          <w:rFonts w:ascii="NimbusRomNo9L-ReguItal" w:hAnsi="NimbusRomNo9L-ReguItal" w:cs="NimbusRomNo9L-ReguItal"/>
-          <w:color w:val="0C5278"/>
-        </w:rPr>
-        <w:t>B</w:t>
-      </w:r>
-      <w:r>
-        <w:rPr>
-          <w:rFonts w:ascii="NimbusRomNo9L-Regu" w:hAnsi="NimbusRomNo9L-Regu" w:cs="NimbusRomNo9L-Regu"/>
-          <w:color w:val="0C5278"/>
-        </w:rPr>
-        <w:t xml:space="preserve">) </w:t>
-      </w:r>
-      <w:r>
-        <w:rPr>
-          <w:rFonts w:ascii="rtxr" w:hAnsi="rtxr" w:cs="rtxr"/>
-          <w:color w:val="0C5278"/>
-        </w:rPr>
-        <w:t xml:space="preserve">= </w:t>
-      </w:r>
-      <w:r>
-        <w:rPr>
-          <w:rFonts w:ascii="NimbusRomNo9L-ReguItal" w:hAnsi="NimbusRomNo9L-ReguItal" w:cs="NimbusRomNo9L-ReguItal"/>
-          <w:color w:val="0C5278"/>
-        </w:rPr>
-        <w:t>P</w:t>
-      </w:r>
-      <w:r>
-        <w:rPr>
-          <w:rFonts w:ascii="NimbusRomNo9L-Regu" w:hAnsi="NimbusRomNo9L-Regu" w:cs="NimbusRomNo9L-Regu"/>
-          <w:color w:val="0C5278"/>
-        </w:rPr>
-        <w:t>(</w:t>
-      </w:r>
-      <w:r>
-        <w:rPr>
-          <w:rFonts w:ascii="NimbusRomNo9L-ReguItal" w:hAnsi="NimbusRomNo9L-ReguItal" w:cs="NimbusRomNo9L-ReguItal"/>
-          <w:color w:val="0C5278"/>
-        </w:rPr>
-        <w:t>A</w:t>
-      </w:r>
-      <w:r>
-        <w:rPr>
-          <w:rFonts w:ascii="NimbusRomNo9L-Regu" w:hAnsi="NimbusRomNo9L-Regu" w:cs="NimbusRomNo9L-Regu"/>
-          <w:color w:val="0C5278"/>
-        </w:rPr>
-        <w:t xml:space="preserve">) </w:t>
-      </w:r>
-      <w:r>
-        <w:rPr>
-          <w:rFonts w:ascii="txsy" w:hAnsi="txsy" w:cs="txsy"/>
-          <w:color w:val="0C5278"/>
-        </w:rPr>
-        <w:t>X</w:t>
-      </w:r>
-      <w:r>
-        <w:rPr>
-          <w:rFonts w:ascii="txsy" w:hAnsi="txsy" w:cs="txsy"/>
-          <w:color w:val="0C5278"/>
-        </w:rPr>
-        <w:t xml:space="preserve"> </w:t>
+        <w:t xml:space="preserve">X </w:t>
       </w:r>
       <w:r>
         <w:rPr>
@@ -5780,34 +5333,7 @@
           <w:sz w:val="21"/>
           <w:szCs w:val="21"/>
         </w:rPr>
-        <w:t>The probability of event A occurring.</w:t>
-      </w:r>
-      <w:r>
-        <w:rPr>
-          <w:rFonts w:ascii="NimbusSanL-Regu" w:hAnsi="NimbusSanL-Regu" w:cs="NimbusSanL-Regu"/>
-          <w:color w:val="000000"/>
-          <w:sz w:val="21"/>
-          <w:szCs w:val="21"/>
-        </w:rPr>
-        <w:t xml:space="preserve"> </w:t>
-      </w:r>
-      <w:r>
-        <w:rPr>
-          <w:rFonts w:ascii="NimbusSanL-Regu" w:hAnsi="NimbusSanL-Regu" w:cs="NimbusSanL-Regu"/>
-          <w:color w:val="000000"/>
-          <w:sz w:val="21"/>
-          <w:szCs w:val="21"/>
-        </w:rPr>
-        <w:t>Also known as an unconditional probability.</w:t>
-      </w:r>
-      <w:r>
-        <w:rPr>
-          <w:rFonts w:ascii="NimbusSanL-Regu" w:hAnsi="NimbusSanL-Regu" w:cs="NimbusSanL-Regu"/>
-          <w:color w:val="000000"/>
-          <w:sz w:val="21"/>
-          <w:szCs w:val="21"/>
-        </w:rPr>
-        <w:t xml:space="preserve"> </w:t>
+        <w:t xml:space="preserve">The probability of event A occurring. Also known as an unconditional probability. </w:t>
       </w:r>
       <w:r>
         <w:rPr>
@@ -5848,52 +5374,7 @@
           <w:sz w:val="21"/>
           <w:szCs w:val="21"/>
         </w:rPr>
-        <w:t>The probability of event A and event B</w:t>
-      </w:r>
-      <w:r>
-        <w:rPr>
-          <w:rFonts w:ascii="NimbusSanL-Regu" w:hAnsi="NimbusSanL-Regu" w:cs="NimbusSanL-Regu"/>
-          <w:color w:val="000000"/>
-          <w:sz w:val="21"/>
-          <w:szCs w:val="21"/>
-        </w:rPr>
-        <w:t xml:space="preserve"> </w:t>
-      </w:r>
-      <w:r>
-        <w:rPr>
-          <w:rFonts w:ascii="NimbusSanL-Regu" w:hAnsi="NimbusSanL-Regu" w:cs="NimbusSanL-Regu"/>
-          <w:color w:val="000000"/>
-          <w:sz w:val="21"/>
-          <w:szCs w:val="21"/>
-        </w:rPr>
-        <w:t>occurring. This is equivalent to the intersection of two or</w:t>
-      </w:r>
-      <w:r>
-        <w:rPr>
-          <w:rFonts w:ascii="NimbusSanL-Regu" w:hAnsi="NimbusSanL-Regu" w:cs="NimbusSanL-Regu"/>
-          <w:color w:val="000000"/>
-          <w:sz w:val="21"/>
-          <w:szCs w:val="21"/>
-        </w:rPr>
-        <w:t xml:space="preserve"> </w:t>
-      </w:r>
-      <w:r>
-        <w:rPr>
-          <w:rFonts w:ascii="NimbusSanL-Regu" w:hAnsi="NimbusSanL-Regu" w:cs="NimbusSanL-Regu"/>
-          <w:color w:val="000000"/>
-          <w:sz w:val="21"/>
-          <w:szCs w:val="21"/>
-        </w:rPr>
-        <w:t>more events.</w:t>
-      </w:r>
-      <w:r>
-        <w:rPr>
-          <w:rFonts w:ascii="NimbusSanL-Regu" w:hAnsi="NimbusSanL-Regu" w:cs="NimbusSanL-Regu"/>
-          <w:color w:val="000000"/>
-          <w:sz w:val="21"/>
-          <w:szCs w:val="21"/>
-        </w:rPr>
-        <w:t xml:space="preserve"> </w:t>
+        <w:t xml:space="preserve">The probability of event A and event B occurring. This is equivalent to the intersection of two or more events. </w:t>
       </w:r>
       <w:proofErr w:type="gramStart"/>
       <w:r>
@@ -5990,34 +5471,7 @@
           <w:sz w:val="21"/>
           <w:szCs w:val="21"/>
         </w:rPr>
-        <w:t>The probability of event A</w:t>
-      </w:r>
-      <w:r>
-        <w:rPr>
-          <w:rFonts w:ascii="NimbusSanL-Regu" w:hAnsi="NimbusSanL-Regu" w:cs="NimbusSanL-Regu"/>
-          <w:color w:val="000000"/>
-          <w:sz w:val="21"/>
-          <w:szCs w:val="21"/>
-        </w:rPr>
-        <w:t xml:space="preserve"> </w:t>
-      </w:r>
-      <w:r>
-        <w:rPr>
-          <w:rFonts w:ascii="NimbusSanL-Regu" w:hAnsi="NimbusSanL-Regu" w:cs="NimbusSanL-Regu"/>
-          <w:color w:val="000000"/>
-          <w:sz w:val="21"/>
-          <w:szCs w:val="21"/>
-        </w:rPr>
-        <w:t>occurring, given that event B occurs.</w:t>
-      </w:r>
-      <w:r>
-        <w:rPr>
-          <w:rFonts w:ascii="NimbusSanL-Regu" w:hAnsi="NimbusSanL-Regu" w:cs="NimbusSanL-Regu"/>
-          <w:color w:val="000000"/>
-          <w:sz w:val="21"/>
-          <w:szCs w:val="21"/>
-        </w:rPr>
-        <w:t xml:space="preserve"> </w:t>
+        <w:t xml:space="preserve">The probability of event A occurring, given that event B occurs. </w:t>
       </w:r>
       <w:proofErr w:type="gramStart"/>
       <w:r>
@@ -6046,16 +5500,7 @@
           <w:sz w:val="20"/>
           <w:szCs w:val="20"/>
         </w:rPr>
-        <w:t>|</w:t>
-      </w:r>
-      <w:r>
-        <w:rPr>
-          <w:rFonts w:ascii="txsy" w:hAnsi="txsy" w:cs="txsy"/>
-          <w:color w:val="2DA3C0"/>
-          <w:sz w:val="20"/>
-          <w:szCs w:val="20"/>
-        </w:rPr>
-        <w:t xml:space="preserve"> </w:t>
+        <w:t xml:space="preserve">| </w:t>
       </w:r>
       <w:r>
         <w:rPr>
@@ -6096,43 +5541,7 @@
           <w:sz w:val="21"/>
           <w:szCs w:val="21"/>
         </w:rPr>
-        <w:t>states that as more observations are</w:t>
-      </w:r>
-      <w:r>
-        <w:rPr>
-          <w:rFonts w:ascii="NimbusSanL-Regu" w:hAnsi="NimbusSanL-Regu" w:cs="NimbusSanL-Regu"/>
-          <w:color w:val="000000"/>
-          <w:sz w:val="21"/>
-          <w:szCs w:val="21"/>
-        </w:rPr>
-        <w:t xml:space="preserve"> </w:t>
-      </w:r>
-      <w:r>
-        <w:rPr>
-          <w:rFonts w:ascii="NimbusSanL-Regu" w:hAnsi="NimbusSanL-Regu" w:cs="NimbusSanL-Regu"/>
-          <w:color w:val="000000"/>
-          <w:sz w:val="21"/>
-          <w:szCs w:val="21"/>
-        </w:rPr>
-        <w:t>collected, the proportion of occurrences with a particular</w:t>
-      </w:r>
-      <w:r>
-        <w:rPr>
-          <w:rFonts w:ascii="NimbusSanL-Regu" w:hAnsi="NimbusSanL-Regu" w:cs="NimbusSanL-Regu"/>
-          <w:color w:val="000000"/>
-          <w:sz w:val="21"/>
-          <w:szCs w:val="21"/>
-        </w:rPr>
-        <w:t xml:space="preserve"> </w:t>
-      </w:r>
-      <w:r>
-        <w:rPr>
-          <w:rFonts w:ascii="NimbusSanL-Regu" w:hAnsi="NimbusSanL-Regu" w:cs="NimbusSanL-Regu"/>
-          <w:color w:val="000000"/>
-          <w:sz w:val="21"/>
-          <w:szCs w:val="21"/>
-        </w:rPr>
-        <w:t xml:space="preserve">outcome, </w:t>
+        <w:t xml:space="preserve">states that as more observations are collected, the proportion of occurrences with a particular outcome, </w:t>
       </w:r>
       <w:r>
         <w:rPr>
@@ -6182,16 +5591,7 @@
           <w:sz w:val="21"/>
           <w:szCs w:val="21"/>
         </w:rPr>
-        <w:t>.</w:t>
-      </w:r>
-      <w:r>
-        <w:rPr>
-          <w:rFonts w:ascii="NimbusSanL-Regu" w:hAnsi="NimbusSanL-Regu" w:cs="NimbusSanL-Regu"/>
-          <w:color w:val="000000"/>
-          <w:sz w:val="21"/>
-          <w:szCs w:val="21"/>
-        </w:rPr>
-        <w:t xml:space="preserve"> </w:t>
+        <w:t xml:space="preserve">. </w:t>
       </w:r>
       <w:r>
         <w:rPr>
@@ -6295,20 +5695,327 @@
           <w:szCs w:val="23"/>
         </w:rPr>
       </w:pPr>
-    </w:p>
-    <w:p>
-      <w:pPr>
-        <w:autoSpaceDE w:val="0"/>
-        <w:autoSpaceDN w:val="0"/>
-        <w:adjustRightInd w:val="0"/>
-        <w:spacing w:after="0" w:line="240" w:lineRule="auto"/>
+      <w:r>
         <w:rPr>
           <w:rFonts w:ascii="NimbusSanL-Regu" w:hAnsi="NimbusSanL-Regu" w:cs="NimbusSanL-Regu"/>
           <w:color w:val="000000"/>
           <w:sz w:val="23"/>
           <w:szCs w:val="23"/>
         </w:rPr>
-      </w:pPr>
+        <w:t>Lecture 3</w:t>
+      </w:r>
+    </w:p>
+    <w:p>
+      <w:pPr>
+        <w:autoSpaceDE w:val="0"/>
+        <w:autoSpaceDN w:val="0"/>
+        <w:adjustRightInd w:val="0"/>
+        <w:spacing w:after="0" w:line="240" w:lineRule="auto"/>
+        <w:rPr>
+          <w:rFonts w:ascii="Calibri" w:hAnsi="Calibri" w:cs="Calibri"/>
+          <w:sz w:val="20"/>
+          <w:szCs w:val="20"/>
+        </w:rPr>
+      </w:pPr>
+      <w:r>
+        <w:rPr>
+          <w:rFonts w:ascii="NimbusSanL-Regu" w:hAnsi="NimbusSanL-Regu" w:cs="NimbusSanL-Regu"/>
+          <w:color w:val="000000"/>
+          <w:sz w:val="19"/>
+          <w:szCs w:val="19"/>
+        </w:rPr>
+        <w:t xml:space="preserve">A </w:t>
+      </w:r>
+      <w:r>
+        <w:rPr>
+          <w:rFonts w:ascii="NimbusSanL-Regu" w:hAnsi="NimbusSanL-Regu" w:cs="NimbusSanL-Regu"/>
+          <w:color w:val="2DA3C0"/>
+          <w:sz w:val="19"/>
+          <w:szCs w:val="19"/>
+        </w:rPr>
+        <w:t xml:space="preserve">random variable </w:t>
+      </w:r>
+      <w:r>
+        <w:rPr>
+          <w:rFonts w:ascii="NimbusSanL-Regu" w:hAnsi="NimbusSanL-Regu" w:cs="NimbusSanL-Regu"/>
+          <w:color w:val="000000"/>
+          <w:sz w:val="19"/>
+          <w:szCs w:val="19"/>
+        </w:rPr>
+        <w:t xml:space="preserve">(RV) is a numeric quantity whose value depends on the outcome of a random event.  </w:t>
+      </w:r>
+      <w:r>
+        <w:rPr>
+          <w:rFonts w:ascii="NimbusSanL-Regu" w:hAnsi="NimbusSanL-Regu" w:cs="NimbusSanL-Regu"/>
+          <w:sz w:val="19"/>
+          <w:szCs w:val="19"/>
+        </w:rPr>
+        <w:t xml:space="preserve">Then the probability can be written as: </w:t>
+      </w:r>
+      <w:proofErr w:type="gramStart"/>
+      <w:r>
+        <w:rPr>
+          <w:rFonts w:ascii="NimbusRomNo9L-ReguItal" w:hAnsi="NimbusRomNo9L-ReguItal" w:cs="NimbusRomNo9L-ReguItal"/>
+          <w:sz w:val="20"/>
+          <w:szCs w:val="20"/>
+        </w:rPr>
+        <w:t>P</w:t>
+      </w:r>
+      <w:r>
+        <w:rPr>
+          <w:rFonts w:ascii="NimbusRomNo9L-Regu" w:hAnsi="NimbusRomNo9L-Regu" w:cs="NimbusRomNo9L-Regu"/>
+          <w:sz w:val="20"/>
+          <w:szCs w:val="20"/>
+        </w:rPr>
+        <w:t>(</w:t>
+      </w:r>
+      <w:proofErr w:type="gramEnd"/>
+      <w:r>
+        <w:rPr>
+          <w:rFonts w:ascii="NimbusRomNo9L-ReguItal" w:hAnsi="NimbusRomNo9L-ReguItal" w:cs="NimbusRomNo9L-ReguItal"/>
+          <w:sz w:val="20"/>
+          <w:szCs w:val="20"/>
+        </w:rPr>
+        <w:t xml:space="preserve">Y </w:t>
+      </w:r>
+      <w:r>
+        <w:rPr>
+          <w:rFonts w:ascii="rtxr" w:hAnsi="rtxr" w:cs="rtxr"/>
+          <w:sz w:val="20"/>
+          <w:szCs w:val="20"/>
+        </w:rPr>
+        <w:t xml:space="preserve">= </w:t>
+      </w:r>
+      <w:r>
+        <w:rPr>
+          <w:rFonts w:ascii="NimbusRomNo9L-ReguItal" w:hAnsi="NimbusRomNo9L-ReguItal" w:cs="NimbusRomNo9L-ReguItal"/>
+          <w:sz w:val="20"/>
+          <w:szCs w:val="20"/>
+        </w:rPr>
+        <w:t>y</w:t>
+      </w:r>
+      <w:r>
+        <w:rPr>
+          <w:rFonts w:ascii="NimbusRomNo9L-Regu" w:hAnsi="NimbusRomNo9L-Regu" w:cs="NimbusRomNo9L-Regu"/>
+          <w:sz w:val="20"/>
+          <w:szCs w:val="20"/>
+        </w:rPr>
+        <w:t>)</w:t>
+      </w:r>
+      <w:r>
+        <w:rPr>
+          <w:rFonts w:ascii="NimbusSanL-Regu" w:hAnsi="NimbusSanL-Regu" w:cs="NimbusSanL-Regu"/>
+          <w:sz w:val="19"/>
+          <w:szCs w:val="19"/>
+        </w:rPr>
+        <w:t xml:space="preserve">. Random variables (usually) have an associated mean, </w:t>
+      </w:r>
+      <w:proofErr w:type="gramStart"/>
+      <w:r>
+        <w:rPr>
+          <w:rFonts w:ascii="Calibri" w:hAnsi="Calibri" w:cs="Calibri"/>
+          <w:sz w:val="20"/>
+          <w:szCs w:val="20"/>
+        </w:rPr>
+        <w:t>µ</w:t>
+      </w:r>
+      <w:r>
+        <w:rPr>
+          <w:rFonts w:ascii="NimbusSanL-Regu" w:hAnsi="NimbusSanL-Regu" w:cs="NimbusSanL-Regu"/>
+          <w:sz w:val="19"/>
+          <w:szCs w:val="19"/>
+        </w:rPr>
+        <w:t>,and</w:t>
+      </w:r>
+      <w:proofErr w:type="gramEnd"/>
+      <w:r>
+        <w:rPr>
+          <w:rFonts w:ascii="NimbusSanL-Regu" w:hAnsi="NimbusSanL-Regu" w:cs="NimbusSanL-Regu"/>
+          <w:sz w:val="19"/>
+          <w:szCs w:val="19"/>
+        </w:rPr>
+        <w:t xml:space="preserve"> standard deviation </w:t>
+      </w:r>
+      <w:r>
+        <w:rPr>
+          <w:rFonts w:ascii="Calibri" w:hAnsi="Calibri" w:cs="Calibri"/>
+          <w:sz w:val="20"/>
+          <w:szCs w:val="20"/>
+        </w:rPr>
+        <w:t>Ϭ</w:t>
+      </w:r>
+    </w:p>
+    <w:p>
+      <w:pPr>
+        <w:autoSpaceDE w:val="0"/>
+        <w:autoSpaceDN w:val="0"/>
+        <w:adjustRightInd w:val="0"/>
+        <w:spacing w:after="0" w:line="240" w:lineRule="auto"/>
+        <w:rPr>
+          <w:rFonts w:ascii="NimbusSanL-Regu" w:hAnsi="NimbusSanL-Regu" w:cs="NimbusSanL-Regu"/>
+          <w:color w:val="000000"/>
+          <w:sz w:val="17"/>
+          <w:szCs w:val="17"/>
+        </w:rPr>
+      </w:pPr>
+      <w:r>
+        <w:rPr>
+          <w:rFonts w:ascii="NimbusSanL-Regu" w:hAnsi="NimbusSanL-Regu" w:cs="NimbusSanL-Regu"/>
+          <w:color w:val="2DA3C0"/>
+          <w:sz w:val="19"/>
+          <w:szCs w:val="19"/>
+        </w:rPr>
+        <w:t xml:space="preserve">Discrete random variables </w:t>
+      </w:r>
+      <w:r>
+        <w:rPr>
+          <w:rFonts w:ascii="NimbusSanL-Regu" w:hAnsi="NimbusSanL-Regu" w:cs="NimbusSanL-Regu"/>
+          <w:color w:val="000000"/>
+          <w:sz w:val="19"/>
+          <w:szCs w:val="19"/>
+        </w:rPr>
+        <w:t>often take only finite or countably infinite values (</w:t>
+      </w:r>
+      <w:proofErr w:type="spellStart"/>
+      <w:r>
+        <w:rPr>
+          <w:rFonts w:ascii="NimbusSanL-Regu" w:hAnsi="NimbusSanL-Regu" w:cs="NimbusSanL-Regu"/>
+          <w:color w:val="000000"/>
+          <w:sz w:val="19"/>
+          <w:szCs w:val="19"/>
+        </w:rPr>
+        <w:t>ie</w:t>
+      </w:r>
+      <w:proofErr w:type="spellEnd"/>
+      <w:r>
+        <w:rPr>
+          <w:rFonts w:ascii="NimbusSanL-Regu" w:hAnsi="NimbusSanL-Regu" w:cs="NimbusSanL-Regu"/>
+          <w:color w:val="000000"/>
+          <w:sz w:val="19"/>
+          <w:szCs w:val="19"/>
+        </w:rPr>
+        <w:t>, integers).</w:t>
+      </w:r>
+      <w:r>
+        <w:rPr>
+          <w:rFonts w:ascii="rtcxss" w:hAnsi="rtcxss" w:cs="rtcxss"/>
+          <w:color w:val="000000"/>
+          <w:sz w:val="17"/>
+          <w:szCs w:val="17"/>
+        </w:rPr>
+        <w:t xml:space="preserve"> </w:t>
+      </w:r>
+      <w:r>
+        <w:rPr>
+          <w:rFonts w:ascii="NimbusSanL-Regu" w:hAnsi="NimbusSanL-Regu" w:cs="NimbusSanL-Regu"/>
+          <w:color w:val="000000"/>
+          <w:sz w:val="17"/>
+          <w:szCs w:val="17"/>
+        </w:rPr>
+        <w:t>Example: Number of credit hours, Difference in number of credit hours this term vs last.</w:t>
+      </w:r>
+    </w:p>
+    <w:p>
+      <w:pPr>
+        <w:autoSpaceDE w:val="0"/>
+        <w:autoSpaceDN w:val="0"/>
+        <w:adjustRightInd w:val="0"/>
+        <w:spacing w:after="0" w:line="240" w:lineRule="auto"/>
+        <w:rPr>
+          <w:rFonts w:ascii="NimbusSanL-Regu" w:hAnsi="NimbusSanL-Regu" w:cs="NimbusSanL-Regu"/>
+          <w:color w:val="000000"/>
+          <w:sz w:val="17"/>
+          <w:szCs w:val="17"/>
+        </w:rPr>
+      </w:pPr>
+      <w:r>
+        <w:rPr>
+          <w:rFonts w:ascii="rtcxss" w:hAnsi="rtcxss" w:cs="rtcxss"/>
+          <w:color w:val="000000"/>
+          <w:sz w:val="17"/>
+          <w:szCs w:val="17"/>
+        </w:rPr>
+        <w:t xml:space="preserve">. </w:t>
+      </w:r>
+      <w:r>
+        <w:rPr>
+          <w:rFonts w:ascii="NimbusSanL-Regu" w:hAnsi="NimbusSanL-Regu" w:cs="NimbusSanL-Regu"/>
+          <w:color w:val="2DA3C0"/>
+          <w:sz w:val="19"/>
+          <w:szCs w:val="19"/>
+        </w:rPr>
+        <w:t xml:space="preserve">Continuous random variables </w:t>
+      </w:r>
+      <w:r>
+        <w:rPr>
+          <w:rFonts w:ascii="NimbusSanL-Regu" w:hAnsi="NimbusSanL-Regu" w:cs="NimbusSanL-Regu"/>
+          <w:color w:val="000000"/>
+          <w:sz w:val="19"/>
+          <w:szCs w:val="19"/>
+        </w:rPr>
+        <w:t xml:space="preserve">take real (decimal) </w:t>
+      </w:r>
+      <w:proofErr w:type="gramStart"/>
+      <w:r>
+        <w:rPr>
+          <w:rFonts w:ascii="NimbusSanL-Regu" w:hAnsi="NimbusSanL-Regu" w:cs="NimbusSanL-Regu"/>
+          <w:color w:val="000000"/>
+          <w:sz w:val="19"/>
+          <w:szCs w:val="19"/>
+        </w:rPr>
+        <w:t xml:space="preserve">values </w:t>
+      </w:r>
+      <w:r>
+        <w:rPr>
+          <w:rFonts w:ascii="rtcxss" w:hAnsi="rtcxss" w:cs="rtcxss"/>
+          <w:color w:val="000000"/>
+          <w:sz w:val="17"/>
+          <w:szCs w:val="17"/>
+        </w:rPr>
+        <w:t>.</w:t>
+      </w:r>
+      <w:proofErr w:type="gramEnd"/>
+      <w:r>
+        <w:rPr>
+          <w:rFonts w:ascii="rtcxss" w:hAnsi="rtcxss" w:cs="rtcxss"/>
+          <w:color w:val="000000"/>
+          <w:sz w:val="17"/>
+          <w:szCs w:val="17"/>
+        </w:rPr>
+        <w:t xml:space="preserve"> </w:t>
+      </w:r>
+      <w:r>
+        <w:rPr>
+          <w:rFonts w:ascii="NimbusSanL-Regu" w:hAnsi="NimbusSanL-Regu" w:cs="NimbusSanL-Regu"/>
+          <w:color w:val="000000"/>
+          <w:sz w:val="17"/>
+          <w:szCs w:val="17"/>
+        </w:rPr>
+        <w:t>Example: Cost of books this term, Difference in cost of</w:t>
+      </w:r>
+    </w:p>
+    <w:p>
+      <w:pPr>
+        <w:autoSpaceDE w:val="0"/>
+        <w:autoSpaceDN w:val="0"/>
+        <w:adjustRightInd w:val="0"/>
+        <w:spacing w:after="0" w:line="240" w:lineRule="auto"/>
+        <w:rPr>
+          <w:rFonts w:ascii="NimbusSanL-Regu" w:hAnsi="NimbusSanL-Regu" w:cs="NimbusSanL-Regu"/>
+          <w:color w:val="000000"/>
+          <w:sz w:val="17"/>
+          <w:szCs w:val="17"/>
+        </w:rPr>
+      </w:pPr>
+      <w:r>
+        <w:rPr>
+          <w:rFonts w:ascii="NimbusSanL-Regu" w:hAnsi="NimbusSanL-Regu" w:cs="NimbusSanL-Regu"/>
+          <w:color w:val="000000"/>
+          <w:sz w:val="17"/>
+          <w:szCs w:val="17"/>
+        </w:rPr>
+        <w:t>books this term vs last.</w:t>
+      </w:r>
     </w:p>
     <w:p>
       <w:pPr>
@@ -6323,8 +6030,2308 @@
           <w:szCs w:val="23"/>
         </w:rPr>
       </w:pPr>
+    </w:p>
+    <w:p>
+      <w:pPr>
+        <w:autoSpaceDE w:val="0"/>
+        <w:autoSpaceDN w:val="0"/>
+        <w:adjustRightInd w:val="0"/>
+        <w:spacing w:after="0" w:line="240" w:lineRule="auto"/>
+        <w:rPr>
+          <w:rFonts w:ascii="NimbusSanL-Regu" w:hAnsi="NimbusSanL-Regu" w:cs="NimbusSanL-Regu"/>
+          <w:color w:val="000000"/>
+          <w:sz w:val="23"/>
+          <w:szCs w:val="23"/>
+        </w:rPr>
+      </w:pPr>
+      <w:r>
+        <w:rPr>
+          <w:rFonts w:ascii="NimbusSanL-Regu" w:hAnsi="NimbusSanL-Regu" w:cs="NimbusSanL-Regu"/>
+          <w:color w:val="000000"/>
+          <w:sz w:val="23"/>
+          <w:szCs w:val="23"/>
+        </w:rPr>
+        <w:t>Common discrete distributions Bernoulli, Binomial, Geometric</w:t>
+      </w:r>
+    </w:p>
+    <w:p>
+      <w:pPr>
+        <w:autoSpaceDE w:val="0"/>
+        <w:autoSpaceDN w:val="0"/>
+        <w:adjustRightInd w:val="0"/>
+        <w:spacing w:after="0" w:line="240" w:lineRule="auto"/>
+        <w:rPr>
+          <w:rFonts w:ascii="NimbusSanL-Regu" w:hAnsi="NimbusSanL-Regu" w:cs="NimbusSanL-Regu"/>
+          <w:color w:val="000000"/>
+          <w:sz w:val="21"/>
+          <w:szCs w:val="21"/>
+        </w:rPr>
+      </w:pPr>
+      <w:r>
+        <w:rPr>
+          <w:rFonts w:ascii="NimbusSanL-Regu" w:hAnsi="NimbusSanL-Regu" w:cs="NimbusSanL-Regu"/>
+          <w:color w:val="000000"/>
+          <w:sz w:val="21"/>
+          <w:szCs w:val="21"/>
+        </w:rPr>
+        <w:t xml:space="preserve">A </w:t>
+      </w:r>
+      <w:r>
+        <w:rPr>
+          <w:rFonts w:ascii="NimbusSanL-Regu" w:hAnsi="NimbusSanL-Regu" w:cs="NimbusSanL-Regu"/>
+          <w:color w:val="2DA3C0"/>
+          <w:sz w:val="21"/>
+          <w:szCs w:val="21"/>
+        </w:rPr>
+        <w:t xml:space="preserve">Bernoulli random variable </w:t>
+      </w:r>
+      <w:r>
+        <w:rPr>
+          <w:rFonts w:ascii="NimbusSanL-Regu" w:hAnsi="NimbusSanL-Regu" w:cs="NimbusSanL-Regu"/>
+          <w:color w:val="000000"/>
+          <w:sz w:val="21"/>
+          <w:szCs w:val="21"/>
+        </w:rPr>
+        <w:t xml:space="preserve">is a special type of discrete random variable which has exactly two levels, often denoted as </w:t>
+      </w:r>
+      <w:r>
+        <w:rPr>
+          <w:rFonts w:ascii="NimbusSanL-Regu-Slant_167" w:hAnsi="NimbusSanL-Regu-Slant_167" w:cs="NimbusSanL-Regu-Slant_167"/>
+          <w:color w:val="000000"/>
+          <w:sz w:val="21"/>
+          <w:szCs w:val="21"/>
+        </w:rPr>
+        <w:t xml:space="preserve">0/1 </w:t>
+      </w:r>
+      <w:r>
+        <w:rPr>
+          <w:rFonts w:ascii="NimbusSanL-Regu" w:hAnsi="NimbusSanL-Regu" w:cs="NimbusSanL-Regu"/>
+          <w:color w:val="000000"/>
+          <w:sz w:val="21"/>
+          <w:szCs w:val="21"/>
+        </w:rPr>
+        <w:t xml:space="preserve">or </w:t>
+      </w:r>
+      <w:r>
+        <w:rPr>
+          <w:rFonts w:ascii="NimbusSanL-Regu-Slant_167" w:hAnsi="NimbusSanL-Regu-Slant_167" w:cs="NimbusSanL-Regu-Slant_167"/>
+          <w:color w:val="000000"/>
+          <w:sz w:val="21"/>
+          <w:szCs w:val="21"/>
+        </w:rPr>
+        <w:t>success/failure</w:t>
+      </w:r>
+      <w:r>
+        <w:rPr>
+          <w:rFonts w:ascii="NimbusSanL-Regu" w:hAnsi="NimbusSanL-Regu" w:cs="NimbusSanL-Regu"/>
+          <w:color w:val="000000"/>
+          <w:sz w:val="21"/>
+          <w:szCs w:val="21"/>
+        </w:rPr>
+        <w:t xml:space="preserve">. Each level has a fixed probability of occurring (recall: the probabilities must some to one).  </w:t>
+      </w:r>
+      <w:r>
+        <w:rPr>
+          <w:rFonts w:ascii="Calibri" w:hAnsi="Calibri" w:cs="Calibri"/>
+          <w:color w:val="000000"/>
+          <w:sz w:val="21"/>
+          <w:szCs w:val="21"/>
+        </w:rPr>
+        <w:t>µ</w:t>
+      </w:r>
+      <w:r>
+        <w:rPr>
+          <w:rFonts w:ascii="NimbusSanL-Regu" w:hAnsi="NimbusSanL-Regu" w:cs="NimbusSanL-Regu"/>
+          <w:color w:val="000000"/>
+          <w:sz w:val="21"/>
+          <w:szCs w:val="21"/>
+          <w:vertAlign w:val="subscript"/>
+        </w:rPr>
+        <w:t>X</w:t>
+      </w:r>
+      <w:r>
+        <w:rPr>
+          <w:rFonts w:ascii="NimbusSanL-Regu" w:hAnsi="NimbusSanL-Regu" w:cs="NimbusSanL-Regu"/>
+          <w:color w:val="000000"/>
+          <w:sz w:val="21"/>
+          <w:szCs w:val="21"/>
+        </w:rPr>
+        <w:t xml:space="preserve"> = </w:t>
+      </w:r>
+      <w:proofErr w:type="gramStart"/>
+      <w:r>
+        <w:rPr>
+          <w:rFonts w:ascii="NimbusSanL-Regu" w:hAnsi="NimbusSanL-Regu" w:cs="NimbusSanL-Regu"/>
+          <w:color w:val="000000"/>
+          <w:sz w:val="21"/>
+          <w:szCs w:val="21"/>
+        </w:rPr>
+        <w:t xml:space="preserve">p  </w:t>
+      </w:r>
+      <w:r>
+        <w:rPr>
+          <w:rFonts w:ascii="Calibri" w:hAnsi="Calibri" w:cs="Calibri"/>
+          <w:color w:val="000000"/>
+          <w:sz w:val="21"/>
+          <w:szCs w:val="21"/>
+        </w:rPr>
+        <w:t>Ϭ</w:t>
+      </w:r>
+      <w:proofErr w:type="gramEnd"/>
+      <w:r>
+        <w:rPr>
+          <w:rFonts w:ascii="NimbusSanL-Regu" w:hAnsi="NimbusSanL-Regu" w:cs="NimbusSanL-Regu"/>
+          <w:color w:val="000000"/>
+          <w:sz w:val="21"/>
+          <w:szCs w:val="21"/>
+          <w:vertAlign w:val="subscript"/>
+        </w:rPr>
+        <w:t>X</w:t>
+      </w:r>
+      <w:r>
+        <w:rPr>
+          <w:rFonts w:ascii="NimbusSanL-Regu" w:hAnsi="NimbusSanL-Regu" w:cs="NimbusSanL-Regu"/>
+          <w:color w:val="000000"/>
+          <w:sz w:val="21"/>
+          <w:szCs w:val="21"/>
+        </w:rPr>
+        <w:t xml:space="preserve"> =</w:t>
+      </w:r>
+      <m:oMath>
+        <m:rad>
+          <m:radPr>
+            <m:degHide m:val="1"/>
+            <m:ctrlPr>
+              <w:rPr>
+                <w:rFonts w:ascii="Cambria Math" w:hAnsi="Cambria Math" w:cs="NimbusSanL-Regu"/>
+                <w:i/>
+                <w:color w:val="000000"/>
+                <w:sz w:val="21"/>
+                <w:szCs w:val="21"/>
+              </w:rPr>
+            </m:ctrlPr>
+          </m:radPr>
+          <m:deg/>
+          <m:e>
+            <m:r>
+              <w:rPr>
+                <w:rFonts w:ascii="Cambria Math" w:hAnsi="Cambria Math" w:cs="NimbusSanL-Regu"/>
+                <w:color w:val="000000"/>
+                <w:sz w:val="21"/>
+                <w:szCs w:val="21"/>
+              </w:rPr>
+              <m:t>p(1-p)</m:t>
+            </m:r>
+          </m:e>
+        </m:rad>
+      </m:oMath>
+      <w:r>
+        <w:rPr>
+          <w:rFonts w:ascii="NimbusSanL-Regu" w:eastAsiaTheme="minorEastAsia" w:hAnsi="NimbusSanL-Regu" w:cs="NimbusSanL-Regu"/>
+          <w:color w:val="000000"/>
+          <w:sz w:val="21"/>
+          <w:szCs w:val="21"/>
+        </w:rPr>
+        <w:t xml:space="preserve">  </w:t>
+      </w:r>
       <w:bookmarkStart w:id="0" w:name="_GoBack"/>
       <w:bookmarkEnd w:id="0"/>
+    </w:p>
+    <w:p>
+      <w:pPr>
+        <w:autoSpaceDE w:val="0"/>
+        <w:autoSpaceDN w:val="0"/>
+        <w:adjustRightInd w:val="0"/>
+        <w:spacing w:after="0" w:line="240" w:lineRule="auto"/>
+        <w:rPr>
+          <w:rFonts w:ascii="NimbusSanL-Regu" w:hAnsi="NimbusSanL-Regu" w:cs="NimbusSanL-Regu"/>
+          <w:color w:val="000000"/>
+          <w:sz w:val="23"/>
+          <w:szCs w:val="23"/>
+        </w:rPr>
+      </w:pPr>
+    </w:p>
+    <w:p>
+      <w:pPr>
+        <w:autoSpaceDE w:val="0"/>
+        <w:autoSpaceDN w:val="0"/>
+        <w:adjustRightInd w:val="0"/>
+        <w:spacing w:after="0" w:line="240" w:lineRule="auto"/>
+        <w:rPr>
+          <w:rFonts w:ascii="NimbusSanL-Regu" w:hAnsi="NimbusSanL-Regu" w:cs="NimbusSanL-Regu"/>
+          <w:sz w:val="21"/>
+          <w:szCs w:val="21"/>
+        </w:rPr>
+      </w:pPr>
+      <w:r>
+        <w:rPr>
+          <w:rFonts w:ascii="NimbusSanL-Regu" w:hAnsi="NimbusSanL-Regu" w:cs="NimbusSanL-Regu"/>
+          <w:color w:val="000000"/>
+          <w:sz w:val="21"/>
+          <w:szCs w:val="21"/>
+        </w:rPr>
+        <w:t xml:space="preserve">The </w:t>
+      </w:r>
+      <w:r>
+        <w:rPr>
+          <w:rFonts w:ascii="NimbusSanL-Regu" w:hAnsi="NimbusSanL-Regu" w:cs="NimbusSanL-Regu"/>
+          <w:color w:val="2DA3C0"/>
+          <w:sz w:val="21"/>
+          <w:szCs w:val="21"/>
+        </w:rPr>
+        <w:t xml:space="preserve">Geometric distribution </w:t>
+      </w:r>
+      <w:r>
+        <w:rPr>
+          <w:rFonts w:ascii="NimbusSanL-Regu" w:hAnsi="NimbusSanL-Regu" w:cs="NimbusSanL-Regu"/>
+          <w:color w:val="000000"/>
+          <w:sz w:val="21"/>
+          <w:szCs w:val="21"/>
+        </w:rPr>
+        <w:t xml:space="preserve">describes the waiting time until a success for </w:t>
+      </w:r>
+      <w:r>
+        <w:rPr>
+          <w:rFonts w:ascii="NimbusSanL-Regu" w:hAnsi="NimbusSanL-Regu" w:cs="NimbusSanL-Regu"/>
+          <w:color w:val="2DA3C0"/>
+          <w:sz w:val="21"/>
+          <w:szCs w:val="21"/>
+        </w:rPr>
+        <w:t>independent and identically distributed (</w:t>
+      </w:r>
+      <w:proofErr w:type="spellStart"/>
+      <w:r>
+        <w:rPr>
+          <w:rFonts w:ascii="NimbusSanL-Regu" w:hAnsi="NimbusSanL-Regu" w:cs="NimbusSanL-Regu"/>
+          <w:color w:val="2DA3C0"/>
+          <w:sz w:val="21"/>
+          <w:szCs w:val="21"/>
+        </w:rPr>
+        <w:t>iid</w:t>
+      </w:r>
+      <w:proofErr w:type="spellEnd"/>
+      <w:r>
+        <w:rPr>
+          <w:rFonts w:ascii="NimbusSanL-Regu" w:hAnsi="NimbusSanL-Regu" w:cs="NimbusSanL-Regu"/>
+          <w:color w:val="2DA3C0"/>
+          <w:sz w:val="21"/>
+          <w:szCs w:val="21"/>
+        </w:rPr>
+        <w:t xml:space="preserve">) </w:t>
+      </w:r>
+      <w:proofErr w:type="spellStart"/>
+      <w:r>
+        <w:rPr>
+          <w:rFonts w:ascii="NimbusSanL-Regu" w:hAnsi="NimbusSanL-Regu" w:cs="NimbusSanL-Regu"/>
+          <w:color w:val="000000"/>
+          <w:sz w:val="21"/>
+          <w:szCs w:val="21"/>
+        </w:rPr>
+        <w:t>Bernouilli</w:t>
+      </w:r>
+      <w:proofErr w:type="spellEnd"/>
+      <w:r>
+        <w:rPr>
+          <w:rFonts w:ascii="NimbusSanL-Regu" w:hAnsi="NimbusSanL-Regu" w:cs="NimbusSanL-Regu"/>
+          <w:color w:val="000000"/>
+          <w:sz w:val="21"/>
+          <w:szCs w:val="21"/>
+        </w:rPr>
+        <w:t xml:space="preserve"> random variables. </w:t>
+      </w:r>
+      <w:r>
+        <w:rPr>
+          <w:rFonts w:ascii="NimbusSanL-Regu" w:hAnsi="NimbusSanL-Regu" w:cs="NimbusSanL-Regu"/>
+          <w:sz w:val="21"/>
+          <w:szCs w:val="21"/>
+        </w:rPr>
+        <w:t>Independence: outcomes of trials don’t affect each other</w:t>
+      </w:r>
+    </w:p>
+    <w:p>
+      <w:pPr>
+        <w:autoSpaceDE w:val="0"/>
+        <w:autoSpaceDN w:val="0"/>
+        <w:adjustRightInd w:val="0"/>
+        <w:spacing w:after="0" w:line="240" w:lineRule="auto"/>
+        <w:rPr>
+          <w:rFonts w:ascii="NimbusRomNo9L-ReguItal" w:hAnsi="NimbusRomNo9L-ReguItal" w:cs="NimbusRomNo9L-ReguItal"/>
+          <w:color w:val="0C5278"/>
+        </w:rPr>
+      </w:pPr>
+      <w:r>
+        <w:rPr>
+          <w:rFonts w:ascii="rtcxss" w:hAnsi="rtcxss" w:cs="rtcxss"/>
+          <w:sz w:val="19"/>
+          <w:szCs w:val="19"/>
+        </w:rPr>
+        <w:t xml:space="preserve"> </w:t>
+      </w:r>
+      <w:r>
+        <w:rPr>
+          <w:rFonts w:ascii="NimbusSanL-Regu" w:hAnsi="NimbusSanL-Regu" w:cs="NimbusSanL-Regu"/>
+          <w:sz w:val="21"/>
+          <w:szCs w:val="21"/>
+        </w:rPr>
+        <w:t xml:space="preserve">Identical: the probability of success is the same for each </w:t>
+      </w:r>
+      <w:proofErr w:type="gramStart"/>
+      <w:r>
+        <w:rPr>
+          <w:rFonts w:ascii="NimbusSanL-Regu" w:hAnsi="NimbusSanL-Regu" w:cs="NimbusSanL-Regu"/>
+          <w:sz w:val="21"/>
+          <w:szCs w:val="21"/>
+        </w:rPr>
+        <w:t xml:space="preserve">trial  </w:t>
+      </w:r>
+      <w:r>
+        <w:rPr>
+          <w:rFonts w:ascii="NimbusRomNo9L-ReguItal" w:hAnsi="NimbusRomNo9L-ReguItal" w:cs="NimbusRomNo9L-ReguItal"/>
+          <w:color w:val="0C5278"/>
+        </w:rPr>
+        <w:t>P</w:t>
+      </w:r>
+      <w:proofErr w:type="gramEnd"/>
+      <w:r>
+        <w:rPr>
+          <w:rFonts w:ascii="NimbusRomNo9L-Regu" w:hAnsi="NimbusRomNo9L-Regu" w:cs="NimbusRomNo9L-Regu"/>
+          <w:color w:val="0C5278"/>
+        </w:rPr>
+        <w:t>(</w:t>
+      </w:r>
+      <w:r>
+        <w:rPr>
+          <w:rFonts w:ascii="NimbusRomNo9L-ReguItal" w:hAnsi="NimbusRomNo9L-ReguItal" w:cs="NimbusRomNo9L-ReguItal"/>
+          <w:color w:val="0C5278"/>
+        </w:rPr>
+        <w:t>success on the n</w:t>
+      </w:r>
+      <w:r>
+        <w:rPr>
+          <w:rFonts w:ascii="NimbusRomNo9L-ReguItal" w:hAnsi="NimbusRomNo9L-ReguItal" w:cs="NimbusRomNo9L-ReguItal"/>
+          <w:color w:val="0C5278"/>
+          <w:sz w:val="16"/>
+          <w:szCs w:val="16"/>
+          <w:vertAlign w:val="superscript"/>
+        </w:rPr>
+        <w:t>th</w:t>
+      </w:r>
+      <w:r>
+        <w:rPr>
+          <w:rFonts w:ascii="NimbusRomNo9L-ReguItal" w:hAnsi="NimbusRomNo9L-ReguItal" w:cs="NimbusRomNo9L-ReguItal"/>
+          <w:color w:val="0C5278"/>
+          <w:sz w:val="16"/>
+          <w:szCs w:val="16"/>
+        </w:rPr>
+        <w:t xml:space="preserve"> </w:t>
+      </w:r>
+      <w:r>
+        <w:rPr>
+          <w:rFonts w:ascii="NimbusRomNo9L-ReguItal" w:hAnsi="NimbusRomNo9L-ReguItal" w:cs="NimbusRomNo9L-ReguItal"/>
+          <w:color w:val="0C5278"/>
+        </w:rPr>
+        <w:t>trial</w:t>
+      </w:r>
+      <w:r>
+        <w:rPr>
+          <w:rFonts w:ascii="NimbusRomNo9L-Regu" w:hAnsi="NimbusRomNo9L-Regu" w:cs="NimbusRomNo9L-Regu"/>
+          <w:color w:val="0C5278"/>
+        </w:rPr>
+        <w:t xml:space="preserve">) </w:t>
+      </w:r>
+      <w:r>
+        <w:rPr>
+          <w:rFonts w:ascii="rtxr" w:hAnsi="rtxr" w:cs="rtxr"/>
+          <w:color w:val="0C5278"/>
+        </w:rPr>
+        <w:t xml:space="preserve">= </w:t>
+      </w:r>
+      <w:r>
+        <w:rPr>
+          <w:rFonts w:ascii="NimbusRomNo9L-Regu" w:hAnsi="NimbusRomNo9L-Regu" w:cs="NimbusRomNo9L-Regu"/>
+          <w:color w:val="0C5278"/>
+        </w:rPr>
+        <w:t xml:space="preserve">(1 </w:t>
+      </w:r>
+      <w:r>
+        <w:rPr>
+          <w:rFonts w:ascii="Calibri" w:eastAsia="Calibri" w:hAnsi="Calibri" w:cs="Calibri"/>
+          <w:color w:val="0C5278"/>
+        </w:rPr>
+        <w:t>-</w:t>
+      </w:r>
+      <w:r>
+        <w:rPr>
+          <w:rFonts w:ascii="txsy" w:hAnsi="txsy" w:cs="txsy"/>
+          <w:color w:val="0C5278"/>
+        </w:rPr>
+        <w:t xml:space="preserve"> </w:t>
+      </w:r>
+      <w:r>
+        <w:rPr>
+          <w:rFonts w:ascii="NimbusRomNo9L-ReguItal" w:hAnsi="NimbusRomNo9L-ReguItal" w:cs="NimbusRomNo9L-ReguItal"/>
+          <w:color w:val="0C5278"/>
+        </w:rPr>
+        <w:t>p</w:t>
+      </w:r>
+      <w:r>
+        <w:rPr>
+          <w:rFonts w:ascii="NimbusRomNo9L-Regu" w:hAnsi="NimbusRomNo9L-Regu" w:cs="NimbusRomNo9L-Regu"/>
+          <w:color w:val="0C5278"/>
+        </w:rPr>
+        <w:t>)</w:t>
+      </w:r>
+      <w:r>
+        <w:rPr>
+          <w:rFonts w:ascii="NimbusRomNo9L-Regu" w:hAnsi="NimbusRomNo9L-Regu" w:cs="NimbusRomNo9L-Regu"/>
+          <w:color w:val="0C5278"/>
+          <w:vertAlign w:val="superscript"/>
+        </w:rPr>
+        <w:t>n-1</w:t>
+      </w:r>
+      <w:r>
+        <w:rPr>
+          <w:rFonts w:ascii="NimbusRomNo9L-ReguItal" w:hAnsi="NimbusRomNo9L-ReguItal" w:cs="NimbusRomNo9L-ReguItal"/>
+          <w:color w:val="0C5278"/>
+        </w:rPr>
+        <w:t xml:space="preserve"> p</w:t>
+      </w:r>
+    </w:p>
+    <w:p>
+      <w:pPr>
+        <w:autoSpaceDE w:val="0"/>
+        <w:autoSpaceDN w:val="0"/>
+        <w:adjustRightInd w:val="0"/>
+        <w:spacing w:after="0" w:line="240" w:lineRule="auto"/>
+        <w:rPr>
+          <w:rFonts w:ascii="NimbusSanL-Regu" w:eastAsiaTheme="minorEastAsia" w:hAnsi="NimbusSanL-Regu" w:cs="NimbusSanL-Regu"/>
+          <w:color w:val="000000"/>
+          <w:sz w:val="21"/>
+          <w:szCs w:val="21"/>
+        </w:rPr>
+      </w:pPr>
+      <w:r>
+        <w:rPr>
+          <w:rFonts w:ascii="Calibri" w:hAnsi="Calibri" w:cs="Calibri"/>
+          <w:color w:val="000000"/>
+          <w:sz w:val="21"/>
+          <w:szCs w:val="21"/>
+        </w:rPr>
+        <w:t>µ</w:t>
+      </w:r>
+      <w:r>
+        <w:rPr>
+          <w:rFonts w:ascii="NimbusSanL-Regu" w:hAnsi="NimbusSanL-Regu" w:cs="NimbusSanL-Regu"/>
+          <w:color w:val="000000"/>
+          <w:sz w:val="21"/>
+          <w:szCs w:val="21"/>
+          <w:vertAlign w:val="subscript"/>
+        </w:rPr>
+        <w:t>X</w:t>
+      </w:r>
+      <w:r>
+        <w:rPr>
+          <w:rFonts w:ascii="NimbusSanL-Regu" w:hAnsi="NimbusSanL-Regu" w:cs="NimbusSanL-Regu"/>
+          <w:color w:val="000000"/>
+          <w:sz w:val="21"/>
+          <w:szCs w:val="21"/>
+        </w:rPr>
+        <w:t xml:space="preserve"> = 1/p   </w:t>
+      </w:r>
+      <w:r>
+        <w:rPr>
+          <w:rFonts w:ascii="Calibri" w:hAnsi="Calibri" w:cs="Calibri"/>
+          <w:color w:val="000000"/>
+          <w:sz w:val="21"/>
+          <w:szCs w:val="21"/>
+        </w:rPr>
+        <w:t>Ϭ</w:t>
+      </w:r>
+      <w:r>
+        <w:rPr>
+          <w:rFonts w:ascii="NimbusSanL-Regu" w:hAnsi="NimbusSanL-Regu" w:cs="NimbusSanL-Regu"/>
+          <w:color w:val="000000"/>
+          <w:sz w:val="21"/>
+          <w:szCs w:val="21"/>
+          <w:vertAlign w:val="subscript"/>
+        </w:rPr>
+        <w:t>X</w:t>
+      </w:r>
+      <w:r>
+        <w:rPr>
+          <w:rFonts w:ascii="NimbusSanL-Regu" w:hAnsi="NimbusSanL-Regu" w:cs="NimbusSanL-Regu"/>
+          <w:color w:val="000000"/>
+          <w:sz w:val="21"/>
+          <w:szCs w:val="21"/>
+        </w:rPr>
+        <w:t xml:space="preserve"> =</w:t>
+      </w:r>
+      <m:oMath>
+        <m:rad>
+          <m:radPr>
+            <m:degHide m:val="1"/>
+            <m:ctrlPr>
+              <w:rPr>
+                <w:rFonts w:ascii="Cambria Math" w:hAnsi="Cambria Math" w:cs="NimbusSanL-Regu"/>
+                <w:i/>
+                <w:color w:val="000000"/>
+                <w:sz w:val="21"/>
+                <w:szCs w:val="21"/>
+              </w:rPr>
+            </m:ctrlPr>
+          </m:radPr>
+          <m:deg/>
+          <m:e>
+            <m:f>
+              <m:fPr>
+                <m:ctrlPr>
+                  <w:rPr>
+                    <w:rFonts w:ascii="Cambria Math" w:hAnsi="Cambria Math" w:cs="NimbusSanL-Regu"/>
+                    <w:i/>
+                    <w:color w:val="000000"/>
+                    <w:sz w:val="21"/>
+                    <w:szCs w:val="21"/>
+                  </w:rPr>
+                </m:ctrlPr>
+              </m:fPr>
+              <m:num>
+                <m:r>
+                  <w:rPr>
+                    <w:rFonts w:ascii="Cambria Math" w:hAnsi="Cambria Math" w:cs="NimbusSanL-Regu"/>
+                    <w:color w:val="000000"/>
+                    <w:sz w:val="21"/>
+                    <w:szCs w:val="21"/>
+                  </w:rPr>
+                  <m:t>1-p</m:t>
+                </m:r>
+              </m:num>
+              <m:den>
+                <m:sSup>
+                  <m:sSupPr>
+                    <m:ctrlPr>
+                      <w:rPr>
+                        <w:rFonts w:ascii="Cambria Math" w:hAnsi="Cambria Math" w:cs="NimbusSanL-Regu"/>
+                        <w:i/>
+                        <w:color w:val="000000"/>
+                        <w:sz w:val="21"/>
+                        <w:szCs w:val="21"/>
+                      </w:rPr>
+                    </m:ctrlPr>
+                  </m:sSupPr>
+                  <m:e>
+                    <m:r>
+                      <w:rPr>
+                        <w:rFonts w:ascii="Cambria Math" w:hAnsi="Cambria Math" w:cs="NimbusSanL-Regu"/>
+                        <w:color w:val="000000"/>
+                        <w:sz w:val="21"/>
+                        <w:szCs w:val="21"/>
+                      </w:rPr>
+                      <m:t>p</m:t>
+                    </m:r>
+                  </m:e>
+                  <m:sup>
+                    <m:r>
+                      <w:rPr>
+                        <w:rFonts w:ascii="Cambria Math" w:hAnsi="Cambria Math" w:cs="NimbusSanL-Regu"/>
+                        <w:color w:val="000000"/>
+                        <w:sz w:val="21"/>
+                        <w:szCs w:val="21"/>
+                      </w:rPr>
+                      <m:t>2</m:t>
+                    </m:r>
+                  </m:sup>
+                </m:sSup>
+              </m:den>
+            </m:f>
+          </m:e>
+        </m:rad>
+      </m:oMath>
+      <w:r>
+        <w:rPr>
+          <w:rFonts w:ascii="NimbusSanL-Regu" w:eastAsiaTheme="minorEastAsia" w:hAnsi="NimbusSanL-Regu" w:cs="NimbusSanL-Regu"/>
+          <w:color w:val="000000"/>
+          <w:sz w:val="21"/>
+          <w:szCs w:val="21"/>
+        </w:rPr>
+        <w:t xml:space="preserve">  </w:t>
+      </w:r>
+    </w:p>
+    <w:p>
+      <w:pPr>
+        <w:autoSpaceDE w:val="0"/>
+        <w:autoSpaceDN w:val="0"/>
+        <w:adjustRightInd w:val="0"/>
+        <w:spacing w:after="0" w:line="240" w:lineRule="auto"/>
+        <w:rPr>
+          <w:rFonts w:ascii="NimbusSanL-Regu" w:hAnsi="NimbusSanL-Regu" w:cs="NimbusSanL-Regu"/>
+          <w:color w:val="000000"/>
+          <w:sz w:val="23"/>
+          <w:szCs w:val="23"/>
+        </w:rPr>
+      </w:pPr>
+      <w:r>
+        <w:rPr>
+          <w:rFonts w:ascii="NimbusSanL-Regu" w:hAnsi="NimbusSanL-Regu" w:cs="NimbusSanL-Regu"/>
+          <w:color w:val="000000"/>
+          <w:sz w:val="21"/>
+          <w:szCs w:val="21"/>
+        </w:rPr>
+        <w:t xml:space="preserve">The </w:t>
+      </w:r>
+      <w:r>
+        <w:rPr>
+          <w:rFonts w:ascii="NimbusSanL-Regu" w:hAnsi="NimbusSanL-Regu" w:cs="NimbusSanL-Regu"/>
+          <w:color w:val="2DA3C0"/>
+          <w:sz w:val="21"/>
+          <w:szCs w:val="21"/>
+        </w:rPr>
+        <w:t xml:space="preserve">Binomial distribution </w:t>
+      </w:r>
+      <w:r>
+        <w:rPr>
+          <w:rFonts w:ascii="NimbusSanL-Regu" w:hAnsi="NimbusSanL-Regu" w:cs="NimbusSanL-Regu"/>
+          <w:color w:val="000000"/>
+          <w:sz w:val="21"/>
+          <w:szCs w:val="21"/>
+        </w:rPr>
+        <w:t>describes the probability of having</w:t>
+      </w:r>
+      <w:r>
+        <w:rPr>
+          <w:rFonts w:ascii="NimbusSanL-Regu" w:hAnsi="NimbusSanL-Regu" w:cs="NimbusSanL-Regu"/>
+          <w:color w:val="000000"/>
+          <w:sz w:val="21"/>
+          <w:szCs w:val="21"/>
+        </w:rPr>
+        <w:t xml:space="preserve"> </w:t>
+      </w:r>
+      <w:r>
+        <w:rPr>
+          <w:rFonts w:ascii="NimbusSanL-Regu" w:hAnsi="NimbusSanL-Regu" w:cs="NimbusSanL-Regu"/>
+          <w:color w:val="000000"/>
+          <w:sz w:val="21"/>
+          <w:szCs w:val="21"/>
+        </w:rPr>
+        <w:t xml:space="preserve">exactly </w:t>
+      </w:r>
+      <w:r>
+        <w:rPr>
+          <w:rFonts w:ascii="NimbusRomNo9L-ReguItal" w:hAnsi="NimbusRomNo9L-ReguItal" w:cs="NimbusRomNo9L-ReguItal"/>
+          <w:color w:val="000000"/>
+        </w:rPr>
+        <w:t xml:space="preserve">k </w:t>
+      </w:r>
+      <w:r>
+        <w:rPr>
+          <w:rFonts w:ascii="NimbusSanL-Regu" w:hAnsi="NimbusSanL-Regu" w:cs="NimbusSanL-Regu"/>
+          <w:color w:val="000000"/>
+          <w:sz w:val="21"/>
+          <w:szCs w:val="21"/>
+        </w:rPr>
+        <w:t xml:space="preserve">successes in </w:t>
+      </w:r>
+      <w:proofErr w:type="spellStart"/>
+      <w:r>
+        <w:rPr>
+          <w:rFonts w:ascii="NimbusRomNo9L-ReguItal" w:hAnsi="NimbusRomNo9L-ReguItal" w:cs="NimbusRomNo9L-ReguItal"/>
+          <w:color w:val="000000"/>
+        </w:rPr>
+        <w:t>n</w:t>
+      </w:r>
+      <w:proofErr w:type="spellEnd"/>
+      <w:r>
+        <w:rPr>
+          <w:rFonts w:ascii="NimbusRomNo9L-ReguItal" w:hAnsi="NimbusRomNo9L-ReguItal" w:cs="NimbusRomNo9L-ReguItal"/>
+          <w:color w:val="000000"/>
+        </w:rPr>
+        <w:t xml:space="preserve"> </w:t>
+      </w:r>
+      <w:r>
+        <w:rPr>
+          <w:rFonts w:ascii="NimbusSanL-Regu" w:hAnsi="NimbusSanL-Regu" w:cs="NimbusSanL-Regu"/>
+          <w:color w:val="000000"/>
+          <w:sz w:val="21"/>
+          <w:szCs w:val="21"/>
+        </w:rPr>
+        <w:t xml:space="preserve">independent </w:t>
+      </w:r>
+      <w:proofErr w:type="spellStart"/>
+      <w:r>
+        <w:rPr>
+          <w:rFonts w:ascii="NimbusSanL-Regu" w:hAnsi="NimbusSanL-Regu" w:cs="NimbusSanL-Regu"/>
+          <w:color w:val="000000"/>
+          <w:sz w:val="21"/>
+          <w:szCs w:val="21"/>
+        </w:rPr>
+        <w:t>Bernouilli</w:t>
+      </w:r>
+      <w:proofErr w:type="spellEnd"/>
+      <w:r>
+        <w:rPr>
+          <w:rFonts w:ascii="NimbusSanL-Regu" w:hAnsi="NimbusSanL-Regu" w:cs="NimbusSanL-Regu"/>
+          <w:color w:val="000000"/>
+          <w:sz w:val="21"/>
+          <w:szCs w:val="21"/>
+        </w:rPr>
+        <w:t xml:space="preserve"> trials with</w:t>
+      </w:r>
+      <w:r>
+        <w:rPr>
+          <w:rFonts w:ascii="NimbusSanL-Regu" w:hAnsi="NimbusSanL-Regu" w:cs="NimbusSanL-Regu"/>
+          <w:color w:val="000000"/>
+          <w:sz w:val="21"/>
+          <w:szCs w:val="21"/>
+        </w:rPr>
+        <w:t xml:space="preserve"> </w:t>
+      </w:r>
+      <w:r>
+        <w:rPr>
+          <w:rFonts w:ascii="NimbusSanL-Regu" w:hAnsi="NimbusSanL-Regu" w:cs="NimbusSanL-Regu"/>
+          <w:color w:val="000000"/>
+          <w:sz w:val="21"/>
+          <w:szCs w:val="21"/>
+        </w:rPr>
+        <w:t xml:space="preserve">probability of success </w:t>
+      </w:r>
+      <w:r>
+        <w:rPr>
+          <w:rFonts w:ascii="NimbusRomNo9L-ReguItal" w:hAnsi="NimbusRomNo9L-ReguItal" w:cs="NimbusRomNo9L-ReguItal"/>
+          <w:color w:val="000000"/>
+        </w:rPr>
+        <w:t>p</w:t>
+      </w:r>
+      <w:r>
+        <w:rPr>
+          <w:rFonts w:ascii="NimbusSanL-Regu" w:hAnsi="NimbusSanL-Regu" w:cs="NimbusSanL-Regu"/>
+          <w:color w:val="000000"/>
+          <w:sz w:val="21"/>
+          <w:szCs w:val="21"/>
+        </w:rPr>
+        <w:t>.</w:t>
+      </w:r>
+      <w:r>
+        <w:rPr>
+          <w:rFonts w:ascii="NimbusSanL-Regu" w:hAnsi="NimbusSanL-Regu" w:cs="NimbusSanL-Regu"/>
+          <w:color w:val="000000"/>
+          <w:sz w:val="21"/>
+          <w:szCs w:val="21"/>
+        </w:rPr>
+        <w:t xml:space="preserve">  </w:t>
+      </w:r>
+      <w:proofErr w:type="gramStart"/>
+      <w:r>
+        <w:rPr>
+          <w:rFonts w:ascii="NimbusRomNo9L-ReguItal" w:hAnsi="NimbusRomNo9L-ReguItal" w:cs="NimbusRomNo9L-ReguItal"/>
+        </w:rPr>
+        <w:t>P</w:t>
+      </w:r>
+      <w:r>
+        <w:rPr>
+          <w:rFonts w:ascii="NimbusRomNo9L-Regu" w:hAnsi="NimbusRomNo9L-Regu" w:cs="NimbusRomNo9L-Regu"/>
+        </w:rPr>
+        <w:t>(</w:t>
+      </w:r>
+      <w:proofErr w:type="gramEnd"/>
+      <w:r>
+        <w:rPr>
+          <w:rFonts w:ascii="NimbusRomNo9L-ReguItal" w:hAnsi="NimbusRomNo9L-ReguItal" w:cs="NimbusRomNo9L-ReguItal"/>
+        </w:rPr>
+        <w:t>single scenario</w:t>
+      </w:r>
+      <w:r>
+        <w:rPr>
+          <w:rFonts w:ascii="NimbusRomNo9L-Regu" w:hAnsi="NimbusRomNo9L-Regu" w:cs="NimbusRomNo9L-Regu"/>
+        </w:rPr>
+        <w:t xml:space="preserve">) </w:t>
+      </w:r>
+      <w:r>
+        <w:rPr>
+          <w:rFonts w:ascii="rtxr" w:hAnsi="rtxr" w:cs="rtxr"/>
+        </w:rPr>
+        <w:t xml:space="preserve">= </w:t>
+      </w:r>
+      <w:r>
+        <w:rPr>
+          <w:rFonts w:ascii="NimbusRomNo9L-ReguItal" w:hAnsi="NimbusRomNo9L-ReguItal" w:cs="NimbusRomNo9L-ReguItal"/>
+        </w:rPr>
+        <w:t>p</w:t>
+      </w:r>
+      <w:r>
+        <w:rPr>
+          <w:rFonts w:ascii="NimbusRomNo9L-ReguItal" w:hAnsi="NimbusRomNo9L-ReguItal" w:cs="NimbusRomNo9L-ReguItal"/>
+          <w:sz w:val="16"/>
+          <w:szCs w:val="16"/>
+          <w:vertAlign w:val="superscript"/>
+        </w:rPr>
+        <w:t>k</w:t>
+      </w:r>
+      <w:r>
+        <w:rPr>
+          <w:rFonts w:ascii="NimbusRomNo9L-ReguItal" w:hAnsi="NimbusRomNo9L-ReguItal" w:cs="NimbusRomNo9L-ReguItal"/>
+          <w:sz w:val="16"/>
+          <w:szCs w:val="16"/>
+        </w:rPr>
+        <w:t xml:space="preserve"> </w:t>
+      </w:r>
+      <w:r>
+        <w:rPr>
+          <w:rFonts w:ascii="NimbusRomNo9L-Regu" w:hAnsi="NimbusRomNo9L-Regu" w:cs="NimbusRomNo9L-Regu"/>
+        </w:rPr>
+        <w:t xml:space="preserve">(1 </w:t>
+      </w:r>
+      <w:r>
+        <w:rPr>
+          <w:rFonts w:ascii="Calibri" w:eastAsia="Calibri" w:hAnsi="Calibri" w:cs="Calibri"/>
+        </w:rPr>
+        <w:t>-</w:t>
+      </w:r>
+      <w:r>
+        <w:rPr>
+          <w:rFonts w:ascii="txsy" w:hAnsi="txsy" w:cs="txsy"/>
+        </w:rPr>
+        <w:t xml:space="preserve"> </w:t>
+      </w:r>
+      <w:r>
+        <w:rPr>
+          <w:rFonts w:ascii="NimbusRomNo9L-ReguItal" w:hAnsi="NimbusRomNo9L-ReguItal" w:cs="NimbusRomNo9L-ReguItal"/>
+        </w:rPr>
+        <w:t>p</w:t>
+      </w:r>
+      <w:r>
+        <w:rPr>
+          <w:rFonts w:ascii="NimbusRomNo9L-Regu" w:hAnsi="NimbusRomNo9L-Regu" w:cs="NimbusRomNo9L-Regu"/>
+        </w:rPr>
+        <w:t>)</w:t>
+      </w:r>
+      <w:r>
+        <w:rPr>
+          <w:rFonts w:ascii="NimbusRomNo9L-Regu" w:hAnsi="NimbusRomNo9L-Regu" w:cs="NimbusRomNo9L-Regu"/>
+          <w:sz w:val="16"/>
+          <w:szCs w:val="16"/>
+          <w:vertAlign w:val="superscript"/>
+        </w:rPr>
+        <w:t>(</w:t>
+      </w:r>
+      <w:r>
+        <w:rPr>
+          <w:rFonts w:ascii="NimbusRomNo9L-ReguItal" w:hAnsi="NimbusRomNo9L-ReguItal" w:cs="NimbusRomNo9L-ReguItal"/>
+          <w:sz w:val="16"/>
+          <w:szCs w:val="16"/>
+          <w:vertAlign w:val="superscript"/>
+        </w:rPr>
+        <w:t>n</w:t>
+      </w:r>
+      <w:r>
+        <w:rPr>
+          <w:rFonts w:ascii="Calibri" w:eastAsia="Calibri" w:hAnsi="Calibri" w:cs="Calibri"/>
+          <w:sz w:val="16"/>
+          <w:szCs w:val="16"/>
+          <w:vertAlign w:val="superscript"/>
+        </w:rPr>
+        <w:t>-</w:t>
+      </w:r>
+      <w:r>
+        <w:rPr>
+          <w:rFonts w:ascii="NimbusRomNo9L-ReguItal" w:hAnsi="NimbusRomNo9L-ReguItal" w:cs="NimbusRomNo9L-ReguItal"/>
+          <w:sz w:val="16"/>
+          <w:szCs w:val="16"/>
+          <w:vertAlign w:val="superscript"/>
+        </w:rPr>
+        <w:t>k</w:t>
+      </w:r>
+      <w:r>
+        <w:rPr>
+          <w:rFonts w:ascii="NimbusRomNo9L-Regu" w:hAnsi="NimbusRomNo9L-Regu" w:cs="NimbusRomNo9L-Regu"/>
+          <w:sz w:val="16"/>
+          <w:szCs w:val="16"/>
+          <w:vertAlign w:val="superscript"/>
+        </w:rPr>
+        <w:t>)</w:t>
+      </w:r>
+    </w:p>
+    <w:p>
+      <w:pPr>
+        <w:autoSpaceDE w:val="0"/>
+        <w:autoSpaceDN w:val="0"/>
+        <w:adjustRightInd w:val="0"/>
+        <w:spacing w:after="0" w:line="240" w:lineRule="auto"/>
+        <w:rPr>
+          <w:rFonts w:ascii="NimbusSanL-Regu" w:eastAsiaTheme="minorEastAsia" w:hAnsi="NimbusSanL-Regu" w:cs="NimbusSanL-Regu"/>
+          <w:color w:val="000000"/>
+          <w:sz w:val="21"/>
+          <w:szCs w:val="21"/>
+        </w:rPr>
+      </w:pPr>
+      <w:r>
+        <w:rPr>
+          <w:rFonts w:ascii="NimbusSanL-Regu" w:hAnsi="NimbusSanL-Regu" w:cs="NimbusSanL-Regu"/>
+          <w:color w:val="000000"/>
+          <w:sz w:val="21"/>
+          <w:szCs w:val="21"/>
+        </w:rPr>
+        <w:t xml:space="preserve">The </w:t>
+      </w:r>
+      <w:r>
+        <w:rPr>
+          <w:rFonts w:ascii="NimbusSanL-Regu" w:hAnsi="NimbusSanL-Regu" w:cs="NimbusSanL-Regu"/>
+          <w:color w:val="2DA3C0"/>
+          <w:sz w:val="21"/>
+          <w:szCs w:val="21"/>
+        </w:rPr>
+        <w:t xml:space="preserve">choose function </w:t>
+      </w:r>
+      <w:r>
+        <w:rPr>
+          <w:rFonts w:ascii="NimbusSanL-Regu" w:hAnsi="NimbusSanL-Regu" w:cs="NimbusSanL-Regu"/>
+          <w:color w:val="000000"/>
+          <w:sz w:val="21"/>
+          <w:szCs w:val="21"/>
+        </w:rPr>
+        <w:t>is useful for calculating the number of</w:t>
+      </w:r>
+      <w:r>
+        <w:rPr>
+          <w:rFonts w:ascii="NimbusSanL-Regu" w:hAnsi="NimbusSanL-Regu" w:cs="NimbusSanL-Regu"/>
+          <w:color w:val="000000"/>
+          <w:sz w:val="21"/>
+          <w:szCs w:val="21"/>
+        </w:rPr>
+        <w:t xml:space="preserve"> </w:t>
+      </w:r>
+      <w:r>
+        <w:rPr>
+          <w:rFonts w:ascii="NimbusSanL-Regu" w:hAnsi="NimbusSanL-Regu" w:cs="NimbusSanL-Regu"/>
+          <w:color w:val="000000"/>
+          <w:sz w:val="21"/>
+          <w:szCs w:val="21"/>
+        </w:rPr>
+        <w:t xml:space="preserve">ways to choose </w:t>
+      </w:r>
+      <w:r>
+        <w:rPr>
+          <w:rFonts w:ascii="NimbusRomNo9L-ReguItal" w:hAnsi="NimbusRomNo9L-ReguItal" w:cs="NimbusRomNo9L-ReguItal"/>
+          <w:color w:val="000000"/>
+        </w:rPr>
+        <w:t xml:space="preserve">k </w:t>
+      </w:r>
+      <w:r>
+        <w:rPr>
+          <w:rFonts w:ascii="NimbusSanL-Regu" w:hAnsi="NimbusSanL-Regu" w:cs="NimbusSanL-Regu"/>
+          <w:color w:val="000000"/>
+          <w:sz w:val="21"/>
+          <w:szCs w:val="21"/>
+        </w:rPr>
+        <w:t xml:space="preserve">successes in </w:t>
+      </w:r>
+      <w:r>
+        <w:rPr>
+          <w:rFonts w:ascii="NimbusRomNo9L-ReguItal" w:hAnsi="NimbusRomNo9L-ReguItal" w:cs="NimbusRomNo9L-ReguItal"/>
+          <w:color w:val="000000"/>
+        </w:rPr>
+        <w:t xml:space="preserve">n </w:t>
+      </w:r>
+      <w:r>
+        <w:rPr>
+          <w:rFonts w:ascii="NimbusSanL-Regu" w:hAnsi="NimbusSanL-Regu" w:cs="NimbusSanL-Regu"/>
+          <w:color w:val="000000"/>
+          <w:sz w:val="21"/>
+          <w:szCs w:val="21"/>
+        </w:rPr>
+        <w:t>trials.</w:t>
+      </w:r>
+      <w:r>
+        <w:rPr>
+          <w:rFonts w:ascii="NimbusSanL-Regu" w:eastAsiaTheme="minorEastAsia" w:hAnsi="NimbusSanL-Regu" w:cs="NimbusSanL-Regu"/>
+          <w:color w:val="000000"/>
+          <w:sz w:val="21"/>
+          <w:szCs w:val="21"/>
+        </w:rPr>
+        <w:t xml:space="preserve"> </w:t>
+      </w:r>
+      <m:oMath>
+        <m:d>
+          <m:dPr>
+            <m:ctrlPr>
+              <w:rPr>
+                <w:rFonts w:ascii="Cambria Math" w:eastAsiaTheme="minorEastAsia" w:hAnsi="Cambria Math" w:cs="NimbusSanL-Regu"/>
+                <w:i/>
+                <w:color w:val="000000"/>
+                <w:sz w:val="21"/>
+                <w:szCs w:val="21"/>
+              </w:rPr>
+            </m:ctrlPr>
+          </m:dPr>
+          <m:e>
+            <m:m>
+              <m:mPr>
+                <m:mcs>
+                  <m:mc>
+                    <m:mcPr>
+                      <m:count m:val="1"/>
+                      <m:mcJc m:val="center"/>
+                    </m:mcPr>
+                  </m:mc>
+                </m:mcs>
+                <m:ctrlPr>
+                  <w:rPr>
+                    <w:rFonts w:ascii="Cambria Math" w:eastAsiaTheme="minorEastAsia" w:hAnsi="Cambria Math" w:cs="NimbusSanL-Regu"/>
+                    <w:i/>
+                    <w:color w:val="000000"/>
+                    <w:sz w:val="21"/>
+                    <w:szCs w:val="21"/>
+                  </w:rPr>
+                </m:ctrlPr>
+              </m:mPr>
+              <m:mr>
+                <m:e>
+                  <m:r>
+                    <w:rPr>
+                      <w:rFonts w:ascii="Cambria Math" w:eastAsiaTheme="minorEastAsia" w:hAnsi="Cambria Math" w:cs="NimbusSanL-Regu"/>
+                      <w:color w:val="000000"/>
+                      <w:sz w:val="21"/>
+                      <w:szCs w:val="21"/>
+                    </w:rPr>
+                    <m:t>n</m:t>
+                  </m:r>
+                </m:e>
+              </m:mr>
+              <m:mr>
+                <m:e>
+                  <m:r>
+                    <w:rPr>
+                      <w:rFonts w:ascii="Cambria Math" w:eastAsiaTheme="minorEastAsia" w:hAnsi="Cambria Math" w:cs="NimbusSanL-Regu"/>
+                      <w:color w:val="000000"/>
+                      <w:sz w:val="21"/>
+                      <w:szCs w:val="21"/>
+                    </w:rPr>
+                    <m:t>k</m:t>
+                  </m:r>
+                </m:e>
+              </m:mr>
+            </m:m>
+          </m:e>
+        </m:d>
+        <m:r>
+          <w:rPr>
+            <w:rFonts w:ascii="Cambria Math" w:eastAsiaTheme="minorEastAsia" w:hAnsi="Cambria Math" w:cs="NimbusSanL-Regu"/>
+            <w:color w:val="000000"/>
+            <w:sz w:val="21"/>
+            <w:szCs w:val="21"/>
+          </w:rPr>
+          <m:t>=</m:t>
+        </m:r>
+        <m:f>
+          <m:fPr>
+            <m:ctrlPr>
+              <w:rPr>
+                <w:rFonts w:ascii="Cambria Math" w:eastAsiaTheme="minorEastAsia" w:hAnsi="Cambria Math" w:cs="NimbusSanL-Regu"/>
+                <w:i/>
+                <w:color w:val="000000"/>
+                <w:sz w:val="21"/>
+                <w:szCs w:val="21"/>
+              </w:rPr>
+            </m:ctrlPr>
+          </m:fPr>
+          <m:num>
+            <m:r>
+              <w:rPr>
+                <w:rFonts w:ascii="Cambria Math" w:eastAsiaTheme="minorEastAsia" w:hAnsi="Cambria Math" w:cs="NimbusSanL-Regu"/>
+                <w:color w:val="000000"/>
+                <w:sz w:val="21"/>
+                <w:szCs w:val="21"/>
+              </w:rPr>
+              <m:t>n!</m:t>
+            </m:r>
+          </m:num>
+          <m:den>
+            <m:r>
+              <w:rPr>
+                <w:rFonts w:ascii="Cambria Math" w:eastAsiaTheme="minorEastAsia" w:hAnsi="Cambria Math" w:cs="NimbusSanL-Regu"/>
+                <w:color w:val="000000"/>
+                <w:sz w:val="21"/>
+                <w:szCs w:val="21"/>
+              </w:rPr>
+              <m:t>k!</m:t>
+            </m:r>
+            <m:d>
+              <m:dPr>
+                <m:ctrlPr>
+                  <w:rPr>
+                    <w:rFonts w:ascii="Cambria Math" w:eastAsiaTheme="minorEastAsia" w:hAnsi="Cambria Math" w:cs="NimbusSanL-Regu"/>
+                    <w:i/>
+                    <w:color w:val="000000"/>
+                    <w:sz w:val="21"/>
+                    <w:szCs w:val="21"/>
+                  </w:rPr>
+                </m:ctrlPr>
+              </m:dPr>
+              <m:e>
+                <m:r>
+                  <w:rPr>
+                    <w:rFonts w:ascii="Cambria Math" w:eastAsiaTheme="minorEastAsia" w:hAnsi="Cambria Math" w:cs="NimbusSanL-Regu"/>
+                    <w:color w:val="000000"/>
+                    <w:sz w:val="21"/>
+                    <w:szCs w:val="21"/>
+                  </w:rPr>
+                  <m:t>n-k</m:t>
+                </m:r>
+              </m:e>
+            </m:d>
+            <m:r>
+              <w:rPr>
+                <w:rFonts w:ascii="Cambria Math" w:eastAsiaTheme="minorEastAsia" w:hAnsi="Cambria Math" w:cs="NimbusSanL-Regu"/>
+                <w:color w:val="000000"/>
+                <w:sz w:val="21"/>
+                <w:szCs w:val="21"/>
+              </w:rPr>
+              <m:t>!</m:t>
+            </m:r>
+          </m:den>
+        </m:f>
+      </m:oMath>
+      <w:r>
+        <w:rPr>
+          <w:rFonts w:ascii="NimbusSanL-Regu" w:eastAsiaTheme="minorEastAsia" w:hAnsi="NimbusSanL-Regu" w:cs="NimbusSanL-Regu"/>
+          <w:color w:val="000000"/>
+          <w:sz w:val="21"/>
+          <w:szCs w:val="21"/>
+        </w:rPr>
+        <w:t xml:space="preserve"> , </w:t>
+      </w:r>
+      <m:oMath>
+        <m:r>
+          <w:rPr>
+            <w:rFonts w:ascii="Cambria Math" w:eastAsiaTheme="minorEastAsia" w:hAnsi="Cambria Math" w:cs="NimbusSanL-Regu"/>
+            <w:color w:val="000000"/>
+            <w:sz w:val="21"/>
+            <w:szCs w:val="21"/>
+          </w:rPr>
+          <m:t>P</m:t>
+        </m:r>
+        <m:d>
+          <m:dPr>
+            <m:ctrlPr>
+              <w:rPr>
+                <w:rFonts w:ascii="Cambria Math" w:eastAsiaTheme="minorEastAsia" w:hAnsi="Cambria Math" w:cs="NimbusSanL-Regu"/>
+                <w:i/>
+                <w:color w:val="000000"/>
+                <w:sz w:val="21"/>
+                <w:szCs w:val="21"/>
+              </w:rPr>
+            </m:ctrlPr>
+          </m:dPr>
+          <m:e>
+            <m:r>
+              <w:rPr>
+                <w:rFonts w:ascii="Cambria Math" w:eastAsiaTheme="minorEastAsia" w:hAnsi="Cambria Math" w:cs="NimbusSanL-Regu"/>
+                <w:color w:val="000000"/>
+                <w:sz w:val="21"/>
+                <w:szCs w:val="21"/>
+              </w:rPr>
+              <m:t>k successes in n trials</m:t>
+            </m:r>
+          </m:e>
+        </m:d>
+        <m:r>
+          <w:rPr>
+            <w:rFonts w:ascii="Cambria Math" w:eastAsiaTheme="minorEastAsia" w:hAnsi="Cambria Math" w:cs="NimbusSanL-Regu"/>
+            <w:color w:val="000000"/>
+            <w:sz w:val="21"/>
+            <w:szCs w:val="21"/>
+          </w:rPr>
+          <m:t>=</m:t>
+        </m:r>
+        <m:d>
+          <m:dPr>
+            <m:ctrlPr>
+              <w:rPr>
+                <w:rFonts w:ascii="Cambria Math" w:eastAsiaTheme="minorEastAsia" w:hAnsi="Cambria Math" w:cs="NimbusSanL-Regu"/>
+                <w:i/>
+                <w:color w:val="000000"/>
+                <w:sz w:val="21"/>
+                <w:szCs w:val="21"/>
+              </w:rPr>
+            </m:ctrlPr>
+          </m:dPr>
+          <m:e>
+            <m:m>
+              <m:mPr>
+                <m:mcs>
+                  <m:mc>
+                    <m:mcPr>
+                      <m:count m:val="1"/>
+                      <m:mcJc m:val="center"/>
+                    </m:mcPr>
+                  </m:mc>
+                </m:mcs>
+                <m:ctrlPr>
+                  <w:rPr>
+                    <w:rFonts w:ascii="Cambria Math" w:eastAsiaTheme="minorEastAsia" w:hAnsi="Cambria Math" w:cs="NimbusSanL-Regu"/>
+                    <w:i/>
+                    <w:color w:val="000000"/>
+                    <w:sz w:val="21"/>
+                    <w:szCs w:val="21"/>
+                  </w:rPr>
+                </m:ctrlPr>
+              </m:mPr>
+              <m:mr>
+                <m:e>
+                  <m:r>
+                    <w:rPr>
+                      <w:rFonts w:ascii="Cambria Math" w:eastAsiaTheme="minorEastAsia" w:hAnsi="Cambria Math" w:cs="NimbusSanL-Regu"/>
+                      <w:color w:val="000000"/>
+                      <w:sz w:val="21"/>
+                      <w:szCs w:val="21"/>
+                    </w:rPr>
+                    <m:t>n</m:t>
+                  </m:r>
+                </m:e>
+              </m:mr>
+              <m:mr>
+                <m:e>
+                  <m:r>
+                    <w:rPr>
+                      <w:rFonts w:ascii="Cambria Math" w:eastAsiaTheme="minorEastAsia" w:hAnsi="Cambria Math" w:cs="NimbusSanL-Regu"/>
+                      <w:color w:val="000000"/>
+                      <w:sz w:val="21"/>
+                      <w:szCs w:val="21"/>
+                    </w:rPr>
+                    <m:t>k</m:t>
+                  </m:r>
+                </m:e>
+              </m:mr>
+            </m:m>
+          </m:e>
+        </m:d>
+        <m:sSup>
+          <m:sSupPr>
+            <m:ctrlPr>
+              <w:rPr>
+                <w:rFonts w:ascii="Cambria Math" w:eastAsiaTheme="minorEastAsia" w:hAnsi="Cambria Math" w:cs="NimbusSanL-Regu"/>
+                <w:i/>
+                <w:color w:val="000000"/>
+                <w:sz w:val="21"/>
+                <w:szCs w:val="21"/>
+              </w:rPr>
+            </m:ctrlPr>
+          </m:sSupPr>
+          <m:e>
+            <m:r>
+              <w:rPr>
+                <w:rFonts w:ascii="Cambria Math" w:eastAsiaTheme="minorEastAsia" w:hAnsi="Cambria Math" w:cs="NimbusSanL-Regu"/>
+                <w:color w:val="000000"/>
+                <w:sz w:val="21"/>
+                <w:szCs w:val="21"/>
+              </w:rPr>
+              <m:t>p</m:t>
+            </m:r>
+          </m:e>
+          <m:sup>
+            <m:r>
+              <w:rPr>
+                <w:rFonts w:ascii="Cambria Math" w:eastAsiaTheme="minorEastAsia" w:hAnsi="Cambria Math" w:cs="NimbusSanL-Regu"/>
+                <w:color w:val="000000"/>
+                <w:sz w:val="21"/>
+                <w:szCs w:val="21"/>
+              </w:rPr>
+              <m:t>k</m:t>
+            </m:r>
+          </m:sup>
+        </m:sSup>
+        <m:sSup>
+          <m:sSupPr>
+            <m:ctrlPr>
+              <w:rPr>
+                <w:rFonts w:ascii="Cambria Math" w:eastAsiaTheme="minorEastAsia" w:hAnsi="Cambria Math" w:cs="NimbusSanL-Regu"/>
+                <w:i/>
+                <w:color w:val="000000"/>
+                <w:sz w:val="21"/>
+                <w:szCs w:val="21"/>
+              </w:rPr>
+            </m:ctrlPr>
+          </m:sSupPr>
+          <m:e>
+            <m:d>
+              <m:dPr>
+                <m:ctrlPr>
+                  <w:rPr>
+                    <w:rFonts w:ascii="Cambria Math" w:eastAsiaTheme="minorEastAsia" w:hAnsi="Cambria Math" w:cs="NimbusSanL-Regu"/>
+                    <w:i/>
+                    <w:color w:val="000000"/>
+                    <w:sz w:val="21"/>
+                    <w:szCs w:val="21"/>
+                  </w:rPr>
+                </m:ctrlPr>
+              </m:dPr>
+              <m:e>
+                <m:r>
+                  <w:rPr>
+                    <w:rFonts w:ascii="Cambria Math" w:eastAsiaTheme="minorEastAsia" w:hAnsi="Cambria Math" w:cs="NimbusSanL-Regu"/>
+                    <w:color w:val="000000"/>
+                    <w:sz w:val="21"/>
+                    <w:szCs w:val="21"/>
+                  </w:rPr>
+                  <m:t>1-p</m:t>
+                </m:r>
+              </m:e>
+            </m:d>
+          </m:e>
+          <m:sup>
+            <m:d>
+              <m:dPr>
+                <m:ctrlPr>
+                  <w:rPr>
+                    <w:rFonts w:ascii="Cambria Math" w:eastAsiaTheme="minorEastAsia" w:hAnsi="Cambria Math" w:cs="NimbusSanL-Regu"/>
+                    <w:i/>
+                    <w:color w:val="000000"/>
+                    <w:sz w:val="21"/>
+                    <w:szCs w:val="21"/>
+                  </w:rPr>
+                </m:ctrlPr>
+              </m:dPr>
+              <m:e>
+                <m:r>
+                  <w:rPr>
+                    <w:rFonts w:ascii="Cambria Math" w:eastAsiaTheme="minorEastAsia" w:hAnsi="Cambria Math" w:cs="NimbusSanL-Regu"/>
+                    <w:color w:val="000000"/>
+                    <w:sz w:val="21"/>
+                    <w:szCs w:val="21"/>
+                  </w:rPr>
+                  <m:t>n-k</m:t>
+                </m:r>
+              </m:e>
+            </m:d>
+          </m:sup>
+        </m:sSup>
+      </m:oMath>
+      <w:r>
+        <w:rPr>
+          <w:rFonts w:ascii="NimbusSanL-Regu" w:eastAsiaTheme="minorEastAsia" w:hAnsi="NimbusSanL-Regu" w:cs="NimbusSanL-Regu"/>
+          <w:color w:val="000000"/>
+          <w:sz w:val="21"/>
+          <w:szCs w:val="21"/>
+        </w:rPr>
+        <w:t xml:space="preserve">, </w:t>
+      </w:r>
+      <w:r>
+        <w:rPr>
+          <w:rFonts w:ascii="Calibri" w:hAnsi="Calibri" w:cs="Calibri"/>
+          <w:color w:val="000000"/>
+          <w:sz w:val="21"/>
+          <w:szCs w:val="21"/>
+        </w:rPr>
+        <w:t>µ</w:t>
+      </w:r>
+      <w:r>
+        <w:rPr>
+          <w:rFonts w:ascii="NimbusSanL-Regu" w:hAnsi="NimbusSanL-Regu" w:cs="NimbusSanL-Regu"/>
+          <w:color w:val="000000"/>
+          <w:sz w:val="21"/>
+          <w:szCs w:val="21"/>
+          <w:vertAlign w:val="subscript"/>
+        </w:rPr>
+        <w:t>X</w:t>
+      </w:r>
+      <w:r>
+        <w:rPr>
+          <w:rFonts w:ascii="NimbusSanL-Regu" w:hAnsi="NimbusSanL-Regu" w:cs="NimbusSanL-Regu"/>
+          <w:color w:val="000000"/>
+          <w:sz w:val="21"/>
+          <w:szCs w:val="21"/>
+        </w:rPr>
+        <w:t xml:space="preserve"> = </w:t>
+      </w:r>
+      <w:r>
+        <w:rPr>
+          <w:rFonts w:ascii="NimbusSanL-Regu" w:hAnsi="NimbusSanL-Regu" w:cs="NimbusSanL-Regu"/>
+          <w:color w:val="000000"/>
+          <w:sz w:val="21"/>
+          <w:szCs w:val="21"/>
+        </w:rPr>
+        <w:t>n</w:t>
+      </w:r>
+      <w:r>
+        <w:rPr>
+          <w:rFonts w:ascii="NimbusSanL-Regu" w:hAnsi="NimbusSanL-Regu" w:cs="NimbusSanL-Regu"/>
+          <w:color w:val="000000"/>
+          <w:sz w:val="21"/>
+          <w:szCs w:val="21"/>
+        </w:rPr>
+        <w:t xml:space="preserve">p   </w:t>
+      </w:r>
+      <w:r>
+        <w:rPr>
+          <w:rFonts w:ascii="Calibri" w:hAnsi="Calibri" w:cs="Calibri"/>
+          <w:color w:val="000000"/>
+          <w:sz w:val="21"/>
+          <w:szCs w:val="21"/>
+        </w:rPr>
+        <w:t>Ϭ</w:t>
+      </w:r>
+      <w:r>
+        <w:rPr>
+          <w:rFonts w:ascii="NimbusSanL-Regu" w:hAnsi="NimbusSanL-Regu" w:cs="NimbusSanL-Regu"/>
+          <w:color w:val="000000"/>
+          <w:sz w:val="21"/>
+          <w:szCs w:val="21"/>
+          <w:vertAlign w:val="subscript"/>
+        </w:rPr>
+        <w:t>X</w:t>
+      </w:r>
+      <w:r>
+        <w:rPr>
+          <w:rFonts w:ascii="NimbusSanL-Regu" w:hAnsi="NimbusSanL-Regu" w:cs="NimbusSanL-Regu"/>
+          <w:color w:val="000000"/>
+          <w:sz w:val="21"/>
+          <w:szCs w:val="21"/>
+        </w:rPr>
+        <w:t xml:space="preserve"> =</w:t>
+      </w:r>
+      <m:oMath>
+        <m:rad>
+          <m:radPr>
+            <m:degHide m:val="1"/>
+            <m:ctrlPr>
+              <w:rPr>
+                <w:rFonts w:ascii="Cambria Math" w:hAnsi="Cambria Math" w:cs="NimbusSanL-Regu"/>
+                <w:i/>
+                <w:color w:val="000000"/>
+                <w:sz w:val="21"/>
+                <w:szCs w:val="21"/>
+              </w:rPr>
+            </m:ctrlPr>
+          </m:radPr>
+          <m:deg/>
+          <m:e>
+            <m:r>
+              <w:rPr>
+                <w:rFonts w:ascii="Cambria Math" w:hAnsi="Cambria Math" w:cs="NimbusSanL-Regu"/>
+                <w:color w:val="000000"/>
+                <w:sz w:val="21"/>
+                <w:szCs w:val="21"/>
+              </w:rPr>
+              <m:t>np(1-p)</m:t>
+            </m:r>
+          </m:e>
+        </m:rad>
+      </m:oMath>
+      <w:r>
+        <w:rPr>
+          <w:rFonts w:ascii="NimbusSanL-Regu" w:eastAsiaTheme="minorEastAsia" w:hAnsi="NimbusSanL-Regu" w:cs="NimbusSanL-Regu"/>
+          <w:color w:val="000000"/>
+          <w:sz w:val="21"/>
+          <w:szCs w:val="21"/>
+        </w:rPr>
+        <w:t xml:space="preserve">  </w:t>
+      </w:r>
+    </w:p>
+    <w:p>
+      <w:pPr>
+        <w:autoSpaceDE w:val="0"/>
+        <w:autoSpaceDN w:val="0"/>
+        <w:adjustRightInd w:val="0"/>
+        <w:spacing w:after="0" w:line="240" w:lineRule="auto"/>
+        <w:rPr>
+          <w:rFonts w:ascii="NimbusSanL-Regu-Slant_167" w:hAnsi="NimbusSanL-Regu-Slant_167" w:cs="NimbusSanL-Regu-Slant_167"/>
+          <w:color w:val="CB0F3E"/>
+          <w:sz w:val="21"/>
+          <w:szCs w:val="21"/>
+        </w:rPr>
+      </w:pPr>
+      <w:r>
+        <w:rPr>
+          <w:rFonts w:ascii="NimbusSanL-Regu-Slant_167" w:hAnsi="NimbusSanL-Regu-Slant_167" w:cs="NimbusSanL-Regu-Slant_167"/>
+          <w:color w:val="CB0F3E"/>
+          <w:sz w:val="21"/>
+          <w:szCs w:val="21"/>
+        </w:rPr>
+        <w:t>O</w:t>
+      </w:r>
+      <w:r>
+        <w:rPr>
+          <w:rFonts w:ascii="NimbusSanL-Regu-Slant_167" w:hAnsi="NimbusSanL-Regu-Slant_167" w:cs="NimbusSanL-Regu-Slant_167"/>
+          <w:color w:val="CB0F3E"/>
+          <w:sz w:val="21"/>
+          <w:szCs w:val="21"/>
+        </w:rPr>
+        <w:t>bservations that are more than 2</w:t>
+      </w:r>
+      <w:r>
+        <w:rPr>
+          <w:rFonts w:ascii="NimbusSanL-Regu-Slant_167" w:hAnsi="NimbusSanL-Regu-Slant_167" w:cs="NimbusSanL-Regu-Slant_167"/>
+          <w:color w:val="CB0F3E"/>
+          <w:sz w:val="21"/>
+          <w:szCs w:val="21"/>
+        </w:rPr>
+        <w:t xml:space="preserve"> </w:t>
+      </w:r>
+      <w:r>
+        <w:rPr>
+          <w:rFonts w:ascii="NimbusSanL-Regu-Slant_167" w:hAnsi="NimbusSanL-Regu-Slant_167" w:cs="NimbusSanL-Regu-Slant_167"/>
+          <w:color w:val="CB0F3E"/>
+          <w:sz w:val="21"/>
+          <w:szCs w:val="21"/>
+        </w:rPr>
+        <w:t>standard deviations away from the mean are considered</w:t>
+      </w:r>
+      <w:r>
+        <w:rPr>
+          <w:rFonts w:ascii="NimbusSanL-Regu-Slant_167" w:hAnsi="NimbusSanL-Regu-Slant_167" w:cs="NimbusSanL-Regu-Slant_167"/>
+          <w:color w:val="CB0F3E"/>
+          <w:sz w:val="21"/>
+          <w:szCs w:val="21"/>
+        </w:rPr>
+        <w:t xml:space="preserve"> </w:t>
+      </w:r>
+      <w:r>
+        <w:rPr>
+          <w:rFonts w:ascii="NimbusSanL-Regu-Slant_167" w:hAnsi="NimbusSanL-Regu-Slant_167" w:cs="NimbusSanL-Regu-Slant_167"/>
+          <w:color w:val="CB0F3E"/>
+          <w:sz w:val="21"/>
+          <w:szCs w:val="21"/>
+        </w:rPr>
+        <w:t>unusual</w:t>
+      </w:r>
+    </w:p>
+    <w:p>
+      <w:pPr>
+        <w:autoSpaceDE w:val="0"/>
+        <w:autoSpaceDN w:val="0"/>
+        <w:adjustRightInd w:val="0"/>
+        <w:spacing w:after="0" w:line="240" w:lineRule="auto"/>
+        <w:rPr>
+          <w:rFonts w:ascii="NimbusSanL-Regu" w:hAnsi="NimbusSanL-Regu" w:cs="NimbusSanL-Regu"/>
+          <w:color w:val="000000"/>
+          <w:sz w:val="21"/>
+          <w:szCs w:val="21"/>
+        </w:rPr>
+      </w:pPr>
+      <w:r>
+        <w:rPr>
+          <w:rFonts w:ascii="NimbusSanL-Regu" w:hAnsi="NimbusSanL-Regu" w:cs="NimbusSanL-Regu"/>
+          <w:color w:val="000000"/>
+          <w:sz w:val="23"/>
+          <w:szCs w:val="23"/>
+        </w:rPr>
+        <w:t>The Normal distribution</w:t>
+      </w:r>
+      <w:r>
+        <w:rPr>
+          <w:rFonts w:ascii="NimbusSanL-Regu" w:hAnsi="NimbusSanL-Regu" w:cs="NimbusSanL-Regu"/>
+          <w:color w:val="000000"/>
+          <w:sz w:val="23"/>
+          <w:szCs w:val="23"/>
+        </w:rPr>
+        <w:t xml:space="preserve"> </w:t>
+      </w:r>
+      <w:r>
+        <w:rPr>
+          <w:rFonts w:ascii="NimbusSanL-Regu" w:hAnsi="NimbusSanL-Regu" w:cs="NimbusSanL-Regu"/>
+          <w:color w:val="000000"/>
+          <w:sz w:val="21"/>
+          <w:szCs w:val="21"/>
+        </w:rPr>
+        <w:t>Unimodal, symmetric, bell-shaped curve.</w:t>
+      </w:r>
+      <w:r>
+        <w:rPr>
+          <w:rFonts w:ascii="NimbusSanL-Regu" w:hAnsi="NimbusSanL-Regu" w:cs="NimbusSanL-Regu"/>
+          <w:color w:val="000000"/>
+          <w:sz w:val="21"/>
+          <w:szCs w:val="21"/>
+        </w:rPr>
+        <w:t xml:space="preserve"> </w:t>
+      </w:r>
+      <w:r>
+        <w:rPr>
+          <w:rFonts w:ascii="NimbusSanL-Regu" w:hAnsi="NimbusSanL-Regu" w:cs="NimbusSanL-Regu"/>
+          <w:color w:val="000000"/>
+          <w:sz w:val="21"/>
+          <w:szCs w:val="21"/>
+        </w:rPr>
+        <w:t>Many variables are nearly normal, but none are exactly</w:t>
+      </w:r>
+      <w:r>
+        <w:rPr>
+          <w:rFonts w:ascii="NimbusSanL-Regu" w:hAnsi="NimbusSanL-Regu" w:cs="NimbusSanL-Regu"/>
+          <w:color w:val="000000"/>
+          <w:sz w:val="21"/>
+          <w:szCs w:val="21"/>
+        </w:rPr>
+        <w:t xml:space="preserve"> </w:t>
+      </w:r>
+      <w:r>
+        <w:rPr>
+          <w:rFonts w:ascii="NimbusSanL-Regu" w:hAnsi="NimbusSanL-Regu" w:cs="NimbusSanL-Regu"/>
+          <w:color w:val="000000"/>
+          <w:sz w:val="21"/>
+          <w:szCs w:val="21"/>
+        </w:rPr>
+        <w:t>normal.</w:t>
+      </w:r>
+      <w:r>
+        <w:rPr>
+          <w:rFonts w:ascii="rtcxss" w:hAnsi="rtcxss" w:cs="rtcxss"/>
+          <w:color w:val="000000"/>
+          <w:sz w:val="19"/>
+          <w:szCs w:val="19"/>
+        </w:rPr>
+        <w:t xml:space="preserve"> </w:t>
+      </w:r>
+      <w:r>
+        <w:rPr>
+          <w:rFonts w:ascii="NimbusSanL-Regu" w:hAnsi="NimbusSanL-Regu" w:cs="NimbusSanL-Regu"/>
+          <w:color w:val="000000"/>
+          <w:sz w:val="21"/>
+          <w:szCs w:val="21"/>
+        </w:rPr>
+        <w:t xml:space="preserve">A normal distribution with mean </w:t>
+      </w:r>
+      <w:r>
+        <w:rPr>
+          <w:rFonts w:ascii="Calibri" w:hAnsi="Calibri" w:cs="Calibri"/>
+          <w:color w:val="000000"/>
+        </w:rPr>
+        <w:t>µ</w:t>
+      </w:r>
+      <w:r>
+        <w:rPr>
+          <w:rFonts w:ascii="rtxmi" w:hAnsi="rtxmi" w:cs="rtxmi"/>
+          <w:color w:val="000000"/>
+        </w:rPr>
+        <w:t xml:space="preserve"> </w:t>
+      </w:r>
+      <w:r>
+        <w:rPr>
+          <w:rFonts w:ascii="NimbusSanL-Regu" w:hAnsi="NimbusSanL-Regu" w:cs="NimbusSanL-Regu"/>
+          <w:color w:val="000000"/>
+          <w:sz w:val="21"/>
+          <w:szCs w:val="21"/>
+        </w:rPr>
+        <w:t>and standard deviation</w:t>
+      </w:r>
+      <w:r>
+        <w:rPr>
+          <w:rFonts w:ascii="NimbusSanL-Regu" w:hAnsi="NimbusSanL-Regu" w:cs="NimbusSanL-Regu"/>
+          <w:color w:val="000000"/>
+          <w:sz w:val="21"/>
+          <w:szCs w:val="21"/>
+        </w:rPr>
+        <w:t xml:space="preserve"> </w:t>
+      </w:r>
+      <w:r>
+        <w:rPr>
+          <w:rFonts w:ascii="Calibri" w:hAnsi="Calibri" w:cs="Calibri"/>
+          <w:color w:val="000000"/>
+          <w:sz w:val="21"/>
+          <w:szCs w:val="21"/>
+        </w:rPr>
+        <w:t>Ϭ</w:t>
+      </w:r>
+      <w:r>
+        <w:rPr>
+          <w:rFonts w:ascii="rtxmi" w:hAnsi="rtxmi" w:cs="rtxmi"/>
+          <w:color w:val="000000"/>
+        </w:rPr>
+        <w:t xml:space="preserve"> </w:t>
+      </w:r>
+      <w:r>
+        <w:rPr>
+          <w:rFonts w:ascii="NimbusSanL-Regu" w:hAnsi="NimbusSanL-Regu" w:cs="NimbusSanL-Regu"/>
+          <w:color w:val="000000"/>
+          <w:sz w:val="21"/>
+          <w:szCs w:val="21"/>
+        </w:rPr>
+        <w:t xml:space="preserve">is denoted by </w:t>
+      </w:r>
+      <w:r>
+        <w:rPr>
+          <w:rFonts w:ascii="NimbusRomNo9L-ReguItal" w:hAnsi="NimbusRomNo9L-ReguItal" w:cs="NimbusRomNo9L-ReguItal"/>
+          <w:color w:val="CB0F3E"/>
+        </w:rPr>
+        <w:t>N</w:t>
+      </w:r>
+      <w:r>
+        <w:rPr>
+          <w:rFonts w:ascii="NimbusRomNo9L-Regu" w:hAnsi="NimbusRomNo9L-Regu" w:cs="NimbusRomNo9L-Regu"/>
+          <w:color w:val="CB0F3E"/>
+        </w:rPr>
+        <w:t>(</w:t>
+      </w:r>
+      <w:proofErr w:type="gramStart"/>
+      <w:r>
+        <w:rPr>
+          <w:rFonts w:ascii="Calibri" w:hAnsi="Calibri" w:cs="Calibri"/>
+          <w:color w:val="CB0F3E"/>
+        </w:rPr>
+        <w:t>µ</w:t>
+      </w:r>
+      <w:r>
+        <w:rPr>
+          <w:rFonts w:ascii="rtxmi" w:hAnsi="rtxmi" w:cs="rtxmi"/>
+          <w:color w:val="CB0F3E"/>
+        </w:rPr>
+        <w:t>,</w:t>
+      </w:r>
+      <w:r>
+        <w:rPr>
+          <w:rFonts w:ascii="Calibri" w:hAnsi="Calibri" w:cs="Calibri"/>
+          <w:color w:val="CB0F3E"/>
+        </w:rPr>
+        <w:t>Ϭ</w:t>
+      </w:r>
+      <w:proofErr w:type="gramEnd"/>
+      <w:r>
+        <w:rPr>
+          <w:rFonts w:ascii="NimbusRomNo9L-Regu" w:hAnsi="NimbusRomNo9L-Regu" w:cs="NimbusRomNo9L-Regu"/>
+          <w:color w:val="CB0F3E"/>
+        </w:rPr>
+        <w:t>)</w:t>
+      </w:r>
+      <w:r>
+        <w:rPr>
+          <w:rFonts w:ascii="NimbusSanL-Regu" w:hAnsi="NimbusSanL-Regu" w:cs="NimbusSanL-Regu"/>
+          <w:color w:val="000000"/>
+          <w:sz w:val="21"/>
+          <w:szCs w:val="21"/>
+        </w:rPr>
+        <w:t>.</w:t>
+      </w:r>
+    </w:p>
+    <w:p>
+      <w:pPr>
+        <w:autoSpaceDE w:val="0"/>
+        <w:autoSpaceDN w:val="0"/>
+        <w:adjustRightInd w:val="0"/>
+        <w:spacing w:after="0" w:line="240" w:lineRule="auto"/>
+        <w:rPr>
+          <w:rFonts w:ascii="NimbusSanL-Regu" w:hAnsi="NimbusSanL-Regu" w:cs="NimbusSanL-Regu"/>
+          <w:color w:val="000000"/>
+          <w:sz w:val="23"/>
+          <w:szCs w:val="23"/>
+        </w:rPr>
+      </w:pPr>
+      <w:r>
+        <w:rPr>
+          <w:rFonts w:ascii="NimbusSanL-Regu" w:hAnsi="NimbusSanL-Regu" w:cs="NimbusSanL-Regu"/>
+          <w:color w:val="000000"/>
+          <w:sz w:val="23"/>
+          <w:szCs w:val="23"/>
+        </w:rPr>
+        <w:t xml:space="preserve">Standard Normal </w:t>
+      </w:r>
+      <w:r>
+        <w:rPr>
+          <w:rFonts w:ascii="NimbusRomNo9L-ReguItal" w:hAnsi="NimbusRomNo9L-ReguItal" w:cs="NimbusRomNo9L-ReguItal"/>
+          <w:color w:val="CB0F3E"/>
+        </w:rPr>
+        <w:t>N</w:t>
+      </w:r>
+      <w:r>
+        <w:rPr>
+          <w:rFonts w:ascii="NimbusRomNo9L-Regu" w:hAnsi="NimbusRomNo9L-Regu" w:cs="NimbusRomNo9L-Regu"/>
+          <w:color w:val="CB0F3E"/>
+        </w:rPr>
+        <w:t>(</w:t>
+      </w:r>
+      <w:r>
+        <w:rPr>
+          <w:rFonts w:ascii="Calibri" w:hAnsi="Calibri" w:cs="Calibri"/>
+          <w:color w:val="CB0F3E"/>
+        </w:rPr>
+        <w:t>µ</w:t>
+      </w:r>
+      <w:r>
+        <w:rPr>
+          <w:rFonts w:ascii="Calibri" w:hAnsi="Calibri" w:cs="Calibri"/>
+          <w:color w:val="CB0F3E"/>
+        </w:rPr>
+        <w:t>=</w:t>
+      </w:r>
+      <w:proofErr w:type="gramStart"/>
+      <w:r>
+        <w:rPr>
+          <w:rFonts w:ascii="Calibri" w:hAnsi="Calibri" w:cs="Calibri"/>
+          <w:color w:val="CB0F3E"/>
+        </w:rPr>
+        <w:t>0</w:t>
+      </w:r>
+      <w:r>
+        <w:rPr>
+          <w:rFonts w:ascii="rtxmi" w:hAnsi="rtxmi" w:cs="rtxmi"/>
+          <w:color w:val="CB0F3E"/>
+        </w:rPr>
+        <w:t>,</w:t>
+      </w:r>
+      <w:r>
+        <w:rPr>
+          <w:rFonts w:ascii="Calibri" w:hAnsi="Calibri" w:cs="Calibri"/>
+          <w:color w:val="CB0F3E"/>
+        </w:rPr>
+        <w:t>Ϭ</w:t>
+      </w:r>
+      <w:proofErr w:type="gramEnd"/>
+      <w:r>
+        <w:rPr>
+          <w:rFonts w:ascii="Calibri" w:hAnsi="Calibri" w:cs="Calibri"/>
+          <w:color w:val="CB0F3E"/>
+        </w:rPr>
+        <w:t>=1</w:t>
+      </w:r>
+      <w:r>
+        <w:rPr>
+          <w:rFonts w:ascii="NimbusRomNo9L-Regu" w:hAnsi="NimbusRomNo9L-Regu" w:cs="NimbusRomNo9L-Regu"/>
+          <w:color w:val="CB0F3E"/>
+        </w:rPr>
+        <w:t>)</w:t>
+      </w:r>
+      <w:r>
+        <w:rPr>
+          <w:rFonts w:ascii="NimbusRomNo9L-Regu" w:hAnsi="NimbusRomNo9L-Regu" w:cs="NimbusRomNo9L-Regu"/>
+          <w:color w:val="CB0F3E"/>
+        </w:rPr>
+        <w:t xml:space="preserve">, </w:t>
+      </w:r>
+      <m:oMath>
+        <m:r>
+          <w:rPr>
+            <w:rFonts w:ascii="Cambria Math" w:hAnsi="Cambria Math" w:cs="NimbusRomNo9L-Regu"/>
+            <w:color w:val="CB0F3E"/>
+          </w:rPr>
+          <m:t>Z=</m:t>
+        </m:r>
+        <m:f>
+          <m:fPr>
+            <m:ctrlPr>
+              <w:rPr>
+                <w:rFonts w:ascii="Cambria Math" w:hAnsi="Cambria Math" w:cs="NimbusRomNo9L-Regu"/>
+                <w:i/>
+                <w:color w:val="CB0F3E"/>
+              </w:rPr>
+            </m:ctrlPr>
+          </m:fPr>
+          <m:num>
+            <m:r>
+              <w:rPr>
+                <w:rFonts w:ascii="Cambria Math" w:hAnsi="Cambria Math" w:cs="NimbusRomNo9L-Regu"/>
+                <w:color w:val="CB0F3E"/>
+              </w:rPr>
+              <m:t>observation-mean</m:t>
+            </m:r>
+          </m:num>
+          <m:den>
+            <m:r>
+              <w:rPr>
+                <w:rFonts w:ascii="Cambria Math" w:hAnsi="Cambria Math" w:cs="NimbusRomNo9L-Regu"/>
+                <w:color w:val="CB0F3E"/>
+              </w:rPr>
+              <m:t>SD</m:t>
+            </m:r>
+          </m:den>
+        </m:f>
+      </m:oMath>
+    </w:p>
+    <w:p>
+      <w:pPr>
+        <w:autoSpaceDE w:val="0"/>
+        <w:autoSpaceDN w:val="0"/>
+        <w:adjustRightInd w:val="0"/>
+        <w:spacing w:after="0" w:line="240" w:lineRule="auto"/>
+        <w:rPr>
+          <w:rFonts w:ascii="NimbusSanL-Regu" w:hAnsi="NimbusSanL-Regu" w:cs="NimbusSanL-Regu"/>
+          <w:color w:val="000000"/>
+          <w:sz w:val="21"/>
+          <w:szCs w:val="21"/>
+        </w:rPr>
+      </w:pPr>
+      <w:r>
+        <w:rPr>
+          <w:rFonts w:ascii="NimbusSanL-Regu" w:hAnsi="NimbusSanL-Regu" w:cs="NimbusSanL-Regu"/>
+          <w:color w:val="000000"/>
+          <w:sz w:val="21"/>
+          <w:szCs w:val="21"/>
+        </w:rPr>
+        <w:t xml:space="preserve">A </w:t>
+      </w:r>
+      <w:r>
+        <w:rPr>
+          <w:rFonts w:ascii="NimbusSanL-Regu" w:hAnsi="NimbusSanL-Regu" w:cs="NimbusSanL-Regu"/>
+          <w:color w:val="2DA3C0"/>
+          <w:sz w:val="21"/>
+          <w:szCs w:val="21"/>
+        </w:rPr>
+        <w:t xml:space="preserve">percentile </w:t>
+      </w:r>
+      <w:r>
+        <w:rPr>
+          <w:rFonts w:ascii="NimbusSanL-Regu" w:hAnsi="NimbusSanL-Regu" w:cs="NimbusSanL-Regu"/>
+          <w:color w:val="000000"/>
+          <w:sz w:val="21"/>
+          <w:szCs w:val="21"/>
+        </w:rPr>
+        <w:t>is the percentage of observations that fall</w:t>
+      </w:r>
+      <w:r>
+        <w:rPr>
+          <w:rFonts w:ascii="NimbusSanL-Regu" w:hAnsi="NimbusSanL-Regu" w:cs="NimbusSanL-Regu"/>
+          <w:color w:val="000000"/>
+          <w:sz w:val="21"/>
+          <w:szCs w:val="21"/>
+        </w:rPr>
+        <w:t xml:space="preserve"> </w:t>
+      </w:r>
+      <w:r>
+        <w:rPr>
+          <w:rFonts w:ascii="NimbusSanL-Regu-Slant_167" w:hAnsi="NimbusSanL-Regu-Slant_167" w:cs="NimbusSanL-Regu-Slant_167"/>
+          <w:color w:val="000000"/>
+          <w:sz w:val="21"/>
+          <w:szCs w:val="21"/>
+        </w:rPr>
+        <w:t xml:space="preserve">below </w:t>
+      </w:r>
+      <w:r>
+        <w:rPr>
+          <w:rFonts w:ascii="NimbusSanL-Regu" w:hAnsi="NimbusSanL-Regu" w:cs="NimbusSanL-Regu"/>
+          <w:color w:val="000000"/>
+          <w:sz w:val="21"/>
+          <w:szCs w:val="21"/>
+        </w:rPr>
+        <w:t>(to the left of) a given data point.</w:t>
+      </w:r>
+    </w:p>
+    <w:p>
+      <w:pPr>
+        <w:autoSpaceDE w:val="0"/>
+        <w:autoSpaceDN w:val="0"/>
+        <w:adjustRightInd w:val="0"/>
+        <w:spacing w:after="0" w:line="240" w:lineRule="auto"/>
+        <w:rPr>
+          <w:rFonts w:ascii="NimbusSanL-Regu" w:hAnsi="NimbusSanL-Regu" w:cs="NimbusSanL-Regu"/>
+          <w:sz w:val="19"/>
+          <w:szCs w:val="19"/>
+        </w:rPr>
+      </w:pPr>
+      <w:r>
+        <w:rPr>
+          <w:rFonts w:ascii="NimbusSanL-Regu" w:hAnsi="NimbusSanL-Regu" w:cs="NimbusSanL-Regu"/>
+          <w:sz w:val="21"/>
+          <w:szCs w:val="21"/>
+        </w:rPr>
+        <w:t>For nearly normally distributed data,</w:t>
+      </w:r>
+      <w:r>
+        <w:rPr>
+          <w:rFonts w:ascii="rtcxss" w:hAnsi="rtcxss" w:cs="rtcxss"/>
+          <w:sz w:val="17"/>
+          <w:szCs w:val="17"/>
+        </w:rPr>
+        <w:t xml:space="preserve"> </w:t>
+      </w:r>
+      <w:r>
+        <w:rPr>
+          <w:rFonts w:ascii="NimbusSanL-Regu" w:hAnsi="NimbusSanL-Regu" w:cs="NimbusSanL-Regu"/>
+          <w:sz w:val="19"/>
+          <w:szCs w:val="19"/>
+        </w:rPr>
+        <w:t>about 68% falls within 1 SD of the mean,</w:t>
+      </w:r>
+      <w:r>
+        <w:rPr>
+          <w:rFonts w:ascii="rtcxss" w:hAnsi="rtcxss" w:cs="rtcxss"/>
+          <w:sz w:val="17"/>
+          <w:szCs w:val="17"/>
+        </w:rPr>
+        <w:t xml:space="preserve"> </w:t>
+      </w:r>
+      <w:r>
+        <w:rPr>
+          <w:rFonts w:ascii="NimbusSanL-Regu" w:hAnsi="NimbusSanL-Regu" w:cs="NimbusSanL-Regu"/>
+          <w:sz w:val="19"/>
+          <w:szCs w:val="19"/>
+        </w:rPr>
+        <w:t xml:space="preserve">about 95% falls within 2 SD of the </w:t>
+      </w:r>
+      <w:r>
+        <w:rPr>
+          <w:rFonts w:ascii="NimbusSanL-Regu" w:hAnsi="NimbusSanL-Regu" w:cs="NimbusSanL-Regu"/>
+          <w:sz w:val="19"/>
+          <w:szCs w:val="19"/>
+        </w:rPr>
+        <w:t>m</w:t>
+      </w:r>
+      <w:r>
+        <w:rPr>
+          <w:rFonts w:ascii="NimbusSanL-Regu" w:hAnsi="NimbusSanL-Regu" w:cs="NimbusSanL-Regu"/>
+          <w:sz w:val="19"/>
+          <w:szCs w:val="19"/>
+        </w:rPr>
+        <w:t>ean,</w:t>
+      </w:r>
+      <w:r>
+        <w:rPr>
+          <w:rFonts w:ascii="NimbusSanL-Regu" w:hAnsi="NimbusSanL-Regu" w:cs="NimbusSanL-Regu"/>
+          <w:sz w:val="19"/>
+          <w:szCs w:val="19"/>
+        </w:rPr>
+        <w:t xml:space="preserve"> </w:t>
+      </w:r>
+      <w:r>
+        <w:rPr>
+          <w:rFonts w:ascii="NimbusSanL-Regu" w:hAnsi="NimbusSanL-Regu" w:cs="NimbusSanL-Regu"/>
+          <w:sz w:val="19"/>
+          <w:szCs w:val="19"/>
+        </w:rPr>
+        <w:t>about 99.7% falls within 3 SD of the mean.</w:t>
+      </w:r>
+    </w:p>
+    <w:p>
+      <w:pPr>
+        <w:autoSpaceDE w:val="0"/>
+        <w:autoSpaceDN w:val="0"/>
+        <w:adjustRightInd w:val="0"/>
+        <w:spacing w:after="0" w:line="240" w:lineRule="auto"/>
+        <w:rPr>
+          <w:rFonts w:ascii="NimbusSanL-Regu" w:hAnsi="NimbusSanL-Regu" w:cs="NimbusSanL-Regu"/>
+          <w:sz w:val="21"/>
+          <w:szCs w:val="21"/>
+        </w:rPr>
+      </w:pPr>
+      <w:r>
+        <w:rPr>
+          <w:rFonts w:ascii="NimbusSanL-Regu" w:hAnsi="NimbusSanL-Regu" w:cs="NimbusSanL-Regu"/>
+          <w:color w:val="000000"/>
+          <w:sz w:val="21"/>
+          <w:szCs w:val="21"/>
+        </w:rPr>
+        <w:t xml:space="preserve">A </w:t>
+      </w:r>
+      <w:r>
+        <w:rPr>
+          <w:rFonts w:ascii="NimbusSanL-Regu" w:hAnsi="NimbusSanL-Regu" w:cs="NimbusSanL-Regu"/>
+          <w:color w:val="2DA3C0"/>
+          <w:sz w:val="21"/>
+          <w:szCs w:val="21"/>
+        </w:rPr>
+        <w:t>Normal probability plot</w:t>
+      </w:r>
+      <w:r>
+        <w:rPr>
+          <w:rFonts w:ascii="NimbusSanL-Regu" w:hAnsi="NimbusSanL-Regu" w:cs="NimbusSanL-Regu"/>
+          <w:color w:val="000000"/>
+          <w:sz w:val="21"/>
+          <w:szCs w:val="21"/>
+        </w:rPr>
+        <w:t xml:space="preserve">, or </w:t>
+      </w:r>
+      <w:r>
+        <w:rPr>
+          <w:rFonts w:ascii="NimbusSanL-Regu" w:hAnsi="NimbusSanL-Regu" w:cs="NimbusSanL-Regu"/>
+          <w:color w:val="2DA3C0"/>
+          <w:sz w:val="21"/>
+          <w:szCs w:val="21"/>
+        </w:rPr>
+        <w:t xml:space="preserve">Q-Q plot </w:t>
+      </w:r>
+      <w:r>
+        <w:rPr>
+          <w:rFonts w:ascii="NimbusSanL-Regu" w:hAnsi="NimbusSanL-Regu" w:cs="NimbusSanL-Regu"/>
+          <w:color w:val="000000"/>
+          <w:sz w:val="21"/>
+          <w:szCs w:val="21"/>
+        </w:rPr>
+        <w:t>shows if data are</w:t>
+      </w:r>
+      <w:r>
+        <w:rPr>
+          <w:rFonts w:ascii="NimbusSanL-Regu" w:hAnsi="NimbusSanL-Regu" w:cs="NimbusSanL-Regu"/>
+          <w:color w:val="000000"/>
+          <w:sz w:val="21"/>
+          <w:szCs w:val="21"/>
+        </w:rPr>
+        <w:t xml:space="preserve"> </w:t>
+      </w:r>
+      <w:r>
+        <w:rPr>
+          <w:rFonts w:ascii="NimbusSanL-Regu" w:hAnsi="NimbusSanL-Regu" w:cs="NimbusSanL-Regu"/>
+          <w:color w:val="000000"/>
+          <w:sz w:val="21"/>
+          <w:szCs w:val="21"/>
+        </w:rPr>
+        <w:t>normally distributed or if they deviate from normality</w:t>
+      </w:r>
+      <w:r>
+        <w:rPr>
+          <w:rFonts w:ascii="NimbusSanL-Regu" w:hAnsi="NimbusSanL-Regu" w:cs="NimbusSanL-Regu"/>
+          <w:sz w:val="21"/>
+          <w:szCs w:val="21"/>
+        </w:rPr>
+        <w:t xml:space="preserve"> </w:t>
+      </w:r>
+      <w:r>
+        <w:rPr>
+          <w:rFonts w:ascii="NimbusSanL-Regu" w:hAnsi="NimbusSanL-Regu" w:cs="NimbusSanL-Regu"/>
+          <w:sz w:val="21"/>
+          <w:szCs w:val="21"/>
+        </w:rPr>
+        <w:t>Right skew - Points bend up and to the left of the</w:t>
+      </w:r>
+      <w:r>
+        <w:rPr>
+          <w:rFonts w:ascii="NimbusSanL-Regu" w:hAnsi="NimbusSanL-Regu" w:cs="NimbusSanL-Regu"/>
+          <w:sz w:val="21"/>
+          <w:szCs w:val="21"/>
+        </w:rPr>
+        <w:t xml:space="preserve"> </w:t>
+      </w:r>
+      <w:r>
+        <w:rPr>
+          <w:rFonts w:ascii="NimbusSanL-Regu" w:hAnsi="NimbusSanL-Regu" w:cs="NimbusSanL-Regu"/>
+          <w:sz w:val="21"/>
+          <w:szCs w:val="21"/>
+        </w:rPr>
+        <w:t>line.</w:t>
+      </w:r>
+      <w:r>
+        <w:rPr>
+          <w:rFonts w:ascii="NimbusSanL-Regu" w:hAnsi="NimbusSanL-Regu" w:cs="NimbusSanL-Regu"/>
+          <w:sz w:val="21"/>
+          <w:szCs w:val="21"/>
+        </w:rPr>
+        <w:t xml:space="preserve"> </w:t>
+      </w:r>
+      <w:r>
+        <w:rPr>
+          <w:rFonts w:ascii="NimbusSanL-Regu" w:hAnsi="NimbusSanL-Regu" w:cs="NimbusSanL-Regu"/>
+          <w:sz w:val="21"/>
+          <w:szCs w:val="21"/>
+        </w:rPr>
+        <w:t>Left skew- Points bend down and to the right of the</w:t>
+      </w:r>
+      <w:r>
+        <w:rPr>
+          <w:rFonts w:ascii="NimbusSanL-Regu" w:hAnsi="NimbusSanL-Regu" w:cs="NimbusSanL-Regu"/>
+          <w:sz w:val="21"/>
+          <w:szCs w:val="21"/>
+        </w:rPr>
+        <w:t xml:space="preserve"> </w:t>
+      </w:r>
+      <w:r>
+        <w:rPr>
+          <w:rFonts w:ascii="NimbusSanL-Regu" w:hAnsi="NimbusSanL-Regu" w:cs="NimbusSanL-Regu"/>
+          <w:sz w:val="21"/>
+          <w:szCs w:val="21"/>
+        </w:rPr>
+        <w:lastRenderedPageBreak/>
+        <w:t>line.</w:t>
+      </w:r>
+      <w:r>
+        <w:rPr>
+          <w:rFonts w:ascii="NimbusSanL-Regu" w:hAnsi="NimbusSanL-Regu" w:cs="NimbusSanL-Regu"/>
+          <w:sz w:val="21"/>
+          <w:szCs w:val="21"/>
+        </w:rPr>
+        <w:t xml:space="preserve"> </w:t>
+      </w:r>
+      <w:r>
+        <w:rPr>
+          <w:rFonts w:ascii="NimbusSanL-Regu" w:hAnsi="NimbusSanL-Regu" w:cs="NimbusSanL-Regu"/>
+          <w:sz w:val="21"/>
+          <w:szCs w:val="21"/>
+        </w:rPr>
+        <w:t>Short tails (narrower than the normal distribution) -</w:t>
+      </w:r>
+      <w:r>
+        <w:rPr>
+          <w:rFonts w:ascii="NimbusSanL-Regu" w:hAnsi="NimbusSanL-Regu" w:cs="NimbusSanL-Regu"/>
+          <w:sz w:val="21"/>
+          <w:szCs w:val="21"/>
+        </w:rPr>
+        <w:t xml:space="preserve"> </w:t>
+      </w:r>
+      <w:r>
+        <w:rPr>
+          <w:rFonts w:ascii="NimbusSanL-Regu" w:hAnsi="NimbusSanL-Regu" w:cs="NimbusSanL-Regu"/>
+          <w:sz w:val="21"/>
+          <w:szCs w:val="21"/>
+        </w:rPr>
+        <w:t>Points follow an S shaped-curve.</w:t>
+      </w:r>
+      <w:r>
+        <w:rPr>
+          <w:rFonts w:ascii="NimbusSanL-Regu" w:hAnsi="NimbusSanL-Regu" w:cs="NimbusSanL-Regu"/>
+          <w:sz w:val="21"/>
+          <w:szCs w:val="21"/>
+        </w:rPr>
+        <w:t xml:space="preserve"> </w:t>
+      </w:r>
+      <w:r>
+        <w:rPr>
+          <w:rFonts w:ascii="NimbusSanL-Regu" w:hAnsi="NimbusSanL-Regu" w:cs="NimbusSanL-Regu"/>
+          <w:sz w:val="21"/>
+          <w:szCs w:val="21"/>
+        </w:rPr>
+        <w:t>Long tails (wider than the normal distribution) -</w:t>
+      </w:r>
+      <w:r>
+        <w:rPr>
+          <w:rFonts w:ascii="NimbusSanL-Regu" w:hAnsi="NimbusSanL-Regu" w:cs="NimbusSanL-Regu"/>
+          <w:sz w:val="21"/>
+          <w:szCs w:val="21"/>
+        </w:rPr>
+        <w:t xml:space="preserve"> </w:t>
+      </w:r>
+      <w:r>
+        <w:rPr>
+          <w:rFonts w:ascii="NimbusSanL-Regu" w:hAnsi="NimbusSanL-Regu" w:cs="NimbusSanL-Regu"/>
+          <w:sz w:val="21"/>
+          <w:szCs w:val="21"/>
+        </w:rPr>
+        <w:t>Points start below the line, bend to follow it, and</w:t>
+      </w:r>
+      <w:r>
+        <w:rPr>
+          <w:rFonts w:ascii="NimbusSanL-Regu" w:hAnsi="NimbusSanL-Regu" w:cs="NimbusSanL-Regu"/>
+          <w:sz w:val="21"/>
+          <w:szCs w:val="21"/>
+        </w:rPr>
+        <w:t xml:space="preserve"> </w:t>
+      </w:r>
+      <w:r>
+        <w:rPr>
+          <w:rFonts w:ascii="NimbusSanL-Regu" w:hAnsi="NimbusSanL-Regu" w:cs="NimbusSanL-Regu"/>
+          <w:sz w:val="21"/>
+          <w:szCs w:val="21"/>
+        </w:rPr>
+        <w:t>end above it.</w:t>
+      </w:r>
+    </w:p>
+    <w:p>
+      <w:pPr>
+        <w:autoSpaceDE w:val="0"/>
+        <w:autoSpaceDN w:val="0"/>
+        <w:adjustRightInd w:val="0"/>
+        <w:spacing w:after="0" w:line="240" w:lineRule="auto"/>
+        <w:rPr>
+          <w:rFonts w:ascii="NimbusSanL-Regu" w:hAnsi="NimbusSanL-Regu" w:cs="NimbusSanL-Regu"/>
+          <w:color w:val="000000"/>
+          <w:sz w:val="23"/>
+          <w:szCs w:val="23"/>
+        </w:rPr>
+      </w:pPr>
+    </w:p>
+    <w:p>
+      <w:pPr>
+        <w:autoSpaceDE w:val="0"/>
+        <w:autoSpaceDN w:val="0"/>
+        <w:adjustRightInd w:val="0"/>
+        <w:spacing w:after="0" w:line="240" w:lineRule="auto"/>
+        <w:rPr>
+          <w:rFonts w:ascii="NimbusSanL-Regu" w:hAnsi="NimbusSanL-Regu" w:cs="NimbusSanL-Regu"/>
+          <w:color w:val="000000"/>
+          <w:sz w:val="23"/>
+          <w:szCs w:val="23"/>
+        </w:rPr>
+      </w:pPr>
     </w:p>
     <w:sectPr>
       <w:pgSz w:w="12240" w:h="15840"/>

</xml_diff>